<commit_message>
mas modificaciones al anteproyecto
</commit_message>
<xml_diff>
--- a/Documentacion/Anteproyecto presentado/ANTEPROYECTO FINAL-reform 3.docx
+++ b/Documentacion/Anteproyecto presentado/ANTEPROYECTO FINAL-reform 3.docx
@@ -949,7 +949,21 @@
           <w:rFonts w:ascii="Arial" w:hAnsi="Arial" w:cs="Arial"/>
           <w:color w:val="000000" w:themeColor="text1"/>
         </w:rPr>
-        <w:t>El eje del proyecto está centrado en la construcción e implementación de un prototipo móvil con realidad aumentada que permita a las personas sordas e hipoacúsicas suprimir o superar las barreras sociales de la comunicación en los centros gastronómicos de la provincia de Jujuy</w:t>
+        <w:t xml:space="preserve">El eje del proyecto está centrado en la construcción e implementación de un prototipo </w:t>
+      </w:r>
+      <w:r>
+        <w:rPr>
+          <w:rFonts w:ascii="Arial" w:hAnsi="Arial" w:cs="Arial"/>
+          <w:color w:val="FF0000"/>
+        </w:rPr>
+        <w:t>móvil</w:t>
+      </w:r>
+      <w:r>
+        <w:rPr>
+          <w:rFonts w:ascii="Arial" w:hAnsi="Arial" w:cs="Arial"/>
+          <w:color w:val="000000" w:themeColor="text1"/>
+        </w:rPr>
+        <w:t xml:space="preserve"> con realidad aumentada que permita a las personas sordas e hipoacúsicas suprimir o superar las barreras sociales de la comunicación en los centros gastronómicos de la provincia de Jujuy</w:t>
       </w:r>
       <w:r>
         <w:rPr>
@@ -2941,7 +2955,19 @@
         <w:rPr>
           <w:rFonts w:ascii="Arial" w:hAnsi="Arial" w:cs="Arial"/>
         </w:rPr>
-        <w:t xml:space="preserve"> con realidad aumentada para disminuir las desventajas de comunicación en personas sordas e hipoacusicas aplicada al sistema android.</w:t>
+        <w:t xml:space="preserve"> con realidad aumentada para disminuir las desventajas de comunicación en personas sordas e hipoacusicas </w:t>
+      </w:r>
+      <w:r>
+        <w:rPr>
+          <w:rFonts w:ascii="Arial" w:hAnsi="Arial" w:cs="Arial"/>
+        </w:rPr>
+        <w:t xml:space="preserve">graves </w:t>
+      </w:r>
+      <w:r>
+        <w:rPr>
+          <w:rFonts w:ascii="Arial" w:hAnsi="Arial" w:cs="Arial"/>
+        </w:rPr>
+        <w:t>aplicada al sistema android.</w:t>
       </w:r>
     </w:p>
     <w:p>
@@ -2955,76 +2981,69 @@
       <w:r>
         <w:rPr>
           <w:rFonts w:ascii="Arial" w:hAnsi="Arial" w:cs="Arial"/>
-        </w:rPr>
-        <w:t>Creación</w:t>
+          <w:highlight w:val="cyan"/>
+        </w:rPr>
+        <w:t>Creación de un prototipo de carta gourmet interactiva con realidad aumentada para superar las desventajas de comunicación en personas sordas e hipoacusicas graves.</w:t>
       </w:r>
       <w:r>
         <w:rPr>
           <w:rFonts w:ascii="Arial" w:hAnsi="Arial" w:cs="Arial"/>
         </w:rPr>
         <w:t xml:space="preserve"> </w:t>
-      </w:r>
-      <w:r>
-        <w:rPr>
-          <w:rFonts w:ascii="Arial" w:hAnsi="Arial" w:cs="Arial"/>
-        </w:rPr>
-        <w:t xml:space="preserve">de </w:t>
-      </w:r>
-      <w:r>
-        <w:rPr>
-          <w:rFonts w:ascii="Arial" w:hAnsi="Arial" w:cs="Arial"/>
-        </w:rPr>
-        <w:t xml:space="preserve">un prototipo de carta gourmet interactiva con realidad aumentada para ayudar en la comunicación de </w:t>
-      </w:r>
-      <w:r>
-        <w:rPr>
-          <w:rFonts w:ascii="Arial" w:hAnsi="Arial" w:cs="Arial"/>
-        </w:rPr>
-        <w:t xml:space="preserve"> personas sordas e hipoacusicas en el campo gastronómico.</w:t>
       </w:r>
     </w:p>
     <w:p>
       <w:pPr>
+        <w:spacing w:line="360" w:lineRule="auto"/>
         <w:jc w:val="both"/>
         <w:rPr>
-          <w:rStyle w:val="null"/>
-          <w:rFonts w:ascii="Arial" w:hAnsi="Arial" w:cs="Arial"/>
-        </w:rPr>
-      </w:pPr>
-      <w:r>
-        <w:rPr>
-          <w:rStyle w:val="null"/>
-          <w:rFonts w:ascii="Arial" w:hAnsi="Arial" w:cs="Arial"/>
-        </w:rPr>
-        <w:t>Creación de un prototipo funcional</w:t>
-      </w:r>
-      <w:r>
-        <w:rPr>
-          <w:rStyle w:val="null"/>
-          <w:rFonts w:ascii="Arial" w:hAnsi="Arial" w:cs="Arial"/>
-        </w:rPr>
-        <w:t xml:space="preserve"> interactivo </w:t>
-      </w:r>
-      <w:r>
-        <w:rPr>
-          <w:rStyle w:val="null"/>
-          <w:rFonts w:ascii="Arial" w:hAnsi="Arial" w:cs="Arial"/>
-        </w:rPr>
-        <w:t>para</w:t>
-      </w:r>
-      <w:r>
-        <w:rPr>
-          <w:rStyle w:val="null"/>
-          <w:rFonts w:ascii="Arial" w:hAnsi="Arial" w:cs="Arial"/>
-        </w:rPr>
-        <w:t xml:space="preserve"> una</w:t>
-      </w:r>
-      <w:r>
-        <w:rPr>
-          <w:rStyle w:val="null"/>
-          <w:rFonts w:ascii="Arial" w:hAnsi="Arial" w:cs="Arial"/>
-        </w:rPr>
-        <w:t xml:space="preserve"> carta gourmet que permite superar las desventajas de comunicación en personas sordas e hipoacústicas.</w:t>
+          <w:rFonts w:ascii="Arial" w:hAnsi="Arial" w:cs="Arial"/>
+        </w:rPr>
+      </w:pPr>
+      <w:r>
+        <w:rPr>
+          <w:rFonts w:ascii="Arial" w:hAnsi="Arial" w:cs="Arial"/>
+        </w:rPr>
+        <w:t xml:space="preserve">Desarrollo de un </w:t>
+      </w:r>
+      <w:r>
+        <w:rPr>
+          <w:rFonts w:ascii="Arial" w:hAnsi="Arial" w:cs="Arial"/>
+          <w:b/>
+          <w:i/>
+        </w:rPr>
+        <w:t>Prototipo Funcional</w:t>
+      </w:r>
+      <w:r>
+        <w:rPr>
+          <w:rFonts w:ascii="Arial" w:hAnsi="Arial" w:cs="Arial"/>
+          <w:b/>
+        </w:rPr>
+        <w:t xml:space="preserve"> </w:t>
+      </w:r>
+      <w:r>
+        <w:rPr>
+          <w:rFonts w:ascii="Arial" w:hAnsi="Arial" w:cs="Arial"/>
+        </w:rPr>
+        <w:t xml:space="preserve"> de una aplicación</w:t>
+      </w:r>
+      <w:r>
+        <w:rPr>
+          <w:rFonts w:ascii="Arial" w:hAnsi="Arial" w:cs="Arial"/>
+        </w:rPr>
+        <w:t xml:space="preserve"> móvil para carta gourmet para </w:t>
+      </w:r>
+      <w:r>
+        <w:rPr>
+          <w:rFonts w:ascii="Arial" w:hAnsi="Arial" w:cs="Arial"/>
+        </w:rPr>
+        <w:t>personas sordas e hipoacusicas graves</w:t>
+      </w:r>
+      <w:r>
+        <w:rPr>
+          <w:rFonts w:ascii="Arial" w:hAnsi="Arial" w:cs="Arial"/>
+        </w:rPr>
+        <w:t xml:space="preserve"> utilizando realidad aumentada.</w:t>
       </w:r>
     </w:p>
     <w:p>
@@ -3039,28 +3058,76 @@
         <w:rPr>
           <w:rFonts w:ascii="Arial" w:hAnsi="Arial" w:cs="Arial"/>
         </w:rPr>
-        <w:t>Creación de un prototipo de carta gourmet interactiva con realidad aumentada para superar las desventajas de  comunica</w:t>
-      </w:r>
-      <w:r>
-        <w:rPr>
-          <w:rFonts w:ascii="Arial" w:hAnsi="Arial" w:cs="Arial"/>
-        </w:rPr>
-        <w:t>ción en</w:t>
-      </w:r>
-      <w:r>
-        <w:rPr>
-          <w:rFonts w:ascii="Arial" w:hAnsi="Arial" w:cs="Arial"/>
-        </w:rPr>
-        <w:t xml:space="preserve">  personas sordas e hipoacusicas en el campo gastronómico.</w:t>
+        <w:t>Creación</w:t>
+      </w:r>
+      <w:r>
+        <w:rPr>
+          <w:rFonts w:ascii="Arial" w:hAnsi="Arial" w:cs="Arial"/>
+        </w:rPr>
+        <w:t xml:space="preserve"> </w:t>
+      </w:r>
+      <w:r>
+        <w:rPr>
+          <w:rFonts w:ascii="Arial" w:hAnsi="Arial" w:cs="Arial"/>
+        </w:rPr>
+        <w:t xml:space="preserve">de </w:t>
+      </w:r>
+      <w:r>
+        <w:rPr>
+          <w:rFonts w:ascii="Arial" w:hAnsi="Arial" w:cs="Arial"/>
+        </w:rPr>
+        <w:t xml:space="preserve">un prototipo de carta gourmet interactiva con realidad aumentada para ayudar en la comunicación de </w:t>
+      </w:r>
+      <w:r>
+        <w:rPr>
+          <w:rFonts w:ascii="Arial" w:hAnsi="Arial" w:cs="Arial"/>
+        </w:rPr>
+        <w:t xml:space="preserve"> personas sordas e hipoacusicas en el campo gastronómico.</w:t>
       </w:r>
     </w:p>
     <w:p>
       <w:pPr>
         <w:jc w:val="both"/>
         <w:rPr>
-          <w:ins w:id="3" w:author="Reinoso elizabeth" w:date="2013-11-05T11:01:00Z"/>
-        </w:rPr>
-      </w:pPr>
+          <w:rStyle w:val="null"/>
+          <w:rFonts w:ascii="Arial" w:hAnsi="Arial" w:cs="Arial"/>
+        </w:rPr>
+      </w:pPr>
+      <w:r>
+        <w:rPr>
+          <w:rStyle w:val="null"/>
+          <w:rFonts w:ascii="Arial" w:hAnsi="Arial" w:cs="Arial"/>
+        </w:rPr>
+        <w:t>Creación de un prototipo funcional</w:t>
+      </w:r>
+      <w:r>
+        <w:rPr>
+          <w:rStyle w:val="null"/>
+          <w:rFonts w:ascii="Arial" w:hAnsi="Arial" w:cs="Arial"/>
+        </w:rPr>
+        <w:t xml:space="preserve"> interactivo </w:t>
+      </w:r>
+      <w:r>
+        <w:rPr>
+          <w:rStyle w:val="null"/>
+          <w:rFonts w:ascii="Arial" w:hAnsi="Arial" w:cs="Arial"/>
+        </w:rPr>
+        <w:t>para</w:t>
+      </w:r>
+      <w:r>
+        <w:rPr>
+          <w:rStyle w:val="null"/>
+          <w:rFonts w:ascii="Arial" w:hAnsi="Arial" w:cs="Arial"/>
+        </w:rPr>
+        <w:t xml:space="preserve"> una</w:t>
+      </w:r>
+      <w:r>
+        <w:rPr>
+          <w:rStyle w:val="null"/>
+          <w:rFonts w:ascii="Arial" w:hAnsi="Arial" w:cs="Arial"/>
+        </w:rPr>
+        <w:t xml:space="preserve"> carta gourmet que permite superar las desventajas de comunicación en personas sordas e hipoacústicas.</w:t>
+      </w:r>
     </w:p>
     <w:p>
       <w:pPr>
@@ -3068,6 +3135,41 @@
         <w:jc w:val="both"/>
         <w:rPr>
           <w:rFonts w:ascii="Arial" w:hAnsi="Arial" w:cs="Arial"/>
+        </w:rPr>
+      </w:pPr>
+      <w:r>
+        <w:rPr>
+          <w:rFonts w:ascii="Arial" w:hAnsi="Arial" w:cs="Arial"/>
+        </w:rPr>
+        <w:t>Creación de un prototipo de carta gourmet interactiva con realidad aumentada para superar las desventajas de  comunica</w:t>
+      </w:r>
+      <w:r>
+        <w:rPr>
+          <w:rFonts w:ascii="Arial" w:hAnsi="Arial" w:cs="Arial"/>
+        </w:rPr>
+        <w:t>ción en</w:t>
+      </w:r>
+      <w:r>
+        <w:rPr>
+          <w:rFonts w:ascii="Arial" w:hAnsi="Arial" w:cs="Arial"/>
+        </w:rPr>
+        <w:t xml:space="preserve">  personas sordas e hipoacusicas en el campo gastronómico.</w:t>
+      </w:r>
+    </w:p>
+    <w:p>
+      <w:pPr>
+        <w:jc w:val="both"/>
+        <w:rPr>
+          <w:ins w:id="3" w:author="Reinoso elizabeth" w:date="2013-11-05T11:01:00Z"/>
+        </w:rPr>
+      </w:pPr>
+    </w:p>
+    <w:p>
+      <w:pPr>
+        <w:spacing w:line="360" w:lineRule="auto"/>
+        <w:jc w:val="both"/>
+        <w:rPr>
+          <w:rFonts w:ascii="Arial" w:hAnsi="Arial" w:cs="Arial"/>
           <w:b/>
         </w:rPr>
       </w:pPr>
@@ -3076,6 +3178,7 @@
           <w:rFonts w:ascii="Arial" w:hAnsi="Arial" w:cs="Arial"/>
           <w:b/>
         </w:rPr>
+        <w:lastRenderedPageBreak/>
         <w:t>Secundarios:</w:t>
       </w:r>
     </w:p>
@@ -3091,17 +3194,63 @@
         <w:jc w:val="both"/>
         <w:rPr>
           <w:rFonts w:ascii="Arial" w:hAnsi="Arial" w:cs="Arial"/>
-          <w:color w:val="FF0000"/>
-        </w:rPr>
-      </w:pPr>
-      <w:r>
-        <w:rPr>
-          <w:rFonts w:ascii="Arial" w:hAnsi="Arial" w:cs="Arial"/>
-          <w:color w:val="FF0000"/>
+        </w:rPr>
+      </w:pPr>
+      <w:r>
+        <w:rPr>
+          <w:rFonts w:ascii="Arial" w:hAnsi="Arial" w:cs="Arial"/>
           <w:sz w:val="23"/>
           <w:szCs w:val="23"/>
         </w:rPr>
-        <w:t>Realizar una investigación de las tecnologías en RA móviles que se aplican en la actualidad</w:t>
+        <w:t xml:space="preserve">Realizar </w:t>
+      </w:r>
+      <w:r>
+        <w:rPr>
+          <w:rFonts w:ascii="Arial" w:hAnsi="Arial" w:cs="Arial"/>
+          <w:sz w:val="23"/>
+          <w:szCs w:val="23"/>
+        </w:rPr>
+        <w:t xml:space="preserve">un </w:t>
+      </w:r>
+      <w:r>
+        <w:rPr>
+          <w:rFonts w:ascii="Arial" w:hAnsi="Arial" w:cs="Arial"/>
+          <w:sz w:val="23"/>
+          <w:szCs w:val="23"/>
+        </w:rPr>
+        <w:t>análisis de los principales fremework</w:t>
+      </w:r>
+      <w:r>
+        <w:rPr>
+          <w:rFonts w:ascii="Arial" w:hAnsi="Arial" w:cs="Arial"/>
+          <w:sz w:val="23"/>
+          <w:szCs w:val="23"/>
+        </w:rPr>
+        <w:t>’s</w:t>
+      </w:r>
+      <w:r>
+        <w:rPr>
+          <w:rFonts w:ascii="Arial" w:hAnsi="Arial" w:cs="Arial"/>
+          <w:sz w:val="23"/>
+          <w:szCs w:val="23"/>
+        </w:rPr>
+        <w:t xml:space="preserve"> de realidad aumentada para dispositivos móviles y seleccionar el apropiado para </w:t>
+      </w:r>
+      <w:r>
+        <w:rPr>
+          <w:rFonts w:ascii="Arial" w:hAnsi="Arial" w:cs="Arial"/>
+          <w:sz w:val="23"/>
+          <w:szCs w:val="23"/>
+        </w:rPr>
+        <w:t xml:space="preserve">el desarrollo </w:t>
+      </w:r>
+      <w:r>
+        <w:rPr>
+          <w:rFonts w:ascii="Arial" w:hAnsi="Arial" w:cs="Arial"/>
+          <w:sz w:val="23"/>
+          <w:szCs w:val="23"/>
+        </w:rPr>
+        <w:t xml:space="preserve"> del prototipo.</w:t>
       </w:r>
     </w:p>
     <w:p>
@@ -3121,43 +3270,20 @@
       <w:r>
         <w:rPr>
           <w:rFonts w:ascii="Arial" w:hAnsi="Arial" w:cs="Arial"/>
-          <w:sz w:val="23"/>
-          <w:szCs w:val="23"/>
-        </w:rPr>
-        <w:lastRenderedPageBreak/>
-        <w:t xml:space="preserve">Realizar </w:t>
-      </w:r>
-      <w:r>
-        <w:rPr>
-          <w:rFonts w:ascii="Arial" w:hAnsi="Arial" w:cs="Arial"/>
-          <w:sz w:val="23"/>
-          <w:szCs w:val="23"/>
-        </w:rPr>
-        <w:t xml:space="preserve">un </w:t>
-      </w:r>
-      <w:r>
-        <w:rPr>
-          <w:rFonts w:ascii="Arial" w:hAnsi="Arial" w:cs="Arial"/>
-          <w:sz w:val="23"/>
-          <w:szCs w:val="23"/>
-        </w:rPr>
-        <w:t xml:space="preserve">análisis de los principales fremework de realidad aumentada para dispositivos móviles y seleccionar el apropiado para </w:t>
-      </w:r>
-      <w:r>
-        <w:rPr>
-          <w:rFonts w:ascii="Arial" w:hAnsi="Arial" w:cs="Arial"/>
-          <w:sz w:val="23"/>
-          <w:szCs w:val="23"/>
-        </w:rPr>
-        <w:t xml:space="preserve">el desarrollo </w:t>
-      </w:r>
-      <w:r>
-        <w:rPr>
-          <w:rFonts w:ascii="Arial" w:hAnsi="Arial" w:cs="Arial"/>
-          <w:sz w:val="23"/>
-          <w:szCs w:val="23"/>
-        </w:rPr>
-        <w:t xml:space="preserve"> del prototipo.</w:t>
+        </w:rPr>
+        <w:t xml:space="preserve">Determinar la metodología de desarrollo </w:t>
+      </w:r>
+      <w:r>
+        <w:rPr>
+          <w:rFonts w:ascii="Arial" w:hAnsi="Arial" w:cs="Arial"/>
+        </w:rPr>
+        <w:t>más</w:t>
+      </w:r>
+      <w:r>
+        <w:rPr>
+          <w:rFonts w:ascii="Arial" w:hAnsi="Arial" w:cs="Arial"/>
+        </w:rPr>
+        <w:t xml:space="preserve"> adecuada para este proyecto.</w:t>
       </w:r>
     </w:p>
     <w:p>
@@ -3178,57 +3304,25 @@
         <w:rPr>
           <w:rFonts w:ascii="Arial" w:hAnsi="Arial" w:cs="Arial"/>
         </w:rPr>
-        <w:t>Realizar análisis, comparación y</w:t>
-      </w:r>
-      <w:r>
-        <w:rPr>
-          <w:rFonts w:ascii="Arial" w:hAnsi="Arial" w:cs="Arial"/>
-        </w:rPr>
-        <w:t xml:space="preserve"> selección</w:t>
-      </w:r>
-      <w:r>
-        <w:rPr>
-          <w:rFonts w:ascii="Arial" w:hAnsi="Arial" w:cs="Arial"/>
-        </w:rPr>
-        <w:t xml:space="preserve"> de un</w:t>
-      </w:r>
-      <w:r>
-        <w:rPr>
-          <w:rFonts w:ascii="Arial" w:hAnsi="Arial" w:cs="Arial"/>
-        </w:rPr>
-        <w:t xml:space="preserve"> </w:t>
-      </w:r>
-      <w:r>
-        <w:rPr>
-          <w:rFonts w:ascii="Arial" w:hAnsi="Arial" w:cs="Arial"/>
-          <w:lang w:val="es-AR"/>
-        </w:rPr>
-        <w:t xml:space="preserve">framework </w:t>
-      </w:r>
-      <w:r>
-        <w:rPr>
-          <w:rFonts w:ascii="Arial" w:hAnsi="Arial" w:cs="Arial"/>
-          <w:lang w:val="es-AR"/>
-        </w:rPr>
-        <w:t xml:space="preserve"> apropiado </w:t>
-      </w:r>
-      <w:r>
-        <w:rPr>
-          <w:rFonts w:ascii="Arial" w:hAnsi="Arial" w:cs="Arial"/>
-        </w:rPr>
-        <w:t xml:space="preserve">de realidad aumentada para dispositivos </w:t>
-      </w:r>
-      <w:r>
-        <w:rPr>
-          <w:rFonts w:ascii="Arial" w:hAnsi="Arial" w:cs="Arial"/>
-        </w:rPr>
-        <w:t>móviles</w:t>
-      </w:r>
-      <w:r>
-        <w:rPr>
-          <w:rFonts w:ascii="Arial" w:hAnsi="Arial" w:cs="Arial"/>
-        </w:rPr>
-        <w:t>.</w:t>
+        <w:t>Definir los componentes del siste</w:t>
+      </w:r>
+      <w:r>
+        <w:rPr>
+          <w:rFonts w:ascii="Arial" w:hAnsi="Arial" w:cs="Arial"/>
+        </w:rPr>
+        <w:t>ma y la dependencia entre ellos a través de</w:t>
+      </w:r>
+      <w:r>
+        <w:rPr>
+          <w:rFonts w:ascii="Arial" w:hAnsi="Arial" w:cs="Arial"/>
+        </w:rPr>
+        <w:t xml:space="preserve">l diseño de </w:t>
+      </w:r>
+      <w:r>
+        <w:rPr>
+          <w:rFonts w:ascii="Arial" w:hAnsi="Arial" w:cs="Arial"/>
+        </w:rPr>
+        <w:t>una arquitectura de software.</w:t>
       </w:r>
     </w:p>
     <w:p>
@@ -3249,19 +3343,49 @@
         <w:rPr>
           <w:rFonts w:ascii="Arial" w:hAnsi="Arial" w:cs="Arial"/>
         </w:rPr>
-        <w:t xml:space="preserve">Determinar la metodología de desarrollo </w:t>
-      </w:r>
-      <w:r>
-        <w:rPr>
-          <w:rFonts w:ascii="Arial" w:hAnsi="Arial" w:cs="Arial"/>
-        </w:rPr>
-        <w:t>más</w:t>
-      </w:r>
-      <w:r>
-        <w:rPr>
-          <w:rFonts w:ascii="Arial" w:hAnsi="Arial" w:cs="Arial"/>
-        </w:rPr>
-        <w:t xml:space="preserve"> adecuada para este proyecto.</w:t>
+        <w:t xml:space="preserve">Investigar </w:t>
+      </w:r>
+      <w:r>
+        <w:rPr>
+          <w:rFonts w:ascii="Arial" w:hAnsi="Arial" w:cs="Arial"/>
+        </w:rPr>
+        <w:t xml:space="preserve">la simbología del </w:t>
+      </w:r>
+      <w:r>
+        <w:rPr>
+          <w:rFonts w:ascii="Arial" w:hAnsi="Arial" w:cs="Arial"/>
+        </w:rPr>
+        <w:t>lenguajes de señas, iconos y pictogramas de uso común por</w:t>
+      </w:r>
+      <w:r>
+        <w:rPr>
+          <w:rFonts w:ascii="Arial" w:hAnsi="Arial" w:cs="Arial"/>
+        </w:rPr>
+        <w:t xml:space="preserve"> las</w:t>
+      </w:r>
+      <w:r>
+        <w:rPr>
+          <w:rFonts w:ascii="Arial" w:hAnsi="Arial" w:cs="Arial"/>
+        </w:rPr>
+        <w:t xml:space="preserve"> personas sordas e hipoacusicas graves</w:t>
+      </w:r>
+      <w:r>
+        <w:rPr>
+          <w:rFonts w:ascii="Arial" w:hAnsi="Arial" w:cs="Arial"/>
+        </w:rPr>
+        <w:t xml:space="preserve"> con el fin de </w:t>
+      </w:r>
+      <w:r>
+        <w:rPr>
+          <w:rFonts w:ascii="Arial" w:hAnsi="Arial" w:cs="Arial"/>
+        </w:rPr>
+        <w:t>incorpo</w:t>
+      </w:r>
+      <w:r>
+        <w:rPr>
+          <w:rFonts w:ascii="Arial" w:hAnsi="Arial" w:cs="Arial"/>
+        </w:rPr>
+        <w:t>rarlas al prototipo.</w:t>
       </w:r>
     </w:p>
     <w:p>
@@ -3284,290 +3408,36 @@
           <w:rFonts w:ascii="Arial" w:hAnsi="Arial" w:cs="Arial"/>
           <w:color w:val="FF0000"/>
         </w:rPr>
-        <w:t xml:space="preserve">Diseñar la arquitectura </w:t>
+        <w:t xml:space="preserve">Implementar un modulo de administración del sistema del lado del servidor, para </w:t>
       </w:r>
       <w:r>
         <w:rPr>
           <w:rFonts w:ascii="Arial" w:hAnsi="Arial" w:cs="Arial"/>
           <w:color w:val="FF0000"/>
         </w:rPr>
-        <w:t xml:space="preserve">de software </w:t>
+        <w:t>ver e imprimir los pedidos realizado</w:t>
       </w:r>
       <w:r>
         <w:rPr>
           <w:rFonts w:ascii="Arial" w:hAnsi="Arial" w:cs="Arial"/>
           <w:color w:val="FF0000"/>
         </w:rPr>
-        <w:t>para el</w:t>
+        <w:t>, modificar l</w:t>
       </w:r>
       <w:r>
         <w:rPr>
           <w:rFonts w:ascii="Arial" w:hAnsi="Arial" w:cs="Arial"/>
           <w:color w:val="FF0000"/>
         </w:rPr>
-        <w:t xml:space="preserve"> prototipo de</w:t>
+        <w:t xml:space="preserve">os elementos de la </w:t>
       </w:r>
       <w:r>
         <w:rPr>
           <w:rFonts w:ascii="Arial" w:hAnsi="Arial" w:cs="Arial"/>
           <w:color w:val="FF0000"/>
         </w:rPr>
-        <w:t xml:space="preserve"> realidad aumentada en teléfonos móvile</w:t>
-      </w:r>
-      <w:r>
-        <w:rPr>
-          <w:rFonts w:ascii="Arial" w:hAnsi="Arial" w:cs="Arial"/>
-          <w:color w:val="FF0000"/>
-        </w:rPr>
-        <w:t>s.</w:t>
-      </w:r>
-    </w:p>
-    <w:p>
-      <w:pPr>
-        <w:pStyle w:val="Prrafodelista"/>
-        <w:numPr>
-          <w:ilvl w:val="0"/>
-          <w:numId w:val="3"/>
-        </w:numPr>
-        <w:spacing w:line="360" w:lineRule="auto"/>
-        <w:ind w:left="0"/>
-        <w:jc w:val="both"/>
-        <w:rPr>
-          <w:rFonts w:ascii="Arial" w:hAnsi="Arial" w:cs="Arial"/>
-          <w:color w:val="95B3D7" w:themeColor="accent1" w:themeTint="99"/>
-        </w:rPr>
-      </w:pPr>
-      <w:r>
-        <w:rPr>
-          <w:rFonts w:ascii="Arial" w:hAnsi="Arial" w:cs="Arial"/>
-          <w:color w:val="95B3D7" w:themeColor="accent1" w:themeTint="99"/>
-        </w:rPr>
-        <w:t>Definir y dise</w:t>
-      </w:r>
-      <w:r>
-        <w:rPr>
-          <w:rFonts w:ascii="Arial" w:hAnsi="Arial" w:cs="Arial"/>
-          <w:color w:val="95B3D7" w:themeColor="accent1" w:themeTint="99"/>
-        </w:rPr>
-        <w:t>ñar</w:t>
-      </w:r>
-      <w:r>
-        <w:rPr>
-          <w:rFonts w:ascii="Arial" w:hAnsi="Arial" w:cs="Arial"/>
-          <w:color w:val="95B3D7" w:themeColor="accent1" w:themeTint="99"/>
-        </w:rPr>
-        <w:t xml:space="preserve"> los componentes de alto nivel, sus relación y </w:t>
-      </w:r>
-      <w:r>
-        <w:rPr>
-          <w:rFonts w:ascii="Arial" w:hAnsi="Arial" w:cs="Arial"/>
-          <w:color w:val="95B3D7" w:themeColor="accent1" w:themeTint="99"/>
-        </w:rPr>
-        <w:t>dependencias</w:t>
-      </w:r>
-      <w:r>
-        <w:rPr>
-          <w:rFonts w:ascii="Arial" w:hAnsi="Arial" w:cs="Arial"/>
-          <w:color w:val="95B3D7" w:themeColor="accent1" w:themeTint="99"/>
-        </w:rPr>
-        <w:t xml:space="preserve"> en un arquitectura software</w:t>
-      </w:r>
-      <w:r>
-        <w:rPr>
-          <w:rFonts w:ascii="Arial" w:hAnsi="Arial" w:cs="Arial"/>
-          <w:color w:val="95B3D7" w:themeColor="accent1" w:themeTint="99"/>
-        </w:rPr>
-        <w:t xml:space="preserve"> que represente de forma </w:t>
-      </w:r>
-      <w:r>
-        <w:rPr>
-          <w:rFonts w:ascii="Arial" w:hAnsi="Arial" w:cs="Arial"/>
-          <w:color w:val="95B3D7" w:themeColor="accent1" w:themeTint="99"/>
-        </w:rPr>
-        <w:t>global</w:t>
-      </w:r>
-      <w:r>
-        <w:rPr>
-          <w:rFonts w:ascii="Arial" w:hAnsi="Arial" w:cs="Arial"/>
-          <w:color w:val="95B3D7" w:themeColor="accent1" w:themeTint="99"/>
-        </w:rPr>
-        <w:t xml:space="preserve"> al sistema.</w:t>
-      </w:r>
-    </w:p>
-    <w:p>
-      <w:pPr>
-        <w:pStyle w:val="Prrafodelista"/>
-        <w:numPr>
-          <w:ilvl w:val="0"/>
-          <w:numId w:val="3"/>
-        </w:numPr>
-        <w:spacing w:line="360" w:lineRule="auto"/>
-        <w:ind w:left="0"/>
-        <w:jc w:val="both"/>
-        <w:rPr>
-          <w:rFonts w:ascii="Arial" w:hAnsi="Arial" w:cs="Arial"/>
-        </w:rPr>
-      </w:pPr>
-      <w:r>
-        <w:rPr>
-          <w:rFonts w:ascii="Arial" w:hAnsi="Arial" w:cs="Arial"/>
-          <w:color w:val="95B3D7" w:themeColor="accent1" w:themeTint="99"/>
-        </w:rPr>
-        <w:t xml:space="preserve">Diseñar la arquitectura del software del prototipo, </w:t>
-      </w:r>
-      <w:r>
-        <w:rPr>
-          <w:rFonts w:ascii="Arial" w:hAnsi="Arial" w:cs="Arial"/>
-          <w:color w:val="95B3D7" w:themeColor="accent1" w:themeTint="99"/>
-        </w:rPr>
-        <w:t>sus</w:t>
-      </w:r>
-      <w:r>
-        <w:rPr>
-          <w:rFonts w:ascii="Arial" w:hAnsi="Arial" w:cs="Arial"/>
-          <w:color w:val="95B3D7" w:themeColor="accent1" w:themeTint="99"/>
-        </w:rPr>
-        <w:t xml:space="preserve"> componentes,  relaciones y dependencias de alto nivel</w:t>
-      </w:r>
-      <w:r>
-        <w:rPr>
-          <w:rFonts w:ascii="Arial" w:hAnsi="Arial" w:cs="Arial"/>
-        </w:rPr>
-        <w:t>.</w:t>
-      </w:r>
-    </w:p>
-    <w:p>
-      <w:pPr>
-        <w:pStyle w:val="Prrafodelista"/>
-        <w:numPr>
-          <w:ilvl w:val="0"/>
-          <w:numId w:val="3"/>
-        </w:numPr>
-        <w:spacing w:line="360" w:lineRule="auto"/>
-        <w:ind w:left="0"/>
-        <w:jc w:val="both"/>
-        <w:rPr>
-          <w:rFonts w:ascii="Arial" w:hAnsi="Arial" w:cs="Arial"/>
-        </w:rPr>
-      </w:pPr>
-      <w:r>
-        <w:rPr>
-          <w:rFonts w:ascii="Arial" w:hAnsi="Arial" w:cs="Arial"/>
-        </w:rPr>
-        <w:t>Definir los componentes del sistema y la dependencia entre ellos.</w:t>
-      </w:r>
-    </w:p>
-    <w:p>
-      <w:pPr>
-        <w:pStyle w:val="Prrafodelista"/>
-        <w:numPr>
-          <w:ilvl w:val="0"/>
-          <w:numId w:val="3"/>
-        </w:numPr>
-        <w:spacing w:line="360" w:lineRule="auto"/>
-        <w:ind w:left="0"/>
-        <w:jc w:val="both"/>
-        <w:rPr>
-          <w:rFonts w:ascii="Arial" w:hAnsi="Arial" w:cs="Arial"/>
-        </w:rPr>
-      </w:pPr>
-      <w:r>
-        <w:rPr>
-          <w:rFonts w:ascii="Arial" w:hAnsi="Arial" w:cs="Arial"/>
-        </w:rPr>
-        <w:t>Invest</w:t>
-      </w:r>
-      <w:r>
-        <w:rPr>
-          <w:rFonts w:ascii="Arial" w:hAnsi="Arial" w:cs="Arial"/>
-        </w:rPr>
-        <w:t>igar</w:t>
-      </w:r>
-      <w:r>
-        <w:rPr>
-          <w:rFonts w:ascii="Arial" w:hAnsi="Arial" w:cs="Arial"/>
-        </w:rPr>
-        <w:t xml:space="preserve"> el</w:t>
-      </w:r>
-      <w:r>
-        <w:rPr>
-          <w:rFonts w:ascii="Arial" w:hAnsi="Arial" w:cs="Arial"/>
-        </w:rPr>
-        <w:t xml:space="preserve"> uso de</w:t>
-      </w:r>
-      <w:r>
-        <w:rPr>
-          <w:rFonts w:ascii="Arial" w:hAnsi="Arial" w:cs="Arial"/>
-        </w:rPr>
-        <w:t xml:space="preserve"> </w:t>
-      </w:r>
-      <w:r>
-        <w:rPr>
-          <w:rFonts w:ascii="Arial" w:hAnsi="Arial" w:cs="Arial"/>
-        </w:rPr>
-        <w:t>iconos y pictogramas que forman parte de la metodología para personas sordas e hipoacusicas graves</w:t>
-      </w:r>
-      <w:r>
-        <w:rPr>
-          <w:rFonts w:ascii="Arial" w:hAnsi="Arial" w:cs="Arial"/>
-        </w:rPr>
-        <w:t xml:space="preserve"> e incorporarlas al prototipo del sistema.</w:t>
-      </w:r>
-    </w:p>
-    <w:p>
-      <w:pPr>
-        <w:pStyle w:val="Prrafodelista"/>
-        <w:spacing w:line="360" w:lineRule="auto"/>
-        <w:ind w:left="0"/>
-        <w:jc w:val="both"/>
-        <w:rPr>
-          <w:rFonts w:ascii="Arial" w:hAnsi="Arial" w:cs="Arial"/>
-        </w:rPr>
-      </w:pPr>
-    </w:p>
-    <w:p>
-      <w:pPr>
-        <w:pStyle w:val="Prrafodelista"/>
-        <w:numPr>
-          <w:ilvl w:val="0"/>
-          <w:numId w:val="3"/>
-        </w:numPr>
-        <w:spacing w:line="360" w:lineRule="auto"/>
-        <w:ind w:left="0"/>
-        <w:jc w:val="both"/>
-        <w:rPr>
-          <w:rFonts w:ascii="Arial" w:hAnsi="Arial" w:cs="Arial"/>
-        </w:rPr>
-      </w:pPr>
-      <w:r>
-        <w:rPr>
-          <w:rFonts w:ascii="Arial" w:hAnsi="Arial" w:cs="Arial"/>
-        </w:rPr>
-        <w:t xml:space="preserve">Investigar el lenguaje de señas para </w:t>
-      </w:r>
-      <w:r>
-        <w:rPr>
-          <w:rFonts w:ascii="Arial" w:hAnsi="Arial" w:cs="Arial"/>
-        </w:rPr>
-        <w:t>su incorporación en el sistema.</w:t>
-      </w:r>
-      <w:r>
-        <w:rPr>
-          <w:rFonts w:ascii="Arial" w:hAnsi="Arial" w:cs="Arial"/>
-        </w:rPr>
-        <w:t>(con imágenes)</w:t>
-      </w:r>
-    </w:p>
-    <w:p>
-      <w:pPr>
-        <w:pStyle w:val="Prrafodelista"/>
-        <w:spacing w:line="360" w:lineRule="auto"/>
-        <w:ind w:left="0"/>
-        <w:jc w:val="both"/>
-        <w:rPr>
-          <w:rFonts w:ascii="Arial" w:hAnsi="Arial" w:cs="Arial"/>
-        </w:rPr>
-      </w:pPr>
+        <w:t xml:space="preserve"> carta gourmet y gestionar los videos de las recomendaciones del chef.</w:t>
+      </w:r>
     </w:p>
     <w:p>
       <w:pPr>
@@ -4003,7 +3873,6 @@
           <w:sz w:val="24"/>
           <w:szCs w:val="24"/>
         </w:rPr>
-        <w:lastRenderedPageBreak/>
         <w:t>Aportes:</w:t>
       </w:r>
     </w:p>
@@ -4164,6 +4033,7 @@
           <w:sz w:val="22"/>
           <w:szCs w:val="22"/>
         </w:rPr>
+        <w:lastRenderedPageBreak/>
         <w:t xml:space="preserve">Tecnológicamente, </w:t>
       </w:r>
       <w:r>
@@ -4406,6 +4276,61 @@
           <w:u w:val="single"/>
         </w:rPr>
         <w:t>ALCANCE</w:t>
+      </w:r>
+    </w:p>
+    <w:p>
+      <w:pPr>
+        <w:spacing w:before="140" w:line="360" w:lineRule="auto"/>
+        <w:jc w:val="both"/>
+        <w:rPr>
+          <w:rFonts w:ascii="Arial" w:hAnsi="Arial" w:cs="Arial"/>
+        </w:rPr>
+      </w:pPr>
+      <w:r>
+        <w:rPr>
+          <w:rFonts w:ascii="Arial" w:hAnsi="Arial" w:cs="Arial"/>
+        </w:rPr>
+        <w:t xml:space="preserve">El desarrollo del mencionado proyecto llegará hasta la implementación del </w:t>
+      </w:r>
+      <w:r>
+        <w:rPr>
+          <w:rFonts w:ascii="Arial" w:hAnsi="Arial" w:cs="Arial"/>
+          <w:b/>
+        </w:rPr>
+        <w:t>“</w:t>
+      </w:r>
+      <w:r>
+        <w:rPr>
+          <w:rFonts w:ascii="Arial" w:hAnsi="Arial" w:cs="Arial"/>
+          <w:b/>
+          <w:i/>
+        </w:rPr>
+        <w:t>Prototipo Funcional</w:t>
+      </w:r>
+      <w:r>
+        <w:rPr>
+          <w:rFonts w:ascii="Arial" w:hAnsi="Arial" w:cs="Arial"/>
+          <w:b/>
+        </w:rPr>
+        <w:t>”</w:t>
+      </w:r>
+      <w:r>
+        <w:rPr>
+          <w:rFonts w:ascii="Arial" w:hAnsi="Arial" w:cs="Arial"/>
+        </w:rPr>
+        <w:t xml:space="preserve"> de una aplicación</w:t>
+      </w:r>
+      <w:r>
+        <w:rPr>
+          <w:rFonts w:ascii="Arial" w:hAnsi="Arial" w:cs="Arial"/>
+        </w:rPr>
+        <w:t xml:space="preserve"> móvil para carta gourmet</w:t>
+      </w:r>
+      <w:r>
+        <w:rPr>
+          <w:rFonts w:ascii="Arial" w:hAnsi="Arial" w:cs="Arial"/>
+        </w:rPr>
+        <w:t xml:space="preserve"> con las siguientes características: </w:t>
       </w:r>
     </w:p>
     <w:p>
@@ -4555,55 +4480,19 @@
         <w:rPr>
           <w:rFonts w:ascii="Arial" w:hAnsi="Arial" w:cs="Arial"/>
         </w:rPr>
-        <w:t xml:space="preserve">El prototipo permitirá al </w:t>
-      </w:r>
-      <w:r>
-        <w:rPr>
-          <w:rFonts w:ascii="Arial" w:hAnsi="Arial" w:cs="Arial"/>
-        </w:rPr>
-        <w:t>cliente</w:t>
-      </w:r>
-      <w:r>
-        <w:rPr>
-          <w:rFonts w:ascii="Arial" w:hAnsi="Arial" w:cs="Arial"/>
-        </w:rPr>
-        <w:t xml:space="preserve"> agregar </w:t>
-      </w:r>
-      <w:r>
-        <w:rPr>
-          <w:rFonts w:ascii="Arial" w:hAnsi="Arial" w:cs="Arial"/>
-        </w:rPr>
-        <w:t>los platos</w:t>
-      </w:r>
-      <w:r>
-        <w:rPr>
-          <w:rFonts w:ascii="Arial" w:hAnsi="Arial" w:cs="Arial"/>
-        </w:rPr>
-        <w:t xml:space="preserve"> que muestra </w:t>
-      </w:r>
-      <w:r>
-        <w:rPr>
-          <w:rFonts w:ascii="Arial" w:hAnsi="Arial" w:cs="Arial"/>
-        </w:rPr>
-        <w:t xml:space="preserve">la carta </w:t>
-      </w:r>
-      <w:r>
-        <w:rPr>
-          <w:rFonts w:ascii="Arial" w:hAnsi="Arial" w:cs="Arial"/>
-        </w:rPr>
-        <w:t xml:space="preserve">gourmet </w:t>
-      </w:r>
-      <w:r>
-        <w:rPr>
-          <w:rFonts w:ascii="Arial" w:hAnsi="Arial" w:cs="Arial"/>
-        </w:rPr>
-        <w:t>interactiva</w:t>
-      </w:r>
-      <w:r>
-        <w:rPr>
-          <w:rFonts w:ascii="Arial" w:hAnsi="Arial" w:cs="Arial"/>
-        </w:rPr>
-        <w:t xml:space="preserve"> a un pedido, el cual será enviado vía web al servidor del local.</w:t>
+        <w:t xml:space="preserve">El sistema utilizara iconos y pictogramas  de uso común en personas sordas e </w:t>
+      </w:r>
+      <w:r>
+        <w:rPr>
+          <w:rFonts w:ascii="Arial" w:hAnsi="Arial" w:cs="Arial"/>
+        </w:rPr>
+        <w:t>hipoacusicas graves</w:t>
+      </w:r>
+      <w:r>
+        <w:rPr>
+          <w:rFonts w:ascii="Arial" w:hAnsi="Arial" w:cs="Arial"/>
+        </w:rPr>
+        <w:t>.</w:t>
       </w:r>
     </w:p>
     <w:p>
@@ -4624,31 +4513,7 @@
         <w:rPr>
           <w:rFonts w:ascii="Arial" w:hAnsi="Arial" w:cs="Arial"/>
         </w:rPr>
-        <w:t xml:space="preserve">La </w:t>
-      </w:r>
-      <w:r>
-        <w:rPr>
-          <w:rFonts w:ascii="Arial" w:hAnsi="Arial" w:cs="Arial"/>
-        </w:rPr>
-        <w:t>aplicación</w:t>
-      </w:r>
-      <w:r>
-        <w:rPr>
-          <w:rFonts w:ascii="Arial" w:hAnsi="Arial" w:cs="Arial"/>
-        </w:rPr>
-        <w:t xml:space="preserve"> brindara servicios adicionales como: reproducir un video de "Recomendaciones del chef"</w:t>
-      </w:r>
-      <w:r>
-        <w:rPr>
-          <w:rFonts w:ascii="Arial" w:hAnsi="Arial" w:cs="Arial"/>
-        </w:rPr>
-        <w:t xml:space="preserve"> </w:t>
-      </w:r>
-      <w:r>
-        <w:rPr>
-          <w:rFonts w:ascii="Arial" w:hAnsi="Arial" w:cs="Arial"/>
-        </w:rPr>
-        <w:t xml:space="preserve"> y consultar diarios digitales.</w:t>
+        <w:t>El sistema contara con una carta gourmet de realidad aumentada, donde el cliente mediante la cámara del dispositivo podrá realizar un pedido si ayuda de un intermediario. El mismo será enviado vía web a un servidor local para su posterior impresión.</w:t>
       </w:r>
     </w:p>
     <w:p>
@@ -4669,7 +4534,107 @@
         <w:rPr>
           <w:rFonts w:ascii="Arial" w:hAnsi="Arial" w:cs="Arial"/>
         </w:rPr>
-        <w:t xml:space="preserve">Contara con un modulo de administración donde el usuario, con el permiso adecuado, podrá ver e imprimir los pedidos que se realizaron, gestionar los videos de </w:t>
+        <w:t xml:space="preserve">La </w:t>
+      </w:r>
+      <w:r>
+        <w:rPr>
+          <w:rFonts w:ascii="Arial" w:hAnsi="Arial" w:cs="Arial"/>
+        </w:rPr>
+        <w:t>aplicación</w:t>
+      </w:r>
+      <w:r>
+        <w:rPr>
+          <w:rFonts w:ascii="Arial" w:hAnsi="Arial" w:cs="Arial"/>
+        </w:rPr>
+        <w:t xml:space="preserve"> brindara servicios adicionales como: </w:t>
+      </w:r>
+      <w:r>
+        <w:rPr>
+          <w:rFonts w:ascii="Arial" w:hAnsi="Arial" w:cs="Arial"/>
+        </w:rPr>
+        <w:t xml:space="preserve">la </w:t>
+      </w:r>
+      <w:r>
+        <w:rPr>
+          <w:rFonts w:ascii="Arial" w:hAnsi="Arial" w:cs="Arial"/>
+        </w:rPr>
+        <w:t>reproducción de</w:t>
+      </w:r>
+      <w:r>
+        <w:rPr>
+          <w:rFonts w:ascii="Arial" w:hAnsi="Arial" w:cs="Arial"/>
+        </w:rPr>
+        <w:t xml:space="preserve"> un video de </w:t>
+      </w:r>
+      <w:r>
+        <w:rPr>
+          <w:rFonts w:ascii="Arial" w:hAnsi="Arial" w:cs="Arial"/>
+        </w:rPr>
+        <w:t xml:space="preserve">las </w:t>
+      </w:r>
+      <w:r>
+        <w:rPr>
+          <w:rFonts w:ascii="Arial" w:hAnsi="Arial" w:cs="Arial"/>
+        </w:rPr>
+        <w:t>"Recomendaciones del chef"</w:t>
+      </w:r>
+      <w:r>
+        <w:rPr>
+          <w:rFonts w:ascii="Arial" w:hAnsi="Arial" w:cs="Arial"/>
+        </w:rPr>
+        <w:t xml:space="preserve"> </w:t>
+      </w:r>
+      <w:r>
+        <w:rPr>
+          <w:rFonts w:ascii="Arial" w:hAnsi="Arial" w:cs="Arial"/>
+        </w:rPr>
+        <w:t xml:space="preserve"> y consultar diarios digitales.</w:t>
+      </w:r>
+    </w:p>
+    <w:p>
+      <w:pPr>
+        <w:pStyle w:val="Prrafodelista"/>
+        <w:numPr>
+          <w:ilvl w:val="0"/>
+          <w:numId w:val="4"/>
+        </w:numPr>
+        <w:spacing w:line="360" w:lineRule="auto"/>
+        <w:ind w:left="0"/>
+        <w:jc w:val="both"/>
+        <w:rPr>
+          <w:rFonts w:ascii="Arial" w:hAnsi="Arial" w:cs="Arial"/>
+        </w:rPr>
+      </w:pPr>
+      <w:r>
+        <w:rPr>
+          <w:rFonts w:ascii="Arial" w:hAnsi="Arial" w:cs="Arial"/>
+        </w:rPr>
+        <w:t>Contara con un modulo de administración donde el usuario</w:t>
+      </w:r>
+      <w:r>
+        <w:rPr>
+          <w:rFonts w:ascii="Arial" w:hAnsi="Arial" w:cs="Arial"/>
+        </w:rPr>
+        <w:t xml:space="preserve"> o dueño del </w:t>
+      </w:r>
+      <w:r>
+        <w:rPr>
+          <w:rFonts w:ascii="Arial" w:hAnsi="Arial" w:cs="Arial"/>
+        </w:rPr>
+        <w:t>restaurante</w:t>
+      </w:r>
+      <w:r>
+        <w:rPr>
+          <w:rFonts w:ascii="Arial" w:hAnsi="Arial" w:cs="Arial"/>
+        </w:rPr>
+        <w:t xml:space="preserve">, con el permiso adecuado, podrá ver e imprimir los pedidos que se realizaron, gestionar </w:t>
+      </w:r>
+      <w:r>
+        <w:rPr>
+          <w:rFonts w:ascii="Arial" w:hAnsi="Arial" w:cs="Arial"/>
+        </w:rPr>
+        <w:lastRenderedPageBreak/>
+        <w:t xml:space="preserve">los videos de </w:t>
       </w:r>
       <w:r>
         <w:rPr>
@@ -4687,19 +4652,31 @@
         <w:rPr>
           <w:rFonts w:ascii="Arial" w:hAnsi="Arial" w:cs="Arial"/>
         </w:rPr>
-        <w:t xml:space="preserve">un elemento </w:t>
-      </w:r>
-      <w:r>
-        <w:rPr>
-          <w:rFonts w:ascii="Arial" w:hAnsi="Arial" w:cs="Arial"/>
-        </w:rPr>
-        <w:t xml:space="preserve">que muestra </w:t>
-      </w:r>
-      <w:r>
-        <w:rPr>
-          <w:rFonts w:ascii="Arial" w:hAnsi="Arial" w:cs="Arial"/>
-        </w:rPr>
-        <w:t>la carta gourmet.</w:t>
+        <w:t xml:space="preserve">los </w:t>
+      </w:r>
+      <w:r>
+        <w:rPr>
+          <w:rFonts w:ascii="Arial" w:hAnsi="Arial" w:cs="Arial"/>
+        </w:rPr>
+        <w:t xml:space="preserve">elemento </w:t>
+      </w:r>
+      <w:r>
+        <w:rPr>
+          <w:rFonts w:ascii="Arial" w:hAnsi="Arial" w:cs="Arial"/>
+        </w:rPr>
+        <w:t xml:space="preserve">de la carta gourmet </w:t>
+      </w:r>
+      <w:r>
+        <w:rPr>
+          <w:rFonts w:ascii="Arial" w:hAnsi="Arial" w:cs="Arial"/>
+        </w:rPr>
+        <w:t>si es necesario</w:t>
+      </w:r>
+      <w:r>
+        <w:rPr>
+          <w:rFonts w:ascii="Arial" w:hAnsi="Arial" w:cs="Arial"/>
+        </w:rPr>
+        <w:t>.</w:t>
       </w:r>
     </w:p>
     <w:p>
@@ -4733,7 +4710,6 @@
         <w:rPr>
           <w:rFonts w:ascii="Arial" w:eastAsia="Times New Roman" w:hAnsi="Arial" w:cs="Arial"/>
         </w:rPr>
-        <w:lastRenderedPageBreak/>
         <w:t>S</w:t>
       </w:r>
       <w:r>
@@ -5532,6 +5508,7 @@
         <w:rPr>
           <w:rFonts w:ascii="Arial" w:hAnsi="Arial" w:cs="Arial"/>
         </w:rPr>
+        <w:lastRenderedPageBreak/>
         <w:t>C++.</w:t>
       </w:r>
     </w:p>
@@ -5638,7 +5615,6 @@
         <w:rPr>
           <w:rFonts w:ascii="Arial" w:eastAsia="Times New Roman" w:hAnsi="Arial" w:cs="Arial"/>
         </w:rPr>
-        <w:lastRenderedPageBreak/>
         <w:t>Finalmente, las tecnologías relacionadas al entorno de producción</w:t>
       </w:r>
       <w:r>
@@ -6246,6 +6222,7 @@
           <w:color w:val="000000"/>
           <w:lang w:val="es-AR" w:eastAsia="es-AR"/>
         </w:rPr>
+        <w:lastRenderedPageBreak/>
         <w:t xml:space="preserve">ETAPA DE </w:t>
       </w:r>
       <w:r>
@@ -6339,7 +6316,6 @@
           <w:rFonts w:ascii="Arial" w:hAnsi="Arial" w:cs="Arial"/>
           <w:lang w:val="es-MX"/>
         </w:rPr>
-        <w:lastRenderedPageBreak/>
         <w:t>Se iniciará la ingeniería de requerimientos mediante la</w:t>
       </w:r>
       <w:r>
@@ -6753,6 +6729,7 @@
                 <w:sz w:val="24"/>
                 <w:szCs w:val="24"/>
               </w:rPr>
+              <w:lastRenderedPageBreak/>
               <w:t>Semanas</w:t>
             </w:r>
           </w:p>
@@ -7869,50 +7846,39 @@
                 <w:szCs w:val="18"/>
                 <w:lang w:val="es-MX"/>
               </w:rPr>
-              <w:t xml:space="preserve">Investigación </w:t>
+              <w:t>Investigación de Antecedentes.</w:t>
             </w:r>
+          </w:p>
+        </w:tc>
+        <w:tc>
+          <w:tcPr>
+            <w:tcW w:w="263" w:type="dxa"/>
+            <w:tcBorders>
+              <w:top w:val="single" w:sz="4" w:space="0" w:color="000000"/>
+              <w:left w:val="single" w:sz="4" w:space="0" w:color="000000"/>
+              <w:bottom w:val="single" w:sz="4" w:space="0" w:color="000000"/>
+            </w:tcBorders>
+            <w:shd w:val="clear" w:color="auto" w:fill="auto"/>
+            <w:vAlign w:val="center"/>
+          </w:tcPr>
+          <w:p>
+            <w:pPr>
+              <w:snapToGrid w:val="0"/>
+              <w:spacing w:line="360" w:lineRule="auto"/>
+              <w:contextualSpacing/>
+              <w:jc w:val="both"/>
+              <w:rPr>
+                <w:rFonts w:ascii="Arial" w:eastAsia="Arial Unicode MS" w:hAnsi="Arial" w:cs="Arial"/>
+                <w:b/>
+                <w:bCs/>
+              </w:rPr>
+            </w:pPr>
             <w:r>
               <w:rPr>
-                <w:rFonts w:ascii="Arial" w:hAnsi="Arial" w:cs="Arial"/>
-                <w:sz w:val="18"/>
-                <w:szCs w:val="18"/>
-                <w:lang w:val="es-MX"/>
-              </w:rPr>
-              <w:lastRenderedPageBreak/>
-              <w:t>de Antecedentes.</w:t>
-            </w:r>
-          </w:p>
-        </w:tc>
-        <w:tc>
-          <w:tcPr>
-            <w:tcW w:w="263" w:type="dxa"/>
-            <w:tcBorders>
-              <w:top w:val="single" w:sz="4" w:space="0" w:color="000000"/>
-              <w:left w:val="single" w:sz="4" w:space="0" w:color="000000"/>
-              <w:bottom w:val="single" w:sz="4" w:space="0" w:color="000000"/>
-            </w:tcBorders>
-            <w:shd w:val="clear" w:color="auto" w:fill="auto"/>
-            <w:vAlign w:val="center"/>
-          </w:tcPr>
-          <w:p>
-            <w:pPr>
-              <w:snapToGrid w:val="0"/>
-              <w:spacing w:line="360" w:lineRule="auto"/>
-              <w:contextualSpacing/>
-              <w:jc w:val="both"/>
-              <w:rPr>
-                <w:rFonts w:ascii="Arial" w:eastAsia="Arial Unicode MS" w:hAnsi="Arial" w:cs="Arial"/>
-                <w:b/>
-                <w:bCs/>
-              </w:rPr>
-            </w:pPr>
-            <w:r>
-              <w:rPr>
-                <w:rFonts w:ascii="Arial" w:eastAsia="Arial Unicode MS" w:hAnsi="Arial" w:cs="Arial"/>
-                <w:b/>
-                <w:bCs/>
-              </w:rPr>
-              <w:lastRenderedPageBreak/>
+                <w:rFonts w:ascii="Arial" w:eastAsia="Arial Unicode MS" w:hAnsi="Arial" w:cs="Arial"/>
+                <w:b/>
+                <w:bCs/>
+              </w:rPr>
               <w:t>X</w:t>
             </w:r>
           </w:p>
@@ -8624,7 +8590,6 @@
                 <w:sz w:val="18"/>
                 <w:szCs w:val="18"/>
               </w:rPr>
-              <w:lastRenderedPageBreak/>
               <w:t>Recopilación del material bibliográfico y de investigación.</w:t>
             </w:r>
           </w:p>
@@ -17162,6 +17127,7 @@
           <w:u w:val="single"/>
           <w:lang w:val="es-MX"/>
         </w:rPr>
+        <w:lastRenderedPageBreak/>
         <w:t>DISTRIBUCIÓN DE PROPIEDAD INTELECTUAL</w:t>
       </w:r>
     </w:p>
@@ -17179,7 +17145,6 @@
           <w:rFonts w:ascii="Arial" w:hAnsi="Arial" w:cs="Arial"/>
           <w:lang w:val="es-MX"/>
         </w:rPr>
-        <w:lastRenderedPageBreak/>
         <w:t>La propiedad intelectual será distribuida en partes iguales entre la facultad de ingeniería de la Universidad Nacional de Jujuy y los autores del proyecto.</w:t>
       </w:r>
     </w:p>
@@ -17982,6 +17947,7 @@
         <w:rPr>
           <w:rFonts w:ascii="Arial" w:hAnsi="Arial" w:cs="Arial"/>
         </w:rPr>
+        <w:lastRenderedPageBreak/>
         <w:t>Recuperado el 15 de octubre del 2013 de</w:t>
       </w:r>
       <w:r>
@@ -18007,7 +17973,6 @@
           <w:sz w:val="22"/>
           <w:szCs w:val="22"/>
         </w:rPr>
-        <w:lastRenderedPageBreak/>
         <w:t>(3</w:t>
       </w:r>
       <w:r>
@@ -18360,7 +18325,7 @@
             <w:rPr>
               <w:noProof/>
             </w:rPr>
-            <w:t>6</w:t>
+            <w:t>3</w:t>
           </w:r>
         </w:fldSimple>
       </w:p>

</xml_diff>

<commit_message>
Modificacion ANTEPROYECTO FINAL-reform 3.docx
</commit_message>
<xml_diff>
--- a/Documentacion/Anteproyecto presentado/ANTEPROYECTO FINAL-reform 3.docx
+++ b/Documentacion/Anteproyecto presentado/ANTEPROYECTO FINAL-reform 3.docx
@@ -954,23 +954,65 @@
       <w:r>
         <w:rPr>
           <w:rFonts w:ascii="Arial" w:hAnsi="Arial" w:cs="Arial"/>
+        </w:rPr>
+        <w:t>funcional</w:t>
+      </w:r>
+      <w:r>
+        <w:rPr>
+          <w:rFonts w:ascii="Arial" w:hAnsi="Arial" w:cs="Arial"/>
+          <w:color w:val="000000" w:themeColor="text1"/>
+        </w:rPr>
+        <w:t xml:space="preserve"> con realidad aumentada que permita a las personas sordas e hipoacúsicas suprimir o superar las barreras sociales de la comunicación en los centros gastronómicos de la provincia de Jujuy</w:t>
+      </w:r>
+      <w:r>
+        <w:rPr>
+          <w:rFonts w:ascii="Arial" w:hAnsi="Arial" w:cs="Arial"/>
           <w:color w:val="FF0000"/>
         </w:rPr>
-        <w:t>móvil</w:t>
-      </w:r>
-      <w:r>
-        <w:rPr>
-          <w:rFonts w:ascii="Arial" w:hAnsi="Arial" w:cs="Arial"/>
-          <w:color w:val="000000" w:themeColor="text1"/>
-        </w:rPr>
-        <w:t xml:space="preserve"> con realidad aumentada que permita a las personas sordas e hipoacúsicas suprimir o superar las barreras sociales de la comunicación en los centros gastronómicos de la provincia de Jujuy</w:t>
+        <w:t xml:space="preserve">. </w:t>
       </w:r>
       <w:r>
         <w:rPr>
           <w:rFonts w:ascii="Arial" w:hAnsi="Arial" w:cs="Arial"/>
           <w:color w:val="FF0000"/>
         </w:rPr>
-        <w:t xml:space="preserve">. </w:t>
+        <w:t xml:space="preserve"> </w:t>
+      </w:r>
+      <w:r>
+        <w:rPr>
+          <w:rFonts w:ascii="Arial" w:hAnsi="Arial" w:cs="Arial"/>
+        </w:rPr>
+        <w:t>Este</w:t>
+      </w:r>
+      <w:r>
+        <w:rPr>
+          <w:rFonts w:ascii="Arial" w:hAnsi="Arial" w:cs="Arial"/>
+        </w:rPr>
+        <w:t xml:space="preserve"> sistema funcionar</w:t>
+      </w:r>
+      <w:r>
+        <w:rPr>
+          <w:rFonts w:ascii="Arial" w:hAnsi="Arial" w:cs="Arial"/>
+        </w:rPr>
+        <w:t>á</w:t>
+      </w:r>
+      <w:r>
+        <w:rPr>
+          <w:rFonts w:ascii="Arial" w:hAnsi="Arial" w:cs="Arial"/>
+        </w:rPr>
+        <w:t xml:space="preserve"> en un teléfono móvil con sistema operativo andro</w:t>
+      </w:r>
+      <w:r>
+        <w:rPr>
+          <w:rFonts w:ascii="Arial" w:hAnsi="Arial" w:cs="Arial"/>
+        </w:rPr>
+        <w:t>i</w:t>
+      </w:r>
+      <w:r>
+        <w:rPr>
+          <w:rFonts w:ascii="Arial" w:hAnsi="Arial" w:cs="Arial"/>
+        </w:rPr>
+        <w:t>d.</w:t>
       </w:r>
     </w:p>
     <w:p>
@@ -988,13 +1030,25 @@
         <w:rPr>
           <w:rFonts w:ascii="Arial" w:hAnsi="Arial" w:cs="Arial"/>
         </w:rPr>
-        <w:t>El sistema</w:t>
-      </w:r>
-      <w:r>
-        <w:rPr>
-          <w:rFonts w:ascii="Arial" w:hAnsi="Arial" w:cs="Arial"/>
-        </w:rPr>
-        <w:t xml:space="preserve"> usará la cámara del dispositivo para superponer elementos virtuales  a los entornos reales </w:t>
+        <w:t>La aplicación</w:t>
+      </w:r>
+      <w:r>
+        <w:rPr>
+          <w:rFonts w:ascii="Arial" w:hAnsi="Arial" w:cs="Arial"/>
+        </w:rPr>
+        <w:t xml:space="preserve"> usará la cámara del dispositivo para superponer </w:t>
+      </w:r>
+      <w:r>
+        <w:rPr>
+          <w:rFonts w:ascii="Arial" w:hAnsi="Arial" w:cs="Arial"/>
+        </w:rPr>
+        <w:t xml:space="preserve">los </w:t>
+      </w:r>
+      <w:r>
+        <w:rPr>
+          <w:rFonts w:ascii="Arial" w:hAnsi="Arial" w:cs="Arial"/>
+        </w:rPr>
+        <w:t xml:space="preserve">elementos virtuales  a los entornos reales </w:t>
       </w:r>
       <w:r>
         <w:rPr>
@@ -1042,7 +1096,13 @@
         <w:rPr>
           <w:rFonts w:ascii="Arial" w:hAnsi="Arial" w:cs="Arial"/>
         </w:rPr>
-        <w:t xml:space="preserve"> que representaran </w:t>
+        <w:t xml:space="preserve"> que representará</w:t>
+      </w:r>
+      <w:r>
+        <w:rPr>
+          <w:rFonts w:ascii="Arial" w:hAnsi="Arial" w:cs="Arial"/>
+        </w:rPr>
+        <w:t xml:space="preserve">n </w:t>
       </w:r>
       <w:r>
         <w:rPr>
@@ -1120,7 +1180,13 @@
         <w:rPr>
           <w:rFonts w:ascii="Arial" w:hAnsi="Arial" w:cs="Arial"/>
         </w:rPr>
-        <w:t>ndo al destinatario</w:t>
+        <w:t xml:space="preserve">ndo al </w:t>
+      </w:r>
+      <w:r>
+        <w:rPr>
+          <w:rFonts w:ascii="Arial" w:hAnsi="Arial" w:cs="Arial"/>
+        </w:rPr>
+        <w:t>cliente</w:t>
       </w:r>
       <w:r>
         <w:rPr>
@@ -1248,7 +1314,23 @@
           <w:sz w:val="22"/>
           <w:szCs w:val="22"/>
         </w:rPr>
-        <w:t xml:space="preserve">personas sordas e hipoacúsicas están </w:t>
+        <w:t xml:space="preserve">personas sordas e hipoacúsicas </w:t>
+      </w:r>
+      <w:r>
+        <w:rPr>
+          <w:rFonts w:ascii="Arial" w:hAnsi="Arial" w:cs="Arial"/>
+          <w:sz w:val="22"/>
+          <w:szCs w:val="22"/>
+        </w:rPr>
+        <w:t xml:space="preserve">graves </w:t>
+      </w:r>
+      <w:r>
+        <w:rPr>
+          <w:rFonts w:ascii="Arial" w:hAnsi="Arial" w:cs="Arial"/>
+          <w:sz w:val="22"/>
+          <w:szCs w:val="22"/>
+        </w:rPr>
+        <w:t xml:space="preserve">están </w:t>
       </w:r>
       <w:r>
         <w:rPr>
@@ -1599,6 +1681,14 @@
           <w:szCs w:val="22"/>
         </w:rPr>
         <w:t>personas sordas e hipoacúsicas</w:t>
+      </w:r>
+      <w:r>
+        <w:rPr>
+          <w:rFonts w:ascii="Arial" w:hAnsi="Arial" w:cs="Arial"/>
+          <w:sz w:val="22"/>
+          <w:szCs w:val="22"/>
+        </w:rPr>
+        <w:t xml:space="preserve"> graves</w:t>
       </w:r>
       <w:r>
         <w:rPr>
@@ -1795,7 +1885,32 @@
           <w:sz w:val="22"/>
           <w:szCs w:val="22"/>
         </w:rPr>
-        <w:t>Estos dispositivos abrieron paso a la utilización de Realidad Aumentada que combinan elementos de la realidad con información visual para crear una realidad mixta en tiempo real</w:t>
+        <w:t xml:space="preserve">Estos dispositivos </w:t>
+      </w:r>
+      <w:r>
+        <w:rPr>
+          <w:rFonts w:ascii="Arial" w:hAnsi="Arial" w:cs="Arial"/>
+          <w:sz w:val="22"/>
+          <w:szCs w:val="22"/>
+        </w:rPr>
+        <w:t xml:space="preserve">permitieron </w:t>
+      </w:r>
+      <w:r>
+        <w:rPr>
+          <w:rFonts w:ascii="Arial" w:hAnsi="Arial" w:cs="Arial"/>
+          <w:sz w:val="22"/>
+          <w:szCs w:val="22"/>
+        </w:rPr>
+        <w:lastRenderedPageBreak/>
+        <w:t xml:space="preserve">el </w:t>
+      </w:r>
+      <w:r>
+        <w:rPr>
+          <w:rFonts w:ascii="Arial" w:hAnsi="Arial" w:cs="Arial"/>
+          <w:sz w:val="22"/>
+          <w:szCs w:val="22"/>
+        </w:rPr>
+        <w:t>paso a la utilización de Realidad Aumentada que combinan elementos de la realidad con información visual para crear una realidad mixta en tiempo real</w:t>
       </w:r>
       <w:r>
         <w:rPr>
@@ -1837,16 +1952,7 @@
           <w:sz w:val="22"/>
           <w:szCs w:val="22"/>
         </w:rPr>
-        <w:t xml:space="preserve">tecnología </w:t>
-      </w:r>
-      <w:r>
-        <w:rPr>
-          <w:rFonts w:ascii="Arial" w:hAnsi="Arial" w:cs="Arial"/>
-          <w:sz w:val="22"/>
-          <w:szCs w:val="22"/>
-        </w:rPr>
-        <w:lastRenderedPageBreak/>
-        <w:t>utiliza técnicas de reconocimiento de formas y visualización 3D para añadir virtualidad a una imagen real de forma coherente y en función de la localización de la escena real</w:t>
+        <w:t>tecnología utiliza técnicas de reconocimiento de formas y visualización 3D para añadir virtualidad a una imagen real de forma coherente y en función de la localización de la escena real</w:t>
       </w:r>
       <w:r>
         <w:rPr>
@@ -2228,7 +2334,15 @@
           <w:sz w:val="22"/>
           <w:szCs w:val="22"/>
         </w:rPr>
-        <w:t xml:space="preserve"> destinas </w:t>
+        <w:t xml:space="preserve"> destinadas</w:t>
+      </w:r>
+      <w:r>
+        <w:rPr>
+          <w:rFonts w:ascii="Arial" w:hAnsi="Arial" w:cs="Arial"/>
+          <w:sz w:val="22"/>
+          <w:szCs w:val="22"/>
+        </w:rPr>
+        <w:t xml:space="preserve"> </w:t>
       </w:r>
       <w:r>
         <w:rPr>
@@ -2357,7 +2471,27 @@
           <w:sz w:val="22"/>
           <w:szCs w:val="22"/>
         </w:rPr>
-        <w:t>para mejorar la mobilidad en Madrid</w:t>
+        <w:t xml:space="preserve">para mejorar la </w:t>
+      </w:r>
+      <w:r>
+        <w:rPr>
+          <w:rStyle w:val="Textoennegrita"/>
+          <w:rFonts w:ascii="Arial" w:hAnsi="Arial" w:cs="Arial"/>
+          <w:b w:val="0"/>
+          <w:sz w:val="22"/>
+          <w:szCs w:val="22"/>
+        </w:rPr>
+        <w:t>movilidad</w:t>
+      </w:r>
+      <w:r>
+        <w:rPr>
+          <w:rStyle w:val="Textoennegrita"/>
+          <w:rFonts w:ascii="Arial" w:hAnsi="Arial" w:cs="Arial"/>
+          <w:b w:val="0"/>
+          <w:sz w:val="22"/>
+          <w:szCs w:val="22"/>
+        </w:rPr>
+        <w:t xml:space="preserve"> en Madrid</w:t>
       </w:r>
       <w:r>
         <w:rPr>
@@ -2496,6 +2630,7 @@
           <w:sz w:val="22"/>
           <w:szCs w:val="22"/>
         </w:rPr>
+        <w:lastRenderedPageBreak/>
         <w:t xml:space="preserve">En el ámbito </w:t>
       </w:r>
       <w:r>
@@ -2520,16 +2655,7 @@
           <w:sz w:val="22"/>
           <w:szCs w:val="22"/>
         </w:rPr>
-        <w:t xml:space="preserve"> cine, hay que destacar que en el Instituto de Desarrollo Tecnológico y Promoción de la Innovación de la Universidad Carlos III de Madrid se ha desarrollado </w:t>
-      </w:r>
-      <w:r>
-        <w:rPr>
-          <w:rFonts w:ascii="Arial" w:hAnsi="Arial" w:cs="Arial"/>
-          <w:sz w:val="22"/>
-          <w:szCs w:val="22"/>
-        </w:rPr>
-        <w:lastRenderedPageBreak/>
-        <w:t>la aplicación ‘Whatscine’; un sistema de accesibilidad de bajo coste para cine digital que muestra audio</w:t>
+        <w:t xml:space="preserve"> cine, hay que destacar que en el Instituto de Desarrollo Tecnológico y Promoción de la Innovación de la Universidad Carlos III de Madrid se ha desarrollado la aplicación ‘Whatscine’; un sistema de accesibilidad de bajo coste para cine digital que muestra audio</w:t>
       </w:r>
       <w:r>
         <w:rPr>
@@ -2873,50 +2999,61 @@
         <w:jc w:val="both"/>
         <w:rPr>
           <w:rFonts w:ascii="Arial" w:hAnsi="Arial" w:cs="Arial"/>
-          <w:color w:val="FF0000"/>
-        </w:rPr>
-      </w:pPr>
-      <w:r>
-        <w:rPr>
-          <w:rFonts w:ascii="Arial" w:hAnsi="Arial" w:cs="Arial"/>
-          <w:color w:val="FF0000"/>
-        </w:rPr>
-        <w:t>Cons</w:t>
-      </w:r>
-      <w:r>
-        <w:rPr>
-          <w:rFonts w:ascii="Arial" w:hAnsi="Arial" w:cs="Arial"/>
-          <w:color w:val="FF0000"/>
-        </w:rPr>
-        <w:t>truir un prototipo móvil con</w:t>
-      </w:r>
-      <w:r>
-        <w:rPr>
-          <w:rFonts w:ascii="Arial" w:hAnsi="Arial" w:cs="Arial"/>
-          <w:color w:val="FF0000"/>
-        </w:rPr>
-        <w:t xml:space="preserve"> Realidad Aumentada</w:t>
-      </w:r>
-      <w:r>
-        <w:rPr>
-          <w:rFonts w:ascii="Arial" w:hAnsi="Arial" w:cs="Arial"/>
-          <w:color w:val="FF0000"/>
+        </w:rPr>
+      </w:pPr>
+      <w:r>
+        <w:rPr>
+          <w:rFonts w:ascii="Arial" w:hAnsi="Arial" w:cs="Arial"/>
+        </w:rPr>
+        <w:t>Creación</w:t>
+      </w:r>
+      <w:r>
+        <w:rPr>
+          <w:rFonts w:ascii="Arial" w:hAnsi="Arial" w:cs="Arial"/>
         </w:rPr>
         <w:t xml:space="preserve"> </w:t>
       </w:r>
       <w:r>
         <w:rPr>
           <w:rFonts w:ascii="Arial" w:hAnsi="Arial" w:cs="Arial"/>
-          <w:color w:val="FF0000"/>
-        </w:rPr>
-        <w:t xml:space="preserve"> </w:t>
-      </w:r>
-      <w:r>
-        <w:rPr>
-          <w:rFonts w:ascii="Arial" w:hAnsi="Arial" w:cs="Arial"/>
-          <w:color w:val="FF0000"/>
-        </w:rPr>
-        <w:t>para disminuir la desventajas de la comunicación en personas sordas e hipoacúsicas incluidas en una comunidad mayoritaria de oyentes.</w:t>
+        </w:rPr>
+        <w:t xml:space="preserve">de </w:t>
+      </w:r>
+      <w:r>
+        <w:rPr>
+          <w:rFonts w:ascii="Arial" w:hAnsi="Arial" w:cs="Arial"/>
+        </w:rPr>
+        <w:t>un prototipo de carta gourmet interactiva</w:t>
+      </w:r>
+      <w:r>
+        <w:rPr>
+          <w:rFonts w:ascii="Arial" w:hAnsi="Arial" w:cs="Arial"/>
+        </w:rPr>
+        <w:t xml:space="preserve"> con realidad aumentada para disminuir las desventajas de comunicación en personas sordas e hipoacusicas </w:t>
+      </w:r>
+      <w:r>
+        <w:rPr>
+          <w:rFonts w:ascii="Arial" w:hAnsi="Arial" w:cs="Arial"/>
+        </w:rPr>
+        <w:t xml:space="preserve">graves </w:t>
+      </w:r>
+      <w:r>
+        <w:rPr>
+          <w:rFonts w:ascii="Arial" w:hAnsi="Arial" w:cs="Arial"/>
+        </w:rPr>
+        <w:t xml:space="preserve">aplicada al sistema </w:t>
+      </w:r>
+      <w:r>
+        <w:rPr>
+          <w:rFonts w:ascii="Arial" w:hAnsi="Arial" w:cs="Arial"/>
+        </w:rPr>
+        <w:t xml:space="preserve">operativo </w:t>
+      </w:r>
+      <w:r>
+        <w:rPr>
+          <w:rFonts w:ascii="Arial" w:hAnsi="Arial" w:cs="Arial"/>
+        </w:rPr>
+        <w:t>android.</w:t>
       </w:r>
     </w:p>
     <w:p>
@@ -2931,43 +3068,13 @@
         <w:rPr>
           <w:rFonts w:ascii="Arial" w:hAnsi="Arial" w:cs="Arial"/>
         </w:rPr>
-        <w:t>Creación</w:t>
+        <w:t>Creación de un prototipo de carta gourmet interactiva con realidad aumentada para superar las desventajas de comunicación en personas sordas e hipoacusicas graves.</w:t>
       </w:r>
       <w:r>
         <w:rPr>
           <w:rFonts w:ascii="Arial" w:hAnsi="Arial" w:cs="Arial"/>
         </w:rPr>
         <w:t xml:space="preserve"> </w:t>
-      </w:r>
-      <w:r>
-        <w:rPr>
-          <w:rFonts w:ascii="Arial" w:hAnsi="Arial" w:cs="Arial"/>
-        </w:rPr>
-        <w:t xml:space="preserve">de </w:t>
-      </w:r>
-      <w:r>
-        <w:rPr>
-          <w:rFonts w:ascii="Arial" w:hAnsi="Arial" w:cs="Arial"/>
-        </w:rPr>
-        <w:t>un prototipo de carta gourmet interactiva</w:t>
-      </w:r>
-      <w:r>
-        <w:rPr>
-          <w:rFonts w:ascii="Arial" w:hAnsi="Arial" w:cs="Arial"/>
-        </w:rPr>
-        <w:t xml:space="preserve"> con realidad aumentada para disminuir las desventajas de comunicación en personas sordas e hipoacusicas </w:t>
-      </w:r>
-      <w:r>
-        <w:rPr>
-          <w:rFonts w:ascii="Arial" w:hAnsi="Arial" w:cs="Arial"/>
-        </w:rPr>
-        <w:t xml:space="preserve">graves </w:t>
-      </w:r>
-      <w:r>
-        <w:rPr>
-          <w:rFonts w:ascii="Arial" w:hAnsi="Arial" w:cs="Arial"/>
-        </w:rPr>
-        <w:t>aplicada al sistema android.</w:t>
       </w:r>
     </w:p>
     <w:p>
@@ -2981,15 +3088,75 @@
       <w:r>
         <w:rPr>
           <w:rFonts w:ascii="Arial" w:hAnsi="Arial" w:cs="Arial"/>
-          <w:highlight w:val="cyan"/>
-        </w:rPr>
-        <w:t>Creación de un prototipo de carta gourmet interactiva con realidad aumentada para superar las desventajas de comunicación en personas sordas e hipoacusicas graves.</w:t>
-      </w:r>
-      <w:r>
-        <w:rPr>
-          <w:rFonts w:ascii="Arial" w:hAnsi="Arial" w:cs="Arial"/>
+        </w:rPr>
+        <w:t xml:space="preserve">Desarrollo de un </w:t>
+      </w:r>
+      <w:r>
+        <w:rPr>
+          <w:rFonts w:ascii="Arial" w:hAnsi="Arial" w:cs="Arial"/>
+          <w:b/>
+          <w:i/>
+        </w:rPr>
+        <w:t>Prototipo Funcional</w:t>
+      </w:r>
+      <w:r>
+        <w:rPr>
+          <w:rFonts w:ascii="Arial" w:hAnsi="Arial" w:cs="Arial"/>
+          <w:b/>
         </w:rPr>
         <w:t xml:space="preserve"> </w:t>
+      </w:r>
+      <w:r>
+        <w:rPr>
+          <w:rFonts w:ascii="Arial" w:hAnsi="Arial" w:cs="Arial"/>
+        </w:rPr>
+        <w:t xml:space="preserve"> de </w:t>
+      </w:r>
+      <w:r>
+        <w:rPr>
+          <w:rFonts w:ascii="Arial" w:hAnsi="Arial" w:cs="Arial"/>
+        </w:rPr>
+        <w:t xml:space="preserve">carta gourmet para </w:t>
+      </w:r>
+      <w:r>
+        <w:rPr>
+          <w:rFonts w:ascii="Arial" w:hAnsi="Arial" w:cs="Arial"/>
+        </w:rPr>
+        <w:t>personas sordas e hipoacusicas graves</w:t>
+      </w:r>
+      <w:r>
+        <w:rPr>
+          <w:rFonts w:ascii="Arial" w:hAnsi="Arial" w:cs="Arial"/>
+        </w:rPr>
+        <w:t xml:space="preserve"> utilizando</w:t>
+      </w:r>
+      <w:r>
+        <w:rPr>
+          <w:rFonts w:ascii="Arial" w:hAnsi="Arial" w:cs="Arial"/>
+        </w:rPr>
+        <w:t xml:space="preserve"> un </w:t>
+      </w:r>
+      <w:r>
+        <w:rPr>
+          <w:rFonts w:ascii="Arial" w:hAnsi="Arial" w:cs="Arial"/>
+          <w:sz w:val="23"/>
+          <w:szCs w:val="23"/>
+        </w:rPr>
+        <w:t>fremework</w:t>
+      </w:r>
+      <w:r>
+        <w:rPr>
+          <w:rFonts w:ascii="Arial" w:hAnsi="Arial" w:cs="Arial"/>
+          <w:sz w:val="23"/>
+          <w:szCs w:val="23"/>
+        </w:rPr>
+        <w:t xml:space="preserve"> de</w:t>
+      </w:r>
+      <w:r>
+        <w:rPr>
+          <w:rFonts w:ascii="Arial" w:hAnsi="Arial" w:cs="Arial"/>
+        </w:rPr>
+        <w:t xml:space="preserve"> realidad aumentada.</w:t>
       </w:r>
     </w:p>
     <w:p>
@@ -3004,20 +3171,11 @@
         <w:rPr>
           <w:rFonts w:ascii="Arial" w:hAnsi="Arial" w:cs="Arial"/>
         </w:rPr>
-        <w:t xml:space="preserve">Desarrollo de un </w:t>
-      </w:r>
-      <w:r>
-        <w:rPr>
-          <w:rFonts w:ascii="Arial" w:hAnsi="Arial" w:cs="Arial"/>
-          <w:b/>
-          <w:i/>
-        </w:rPr>
-        <w:t>Prototipo Funcional</w:t>
-      </w:r>
-      <w:r>
-        <w:rPr>
-          <w:rFonts w:ascii="Arial" w:hAnsi="Arial" w:cs="Arial"/>
-          <w:b/>
+        <w:t>Creación</w:t>
+      </w:r>
+      <w:r>
+        <w:rPr>
+          <w:rFonts w:ascii="Arial" w:hAnsi="Arial" w:cs="Arial"/>
         </w:rPr>
         <w:t xml:space="preserve"> </w:t>
       </w:r>
@@ -3025,29 +3183,67 @@
         <w:rPr>
           <w:rFonts w:ascii="Arial" w:hAnsi="Arial" w:cs="Arial"/>
         </w:rPr>
-        <w:t xml:space="preserve"> de una aplicación</w:t>
-      </w:r>
-      <w:r>
-        <w:rPr>
-          <w:rFonts w:ascii="Arial" w:hAnsi="Arial" w:cs="Arial"/>
-        </w:rPr>
-        <w:t xml:space="preserve"> móvil para carta gourmet para </w:t>
-      </w:r>
-      <w:r>
-        <w:rPr>
-          <w:rFonts w:ascii="Arial" w:hAnsi="Arial" w:cs="Arial"/>
-        </w:rPr>
-        <w:t>personas sordas e hipoacusicas graves</w:t>
-      </w:r>
-      <w:r>
-        <w:rPr>
-          <w:rFonts w:ascii="Arial" w:hAnsi="Arial" w:cs="Arial"/>
-        </w:rPr>
-        <w:t xml:space="preserve"> utilizando realidad aumentada.</w:t>
+        <w:t xml:space="preserve">de </w:t>
+      </w:r>
+      <w:r>
+        <w:rPr>
+          <w:rFonts w:ascii="Arial" w:hAnsi="Arial" w:cs="Arial"/>
+        </w:rPr>
+        <w:t xml:space="preserve">un prototipo de carta gourmet interactiva con realidad aumentada para ayudar en la comunicación de </w:t>
+      </w:r>
+      <w:r>
+        <w:rPr>
+          <w:rFonts w:ascii="Arial" w:hAnsi="Arial" w:cs="Arial"/>
+        </w:rPr>
+        <w:t xml:space="preserve"> personas sordas e hipoacusicas en el campo gastronómico.</w:t>
       </w:r>
     </w:p>
     <w:p>
       <w:pPr>
+        <w:jc w:val="both"/>
+        <w:rPr>
+          <w:rStyle w:val="null"/>
+          <w:rFonts w:ascii="Arial" w:hAnsi="Arial" w:cs="Arial"/>
+        </w:rPr>
+      </w:pPr>
+      <w:r>
+        <w:rPr>
+          <w:rStyle w:val="null"/>
+          <w:rFonts w:ascii="Arial" w:hAnsi="Arial" w:cs="Arial"/>
+        </w:rPr>
+        <w:t>Creación de un prototipo funcional</w:t>
+      </w:r>
+      <w:r>
+        <w:rPr>
+          <w:rStyle w:val="null"/>
+          <w:rFonts w:ascii="Arial" w:hAnsi="Arial" w:cs="Arial"/>
+        </w:rPr>
+        <w:t xml:space="preserve"> interactivo </w:t>
+      </w:r>
+      <w:r>
+        <w:rPr>
+          <w:rStyle w:val="null"/>
+          <w:rFonts w:ascii="Arial" w:hAnsi="Arial" w:cs="Arial"/>
+        </w:rPr>
+        <w:t>para</w:t>
+      </w:r>
+      <w:r>
+        <w:rPr>
+          <w:rStyle w:val="null"/>
+          <w:rFonts w:ascii="Arial" w:hAnsi="Arial" w:cs="Arial"/>
+        </w:rPr>
+        <w:t xml:space="preserve"> una</w:t>
+      </w:r>
+      <w:r>
+        <w:rPr>
+          <w:rStyle w:val="null"/>
+          <w:rFonts w:ascii="Arial" w:hAnsi="Arial" w:cs="Arial"/>
+        </w:rPr>
+        <w:t xml:space="preserve"> carta gourmet que permite superar las desventajas de comunicación en personas sordas e hipoacústicas.</w:t>
+      </w:r>
+    </w:p>
+    <w:p>
+      <w:pPr>
         <w:spacing w:line="360" w:lineRule="auto"/>
         <w:jc w:val="both"/>
         <w:rPr>
@@ -3058,76 +3254,28 @@
         <w:rPr>
           <w:rFonts w:ascii="Arial" w:hAnsi="Arial" w:cs="Arial"/>
         </w:rPr>
-        <w:t>Creación</w:t>
-      </w:r>
-      <w:r>
-        <w:rPr>
-          <w:rFonts w:ascii="Arial" w:hAnsi="Arial" w:cs="Arial"/>
-        </w:rPr>
-        <w:t xml:space="preserve"> </w:t>
-      </w:r>
-      <w:r>
-        <w:rPr>
-          <w:rFonts w:ascii="Arial" w:hAnsi="Arial" w:cs="Arial"/>
-        </w:rPr>
-        <w:t xml:space="preserve">de </w:t>
-      </w:r>
-      <w:r>
-        <w:rPr>
-          <w:rFonts w:ascii="Arial" w:hAnsi="Arial" w:cs="Arial"/>
-        </w:rPr>
-        <w:t xml:space="preserve">un prototipo de carta gourmet interactiva con realidad aumentada para ayudar en la comunicación de </w:t>
-      </w:r>
-      <w:r>
-        <w:rPr>
-          <w:rFonts w:ascii="Arial" w:hAnsi="Arial" w:cs="Arial"/>
-        </w:rPr>
-        <w:t xml:space="preserve"> personas sordas e hipoacusicas en el campo gastronómico.</w:t>
+        <w:t>Creación de un prototipo de carta gourmet interactiva con realidad aumentada para superar las desventajas de  comunica</w:t>
+      </w:r>
+      <w:r>
+        <w:rPr>
+          <w:rFonts w:ascii="Arial" w:hAnsi="Arial" w:cs="Arial"/>
+        </w:rPr>
+        <w:t>ción en</w:t>
+      </w:r>
+      <w:r>
+        <w:rPr>
+          <w:rFonts w:ascii="Arial" w:hAnsi="Arial" w:cs="Arial"/>
+        </w:rPr>
+        <w:t xml:space="preserve">  personas sordas e hipoacusicas en el campo gastronómico.</w:t>
       </w:r>
     </w:p>
     <w:p>
       <w:pPr>
         <w:jc w:val="both"/>
         <w:rPr>
-          <w:rStyle w:val="null"/>
-          <w:rFonts w:ascii="Arial" w:hAnsi="Arial" w:cs="Arial"/>
-        </w:rPr>
-      </w:pPr>
-      <w:r>
-        <w:rPr>
-          <w:rStyle w:val="null"/>
-          <w:rFonts w:ascii="Arial" w:hAnsi="Arial" w:cs="Arial"/>
-        </w:rPr>
-        <w:t>Creación de un prototipo funcional</w:t>
-      </w:r>
-      <w:r>
-        <w:rPr>
-          <w:rStyle w:val="null"/>
-          <w:rFonts w:ascii="Arial" w:hAnsi="Arial" w:cs="Arial"/>
-        </w:rPr>
-        <w:t xml:space="preserve"> interactivo </w:t>
-      </w:r>
-      <w:r>
-        <w:rPr>
-          <w:rStyle w:val="null"/>
-          <w:rFonts w:ascii="Arial" w:hAnsi="Arial" w:cs="Arial"/>
-        </w:rPr>
-        <w:t>para</w:t>
-      </w:r>
-      <w:r>
-        <w:rPr>
-          <w:rStyle w:val="null"/>
-          <w:rFonts w:ascii="Arial" w:hAnsi="Arial" w:cs="Arial"/>
-        </w:rPr>
-        <w:t xml:space="preserve"> una</w:t>
-      </w:r>
-      <w:r>
-        <w:rPr>
-          <w:rStyle w:val="null"/>
-          <w:rFonts w:ascii="Arial" w:hAnsi="Arial" w:cs="Arial"/>
-        </w:rPr>
-        <w:t xml:space="preserve"> carta gourmet que permite superar las desventajas de comunicación en personas sordas e hipoacústicas.</w:t>
-      </w:r>
+          <w:ins w:id="3" w:author="Reinoso elizabeth" w:date="2013-11-05T11:01:00Z"/>
+        </w:rPr>
+      </w:pPr>
     </w:p>
     <w:p>
       <w:pPr>
@@ -3135,41 +3283,6 @@
         <w:jc w:val="both"/>
         <w:rPr>
           <w:rFonts w:ascii="Arial" w:hAnsi="Arial" w:cs="Arial"/>
-        </w:rPr>
-      </w:pPr>
-      <w:r>
-        <w:rPr>
-          <w:rFonts w:ascii="Arial" w:hAnsi="Arial" w:cs="Arial"/>
-        </w:rPr>
-        <w:t>Creación de un prototipo de carta gourmet interactiva con realidad aumentada para superar las desventajas de  comunica</w:t>
-      </w:r>
-      <w:r>
-        <w:rPr>
-          <w:rFonts w:ascii="Arial" w:hAnsi="Arial" w:cs="Arial"/>
-        </w:rPr>
-        <w:t>ción en</w:t>
-      </w:r>
-      <w:r>
-        <w:rPr>
-          <w:rFonts w:ascii="Arial" w:hAnsi="Arial" w:cs="Arial"/>
-        </w:rPr>
-        <w:t xml:space="preserve">  personas sordas e hipoacusicas en el campo gastronómico.</w:t>
-      </w:r>
-    </w:p>
-    <w:p>
-      <w:pPr>
-        <w:jc w:val="both"/>
-        <w:rPr>
-          <w:ins w:id="3" w:author="Reinoso elizabeth" w:date="2013-11-05T11:01:00Z"/>
-        </w:rPr>
-      </w:pPr>
-    </w:p>
-    <w:p>
-      <w:pPr>
-        <w:spacing w:line="360" w:lineRule="auto"/>
-        <w:jc w:val="both"/>
-        <w:rPr>
-          <w:rFonts w:ascii="Arial" w:hAnsi="Arial" w:cs="Arial"/>
           <w:b/>
         </w:rPr>
       </w:pPr>
@@ -3178,7 +3291,6 @@
           <w:rFonts w:ascii="Arial" w:hAnsi="Arial" w:cs="Arial"/>
           <w:b/>
         </w:rPr>
-        <w:lastRenderedPageBreak/>
         <w:t>Secundarios:</w:t>
       </w:r>
     </w:p>
@@ -3202,6 +3314,7 @@
           <w:sz w:val="23"/>
           <w:szCs w:val="23"/>
         </w:rPr>
+        <w:lastRenderedPageBreak/>
         <w:t xml:space="preserve">Realizar </w:t>
       </w:r>
       <w:r>
@@ -3385,58 +3498,13 @@
         <w:rPr>
           <w:rFonts w:ascii="Arial" w:hAnsi="Arial" w:cs="Arial"/>
         </w:rPr>
-        <w:t>rarlas al prototipo.</w:t>
-      </w:r>
-    </w:p>
-    <w:p>
-      <w:pPr>
-        <w:pStyle w:val="Prrafodelista"/>
-        <w:numPr>
-          <w:ilvl w:val="0"/>
-          <w:numId w:val="3"/>
-        </w:numPr>
-        <w:spacing w:line="360" w:lineRule="auto"/>
-        <w:ind w:left="0"/>
-        <w:jc w:val="both"/>
-        <w:rPr>
-          <w:rFonts w:ascii="Arial" w:hAnsi="Arial" w:cs="Arial"/>
-          <w:color w:val="FF0000"/>
-        </w:rPr>
-      </w:pPr>
-      <w:r>
-        <w:rPr>
-          <w:rFonts w:ascii="Arial" w:hAnsi="Arial" w:cs="Arial"/>
-          <w:color w:val="FF0000"/>
-        </w:rPr>
-        <w:t xml:space="preserve">Implementar un modulo de administración del sistema del lado del servidor, para </w:t>
-      </w:r>
-      <w:r>
-        <w:rPr>
-          <w:rFonts w:ascii="Arial" w:hAnsi="Arial" w:cs="Arial"/>
-          <w:color w:val="FF0000"/>
-        </w:rPr>
-        <w:t>ver e imprimir los pedidos realizado</w:t>
-      </w:r>
-      <w:r>
-        <w:rPr>
-          <w:rFonts w:ascii="Arial" w:hAnsi="Arial" w:cs="Arial"/>
-          <w:color w:val="FF0000"/>
-        </w:rPr>
-        <w:t>, modificar l</w:t>
-      </w:r>
-      <w:r>
-        <w:rPr>
-          <w:rFonts w:ascii="Arial" w:hAnsi="Arial" w:cs="Arial"/>
-          <w:color w:val="FF0000"/>
-        </w:rPr>
-        <w:t xml:space="preserve">os elementos de la </w:t>
-      </w:r>
-      <w:r>
-        <w:rPr>
-          <w:rFonts w:ascii="Arial" w:hAnsi="Arial" w:cs="Arial"/>
-          <w:color w:val="FF0000"/>
-        </w:rPr>
-        <w:t xml:space="preserve"> carta gourmet y gestionar los videos de las recomendaciones del chef.</w:t>
+        <w:t>rarlo</w:t>
+      </w:r>
+      <w:r>
+        <w:rPr>
+          <w:rFonts w:ascii="Arial" w:hAnsi="Arial" w:cs="Arial"/>
+        </w:rPr>
+        <w:t>s al prototipo.</w:t>
       </w:r>
     </w:p>
     <w:p>
@@ -3475,13 +3543,25 @@
         <w:rPr>
           <w:rFonts w:ascii="Arial" w:hAnsi="Arial" w:cs="Arial"/>
         </w:rPr>
-        <w:t>En la ac</w:t>
-      </w:r>
-      <w:r>
-        <w:rPr>
-          <w:rFonts w:ascii="Arial" w:hAnsi="Arial" w:cs="Arial"/>
-        </w:rPr>
-        <w:t>tualidad</w:t>
+        <w:t>En el plano legal</w:t>
+      </w:r>
+      <w:r>
+        <w:rPr>
+          <w:rFonts w:ascii="Arial" w:hAnsi="Arial" w:cs="Arial"/>
+        </w:rPr>
+        <w:t>, la L</w:t>
+      </w:r>
+      <w:r>
+        <w:rPr>
+          <w:rFonts w:ascii="Arial" w:hAnsi="Arial" w:cs="Arial"/>
+        </w:rPr>
+        <w:t>e</w:t>
+      </w:r>
+      <w:r>
+        <w:rPr>
+          <w:rFonts w:ascii="Arial" w:hAnsi="Arial" w:cs="Arial"/>
+        </w:rPr>
+        <w:t>y Nacional de Educación Nº</w:t>
       </w:r>
       <w:r>
         <w:rPr>
@@ -3493,19 +3573,13 @@
         <w:rPr>
           <w:rFonts w:ascii="Arial" w:hAnsi="Arial" w:cs="Arial"/>
         </w:rPr>
-        <w:t>la</w:t>
-      </w:r>
-      <w:r>
-        <w:rPr>
-          <w:rFonts w:ascii="Arial" w:hAnsi="Arial" w:cs="Arial"/>
-        </w:rPr>
-        <w:t xml:space="preserve"> provincia de Jujuy cue</w:t>
-      </w:r>
-      <w:r>
-        <w:rPr>
-          <w:rFonts w:ascii="Arial" w:hAnsi="Arial" w:cs="Arial"/>
-        </w:rPr>
-        <w:t>nta con</w:t>
+        <w:t xml:space="preserve">26206 </w:t>
+      </w:r>
+      <w:r>
+        <w:rPr>
+          <w:rFonts w:ascii="Arial" w:hAnsi="Arial" w:cs="Arial"/>
+        </w:rPr>
+        <w:t>(LEN)</w:t>
       </w:r>
       <w:r>
         <w:rPr>
@@ -3517,7 +3591,7 @@
         <w:rPr>
           <w:rFonts w:ascii="Arial" w:hAnsi="Arial" w:cs="Arial"/>
         </w:rPr>
-        <w:t>tecnologías</w:t>
+        <w:t>promulgada en diciembre del 2006,</w:t>
       </w:r>
       <w:r>
         <w:rPr>
@@ -3529,23 +3603,93 @@
         <w:rPr>
           <w:rFonts w:ascii="Arial" w:hAnsi="Arial" w:cs="Arial"/>
         </w:rPr>
-        <w:t>que satisface</w:t>
-      </w:r>
-      <w:r>
-        <w:rPr>
-          <w:rFonts w:ascii="Arial" w:hAnsi="Arial" w:cs="Arial"/>
-        </w:rPr>
-        <w:t>n</w:t>
-      </w:r>
-      <w:r>
-        <w:rPr>
-          <w:rFonts w:ascii="Arial" w:hAnsi="Arial" w:cs="Arial"/>
-        </w:rPr>
-        <w:t xml:space="preserve"> las</w:t>
-      </w:r>
-      <w:r>
-        <w:rPr>
-          <w:rFonts w:ascii="Arial" w:hAnsi="Arial" w:cs="Arial"/>
+        <w:t xml:space="preserve">avanza hacia la incorporación de la Alfabetización Tecnológica en el marco de la Alfabetización </w:t>
+      </w:r>
+      <w:r>
+        <w:rPr>
+          <w:rFonts w:ascii="Arial" w:hAnsi="Arial" w:cs="Arial"/>
+        </w:rPr>
+        <w:t>Múltiple</w:t>
+      </w:r>
+      <w:r>
+        <w:rPr>
+          <w:rFonts w:ascii="Arial" w:hAnsi="Arial" w:cs="Arial"/>
+        </w:rPr>
+        <w:t xml:space="preserve">, </w:t>
+      </w:r>
+      <w:r>
+        <w:rPr>
+          <w:rFonts w:ascii="Arial" w:hAnsi="Arial" w:cs="Arial"/>
+        </w:rPr>
+        <w:t xml:space="preserve">que </w:t>
+      </w:r>
+      <w:r>
+        <w:rPr>
+          <w:rFonts w:ascii="Arial" w:hAnsi="Arial" w:cs="Arial"/>
+        </w:rPr>
+        <w:t>a partir del ingreso de las netbooks en las esc</w:t>
+      </w:r>
+      <w:r>
+        <w:rPr>
+          <w:rFonts w:ascii="Arial" w:hAnsi="Arial" w:cs="Arial"/>
+        </w:rPr>
+        <w:t>uelas especiales, permitieron</w:t>
+      </w:r>
+      <w:r>
+        <w:rPr>
+          <w:rFonts w:ascii="Arial" w:hAnsi="Arial" w:cs="Arial"/>
+        </w:rPr>
+        <w:t xml:space="preserve"> el uso de los dispositivos tecnológicos en el ámbito de la educación en general</w:t>
+      </w:r>
+      <w:r>
+        <w:rPr>
+          <w:rFonts w:ascii="Arial" w:hAnsi="Arial" w:cs="Arial"/>
+        </w:rPr>
+        <w:t>,</w:t>
+      </w:r>
+      <w:r>
+        <w:rPr>
+          <w:rFonts w:ascii="Arial" w:hAnsi="Arial" w:cs="Arial"/>
+        </w:rPr>
+        <w:t xml:space="preserve"> para lograr independencia en la comunicación y participación </w:t>
+      </w:r>
+      <w:r>
+        <w:rPr>
+          <w:rFonts w:ascii="Arial" w:hAnsi="Arial" w:cs="Arial"/>
+          <w:lang w:val="es-AR" w:eastAsia="es-AR"/>
+        </w:rPr>
+        <w:t>[</w:t>
+      </w:r>
+      <w:r>
+        <w:rPr>
+          <w:rFonts w:ascii="Arial" w:hAnsi="Arial" w:cs="Arial"/>
+        </w:rPr>
+        <w:t>LEN</w:t>
+      </w:r>
+      <w:r>
+        <w:rPr>
+          <w:rFonts w:ascii="Arial" w:hAnsi="Arial" w:cs="Arial"/>
+          <w:lang w:val="es-AR" w:eastAsia="es-AR"/>
+        </w:rPr>
+        <w:t>,</w:t>
+      </w:r>
+      <w:r>
+        <w:rPr>
+          <w:rFonts w:ascii="Arial" w:hAnsi="Arial" w:cs="Arial"/>
+        </w:rPr>
+        <w:t xml:space="preserve"> 2006</w:t>
+      </w:r>
+      <w:r>
+        <w:rPr>
+          <w:rFonts w:ascii="Arial" w:hAnsi="Arial" w:cs="Arial"/>
+          <w:lang w:val="es-AR" w:eastAsia="es-AR"/>
+        </w:rPr>
+        <w:t>].</w:t>
+      </w:r>
+      <w:r>
+        <w:rPr>
+          <w:rFonts w:ascii="Arial" w:hAnsi="Arial" w:cs="Arial"/>
+          <w:lang w:val="es-AR" w:eastAsia="es-AR"/>
         </w:rPr>
         <w:t xml:space="preserve"> </w:t>
       </w:r>
@@ -3553,97 +3697,7 @@
         <w:rPr>
           <w:rFonts w:ascii="Arial" w:hAnsi="Arial" w:cs="Arial"/>
         </w:rPr>
-        <w:t xml:space="preserve"> necesidades</w:t>
-      </w:r>
-      <w:r>
-        <w:rPr>
-          <w:rFonts w:ascii="Arial" w:hAnsi="Arial" w:cs="Arial"/>
-        </w:rPr>
-        <w:t xml:space="preserve"> personales y sociales</w:t>
-      </w:r>
-      <w:r>
-        <w:rPr>
-          <w:rFonts w:ascii="Arial" w:hAnsi="Arial" w:cs="Arial"/>
-        </w:rPr>
-        <w:t>.</w:t>
-      </w:r>
-      <w:r>
-        <w:rPr>
-          <w:rFonts w:ascii="Arial" w:hAnsi="Arial" w:cs="Arial"/>
-        </w:rPr>
-        <w:t xml:space="preserve"> Y pese a los avances en la alfabetización tecnológica, es un hecho que los dispositivos para personas sordas, ciegas y neuromotoras, se encuentran en un terreno a ser </w:t>
-      </w:r>
-      <w:r>
-        <w:rPr>
-          <w:rFonts w:ascii="Arial" w:hAnsi="Arial" w:cs="Arial"/>
-        </w:rPr>
-        <w:t>construidos</w:t>
-      </w:r>
-      <w:r>
-        <w:rPr>
-          <w:rFonts w:ascii="Arial" w:hAnsi="Arial" w:cs="Arial"/>
-        </w:rPr>
-        <w:t xml:space="preserve"> para extender sus beneficios</w:t>
-      </w:r>
-      <w:r>
-        <w:rPr>
-          <w:rFonts w:ascii="Arial" w:hAnsi="Arial" w:cs="Arial"/>
-        </w:rPr>
-        <w:t>.</w:t>
-      </w:r>
-      <w:r>
-        <w:rPr>
-          <w:rFonts w:ascii="Arial" w:hAnsi="Arial" w:cs="Arial"/>
-        </w:rPr>
-        <w:t xml:space="preserve"> Específicamente extender su alcance a personas sordas e hipoacusicas que a partir de la </w:t>
-      </w:r>
-      <w:r>
-        <w:rPr>
-          <w:rFonts w:ascii="Arial" w:hAnsi="Arial" w:cs="Arial"/>
-        </w:rPr>
-        <w:t>Ley Nacional de Educación (</w:t>
-      </w:r>
-      <w:r>
-        <w:rPr>
-          <w:rFonts w:ascii="Arial" w:hAnsi="Arial" w:cs="Arial"/>
-        </w:rPr>
-        <w:t>LEN</w:t>
-      </w:r>
-      <w:r>
-        <w:rPr>
-          <w:rFonts w:ascii="Arial" w:hAnsi="Arial" w:cs="Arial"/>
-        </w:rPr>
-        <w:t>)</w:t>
-      </w:r>
-      <w:r>
-        <w:rPr>
-          <w:rFonts w:ascii="Arial" w:hAnsi="Arial" w:cs="Arial"/>
-        </w:rPr>
-        <w:t xml:space="preserve"> 26206 promulgada en diciembre del 2006, avanza hacia la incorporación de la Alfabetización Tecnológica en el marco de la Alfabetización Multiple </w:t>
-      </w:r>
-      <w:r>
-        <w:rPr>
-          <w:rFonts w:ascii="Arial" w:hAnsi="Arial" w:cs="Arial"/>
-        </w:rPr>
-        <w:t xml:space="preserve">por ejemplo, </w:t>
-      </w:r>
-      <w:r>
-        <w:rPr>
-          <w:rFonts w:ascii="Arial" w:hAnsi="Arial" w:cs="Arial"/>
-        </w:rPr>
-        <w:t>a partir del ingreso de las netbooks en las esc</w:t>
-      </w:r>
-      <w:r>
-        <w:rPr>
-          <w:rFonts w:ascii="Arial" w:hAnsi="Arial" w:cs="Arial"/>
-        </w:rPr>
-        <w:t>uelas especiales, permitiendo</w:t>
-      </w:r>
-      <w:r>
-        <w:rPr>
-          <w:rFonts w:ascii="Arial" w:hAnsi="Arial" w:cs="Arial"/>
-        </w:rPr>
-        <w:t xml:space="preserve"> el uso de los dispositivos tecnológicos en el ámbito de la educación en general para lograr independencia en la comunicación y participación</w:t>
+        <w:t>Y pese a los avances en la alfabetización tecnológica, es un hecho que los dispositivos para personas sordas, ciegas y neuromotoras, se encuentran en un terreno a ser construidos para extender sus beneficios.</w:t>
       </w:r>
       <w:r>
         <w:rPr>
@@ -3654,45 +3708,6 @@
       <w:r>
         <w:rPr>
           <w:rFonts w:ascii="Arial" w:hAnsi="Arial" w:cs="Arial"/>
-          <w:lang w:val="es-AR" w:eastAsia="es-AR"/>
-        </w:rPr>
-        <w:t>[</w:t>
-      </w:r>
-      <w:r>
-        <w:rPr>
-          <w:rFonts w:ascii="Arial" w:hAnsi="Arial" w:cs="Arial"/>
-        </w:rPr>
-        <w:t>LEN</w:t>
-      </w:r>
-      <w:r>
-        <w:rPr>
-          <w:rFonts w:ascii="Arial" w:hAnsi="Arial" w:cs="Arial"/>
-          <w:lang w:val="es-AR" w:eastAsia="es-AR"/>
-        </w:rPr>
-        <w:t>,</w:t>
-      </w:r>
-      <w:r>
-        <w:rPr>
-          <w:rFonts w:ascii="Arial" w:hAnsi="Arial" w:cs="Arial"/>
-        </w:rPr>
-        <w:t xml:space="preserve"> </w:t>
-      </w:r>
-      <w:r>
-        <w:rPr>
-          <w:rFonts w:ascii="Arial" w:hAnsi="Arial" w:cs="Arial"/>
-        </w:rPr>
-        <w:t>2006</w:t>
-      </w:r>
-      <w:r>
-        <w:rPr>
-          <w:rFonts w:ascii="Arial" w:hAnsi="Arial" w:cs="Arial"/>
-          <w:lang w:val="es-AR" w:eastAsia="es-AR"/>
-        </w:rPr>
-        <w:t xml:space="preserve">]. </w:t>
-      </w:r>
-      <w:r>
-        <w:rPr>
-          <w:rFonts w:ascii="Arial" w:hAnsi="Arial" w:cs="Arial"/>
           <w:lang w:val="es-AR"/>
         </w:rPr>
         <w:t>Así</w:t>
@@ -3701,31 +3716,48 @@
         <w:rPr>
           <w:rFonts w:ascii="Arial" w:hAnsi="Arial" w:cs="Arial"/>
         </w:rPr>
-        <w:t xml:space="preserve"> surge la </w:t>
-      </w:r>
-      <w:r>
-        <w:rPr>
-          <w:rFonts w:ascii="Arial" w:hAnsi="Arial" w:cs="Arial"/>
-        </w:rPr>
-        <w:t>oportunidad de utilizar las nuevas</w:t>
-      </w:r>
-      <w:r>
-        <w:rPr>
-          <w:rFonts w:ascii="Arial" w:hAnsi="Arial" w:cs="Arial"/>
-        </w:rPr>
-        <w:t xml:space="preserve"> tecnologías para lograr ayudar a estas personas, que por ley deberían contar con las mismas oportunidades que los demás ciudadanos de</w:t>
-      </w:r>
-      <w:r>
-        <w:rPr>
-          <w:rFonts w:ascii="Arial" w:hAnsi="Arial" w:cs="Arial"/>
-        </w:rPr>
-        <w:t xml:space="preserve"> </w:t>
-      </w:r>
-      <w:r>
-        <w:rPr>
-          <w:rFonts w:ascii="Arial" w:hAnsi="Arial" w:cs="Arial"/>
-        </w:rPr>
-        <w:t>S.S. de Jujuy.</w:t>
+        <w:t xml:space="preserve"> surge la oportunidad de utilizar las nuevas tecnolo</w:t>
+      </w:r>
+      <w:r>
+        <w:rPr>
+          <w:rFonts w:ascii="Arial" w:hAnsi="Arial" w:cs="Arial"/>
+        </w:rPr>
+        <w:t xml:space="preserve">gías para lograr ayudar a las </w:t>
+      </w:r>
+      <w:r>
+        <w:rPr>
+          <w:rFonts w:ascii="Arial" w:hAnsi="Arial" w:cs="Arial"/>
+        </w:rPr>
+        <w:t>personas</w:t>
+      </w:r>
+      <w:r>
+        <w:rPr>
+          <w:rFonts w:ascii="Arial" w:hAnsi="Arial" w:cs="Arial"/>
+        </w:rPr>
+        <w:t xml:space="preserve"> con capacidades diferentes</w:t>
+      </w:r>
+      <w:r>
+        <w:rPr>
+          <w:rFonts w:ascii="Arial" w:hAnsi="Arial" w:cs="Arial"/>
+        </w:rPr>
+        <w:t>, que por ley deberían contar con las mismas oportunidades que los demás ciudadanos de S.S. de Jujuy.</w:t>
+      </w:r>
+    </w:p>
+    <w:p>
+      <w:pPr>
+        <w:spacing w:line="360" w:lineRule="auto"/>
+        <w:jc w:val="both"/>
+        <w:rPr>
+          <w:rFonts w:ascii="Arial" w:hAnsi="Arial" w:cs="Arial"/>
+          <w:b/>
+        </w:rPr>
+      </w:pPr>
+      <w:r>
+        <w:rPr>
+          <w:rFonts w:ascii="Arial" w:hAnsi="Arial" w:cs="Arial"/>
+          <w:b/>
+        </w:rPr>
+        <w:t>Social</w:t>
       </w:r>
     </w:p>
     <w:p>
@@ -3745,55 +3777,15 @@
           <w:sz w:val="22"/>
           <w:szCs w:val="22"/>
         </w:rPr>
-        <w:t>El proyecto</w:t>
-      </w:r>
-      <w:r>
-        <w:rPr>
-          <w:rFonts w:ascii="Arial" w:hAnsi="Arial" w:cs="Arial"/>
-          <w:sz w:val="22"/>
-          <w:szCs w:val="22"/>
-        </w:rPr>
-        <w:t xml:space="preserve"> </w:t>
-      </w:r>
-      <w:r>
-        <w:rPr>
-          <w:rFonts w:ascii="Arial" w:hAnsi="Arial" w:cs="Arial"/>
-          <w:sz w:val="22"/>
-          <w:szCs w:val="22"/>
-        </w:rPr>
-        <w:t>se centra en ayudar a las personas</w:t>
-      </w:r>
-      <w:r>
-        <w:rPr>
-          <w:rFonts w:ascii="Arial" w:hAnsi="Arial" w:cs="Arial"/>
-          <w:sz w:val="22"/>
-          <w:szCs w:val="22"/>
-        </w:rPr>
-        <w:t xml:space="preserve"> sordas e hipoacúsicas graves</w:t>
-      </w:r>
-      <w:r>
-        <w:rPr>
-          <w:rFonts w:ascii="Arial" w:hAnsi="Arial" w:cs="Arial"/>
-          <w:sz w:val="22"/>
-          <w:szCs w:val="22"/>
-        </w:rPr>
-        <w:t xml:space="preserve"> en el campo culinario</w:t>
-      </w:r>
-      <w:r>
-        <w:rPr>
-          <w:rFonts w:ascii="Arial" w:hAnsi="Arial" w:cs="Arial"/>
-          <w:sz w:val="22"/>
-          <w:szCs w:val="22"/>
-        </w:rPr>
-        <w:t xml:space="preserve">, </w:t>
-      </w:r>
-      <w:r>
-        <w:rPr>
-          <w:rFonts w:ascii="Arial" w:hAnsi="Arial" w:cs="Arial"/>
-          <w:sz w:val="22"/>
-          <w:szCs w:val="22"/>
-        </w:rPr>
-        <w:t>favoreciendo la incl</w:t>
+        <w:t>El proyecto está pensado para ayudar</w:t>
+      </w:r>
+      <w:r>
+        <w:rPr>
+          <w:rFonts w:ascii="Arial" w:hAnsi="Arial" w:cs="Arial"/>
+          <w:sz w:val="22"/>
+          <w:szCs w:val="22"/>
+        </w:rPr>
+        <w:t xml:space="preserve"> a las personas sordas e hipoacúsicas graves en el campo culinario, favoreciendo la incl</w:t>
       </w:r>
       <w:r>
         <w:rPr>
@@ -3817,43 +3809,255 @@
           <w:sz w:val="24"/>
           <w:szCs w:val="24"/>
         </w:rPr>
+        <w:t xml:space="preserve">. Por lo tanto, el sistema logrará </w:t>
+      </w:r>
+      <w:r>
+        <w:rPr>
+          <w:rFonts w:ascii="Arial" w:hAnsi="Arial" w:cs="Arial"/>
+          <w:sz w:val="22"/>
+          <w:szCs w:val="22"/>
+        </w:rPr>
+        <w:t>aumentar</w:t>
+      </w:r>
+      <w:r>
+        <w:rPr>
+          <w:rFonts w:ascii="Arial" w:hAnsi="Arial" w:cs="Arial"/>
+          <w:sz w:val="22"/>
+          <w:szCs w:val="22"/>
+        </w:rPr>
+        <w:t xml:space="preserve"> la inclusión social </w:t>
+      </w:r>
+      <w:r>
+        <w:rPr>
+          <w:rFonts w:ascii="Arial" w:hAnsi="Arial" w:cs="Arial"/>
+          <w:sz w:val="22"/>
+          <w:szCs w:val="22"/>
+        </w:rPr>
+        <w:t xml:space="preserve">de </w:t>
+      </w:r>
+      <w:r>
+        <w:rPr>
+          <w:rFonts w:ascii="Arial" w:hAnsi="Arial" w:cs="Arial"/>
+          <w:sz w:val="22"/>
+          <w:szCs w:val="22"/>
+        </w:rPr>
+        <w:t xml:space="preserve">las personas </w:t>
+      </w:r>
+      <w:r>
+        <w:rPr>
+          <w:rFonts w:ascii="Arial" w:hAnsi="Arial" w:cs="Arial"/>
+          <w:sz w:val="22"/>
+          <w:szCs w:val="22"/>
+        </w:rPr>
+        <w:t>con capacidades diferentes</w:t>
+      </w:r>
+      <w:r>
+        <w:rPr>
+          <w:rFonts w:ascii="Arial" w:hAnsi="Arial" w:cs="Arial"/>
+          <w:sz w:val="22"/>
+          <w:szCs w:val="22"/>
+        </w:rPr>
+        <w:t xml:space="preserve"> y les dará una mayor independencia en sus vidas al lograr que sean tratadas con igualdad ante los entes gastronómicos</w:t>
+      </w:r>
+      <w:r>
+        <w:rPr>
+          <w:rFonts w:ascii="Arial" w:hAnsi="Arial" w:cs="Arial"/>
+          <w:sz w:val="22"/>
+          <w:szCs w:val="22"/>
+        </w:rPr>
+        <w:t>.</w:t>
+      </w:r>
+    </w:p>
+    <w:p>
+      <w:pPr>
+        <w:spacing w:line="360" w:lineRule="auto"/>
+        <w:jc w:val="both"/>
+        <w:rPr>
+          <w:rFonts w:ascii="Arial" w:hAnsi="Arial" w:cs="Arial"/>
+          <w:b/>
+        </w:rPr>
+      </w:pPr>
+      <w:r>
+        <w:rPr>
+          <w:rFonts w:ascii="Arial" w:hAnsi="Arial" w:cs="Arial"/>
+          <w:b/>
+        </w:rPr>
+        <w:t>Tecnológico:</w:t>
+      </w:r>
+    </w:p>
+    <w:p>
+      <w:pPr>
+        <w:spacing w:line="360" w:lineRule="auto"/>
+        <w:jc w:val="both"/>
+        <w:rPr>
+          <w:rFonts w:ascii="Arial" w:hAnsi="Arial" w:cs="Arial"/>
+        </w:rPr>
+      </w:pPr>
+      <w:r>
+        <w:rPr>
+          <w:rFonts w:ascii="Arial" w:hAnsi="Arial" w:cs="Arial"/>
+        </w:rPr>
+        <w:t>En la provincia de Jujuy y en la argentina no existe registro de un</w:t>
+      </w:r>
+      <w:r>
+        <w:rPr>
+          <w:rFonts w:ascii="Arial" w:hAnsi="Arial" w:cs="Arial"/>
+        </w:rPr>
+        <w:t>a</w:t>
+      </w:r>
+      <w:r>
+        <w:rPr>
+          <w:rFonts w:ascii="Arial" w:hAnsi="Arial" w:cs="Arial"/>
+        </w:rPr>
         <w:t xml:space="preserve"> </w:t>
       </w:r>
       <w:r>
         <w:rPr>
           <w:rFonts w:ascii="Arial" w:hAnsi="Arial" w:cs="Arial"/>
-          <w:sz w:val="22"/>
-          <w:szCs w:val="22"/>
-          <w:lang w:val="es-AR" w:eastAsia="es-AR"/>
-        </w:rPr>
-        <w:t>[</w:t>
-      </w:r>
-      <w:r>
-        <w:rPr>
-          <w:rFonts w:ascii="Arial" w:hAnsi="Arial" w:cs="Arial"/>
-          <w:color w:val="000000"/>
-          <w:sz w:val="22"/>
-          <w:szCs w:val="22"/>
-          <w:lang w:val="es-ES_tradnl" w:eastAsia="es-ES_tradnl"/>
-        </w:rPr>
-        <w:t>Palacios</w:t>
-      </w:r>
-      <w:r>
-        <w:rPr>
-          <w:rFonts w:ascii="Arial" w:hAnsi="Arial" w:cs="Arial"/>
-          <w:sz w:val="22"/>
-          <w:szCs w:val="22"/>
-          <w:lang w:val="es-AR" w:eastAsia="es-AR"/>
-        </w:rPr>
-        <w:t>, 2008]</w:t>
-      </w:r>
-      <w:r>
-        <w:rPr>
-          <w:rFonts w:ascii="Arial" w:hAnsi="Arial" w:cs="Arial"/>
-          <w:sz w:val="22"/>
-          <w:szCs w:val="22"/>
-        </w:rPr>
-        <w:t>.</w:t>
+        </w:rPr>
+        <w:t>aplicación</w:t>
+      </w:r>
+      <w:r>
+        <w:rPr>
+          <w:rFonts w:ascii="Arial" w:hAnsi="Arial" w:cs="Arial"/>
+        </w:rPr>
+        <w:t xml:space="preserve"> de estas características y el uso de las nuevas tecnologías, como la realidad aumentada, hacen de este sistema un </w:t>
+      </w:r>
+      <w:r>
+        <w:rPr>
+          <w:rFonts w:ascii="Arial" w:hAnsi="Arial" w:cs="Arial"/>
+        </w:rPr>
+        <w:t>producto innovador en el ámbito gastronómico.</w:t>
+      </w:r>
+    </w:p>
+    <w:p>
+      <w:pPr>
+        <w:spacing w:line="360" w:lineRule="auto"/>
+        <w:jc w:val="both"/>
+        <w:rPr>
+          <w:rFonts w:ascii="Arial" w:hAnsi="Arial" w:cs="Arial"/>
+        </w:rPr>
+      </w:pPr>
+      <w:r>
+        <w:rPr>
+          <w:rFonts w:ascii="Arial" w:hAnsi="Arial" w:cs="Arial"/>
+        </w:rPr>
+        <w:t>L</w:t>
+      </w:r>
+      <w:r>
+        <w:rPr>
+          <w:rFonts w:ascii="Arial" w:hAnsi="Arial" w:cs="Arial"/>
+        </w:rPr>
+        <w:t xml:space="preserve">a mayoría de los restaurantes </w:t>
+      </w:r>
+      <w:r>
+        <w:rPr>
+          <w:rFonts w:ascii="Arial" w:hAnsi="Arial" w:cs="Arial"/>
+        </w:rPr>
+        <w:t xml:space="preserve">de la ciudad </w:t>
+      </w:r>
+      <w:r>
+        <w:rPr>
+          <w:rFonts w:ascii="Arial" w:hAnsi="Arial" w:cs="Arial"/>
+        </w:rPr>
+        <w:t>cue</w:t>
+      </w:r>
+      <w:r>
+        <w:rPr>
+          <w:rFonts w:ascii="Arial" w:hAnsi="Arial" w:cs="Arial"/>
+        </w:rPr>
+        <w:t xml:space="preserve">nta con un servicio de wifi y con </w:t>
+      </w:r>
+      <w:r>
+        <w:rPr>
+          <w:rFonts w:ascii="Arial" w:hAnsi="Arial" w:cs="Arial"/>
+        </w:rPr>
+        <w:t xml:space="preserve">el </w:t>
+      </w:r>
+      <w:r>
+        <w:rPr>
+          <w:rFonts w:ascii="Arial" w:hAnsi="Arial" w:cs="Arial"/>
+        </w:rPr>
+        <w:t xml:space="preserve">avance de </w:t>
+      </w:r>
+      <w:r>
+        <w:rPr>
+          <w:rFonts w:ascii="Arial" w:hAnsi="Arial" w:cs="Arial"/>
+        </w:rPr>
+        <w:t xml:space="preserve">las </w:t>
+      </w:r>
+      <w:r>
+        <w:rPr>
+          <w:rFonts w:ascii="Arial" w:hAnsi="Arial" w:cs="Arial"/>
+        </w:rPr>
+        <w:t>tecnología</w:t>
+      </w:r>
+      <w:r>
+        <w:rPr>
+          <w:rFonts w:ascii="Arial" w:hAnsi="Arial" w:cs="Arial"/>
+        </w:rPr>
+        <w:t>s móviles</w:t>
+      </w:r>
+      <w:r>
+        <w:rPr>
+          <w:rFonts w:ascii="Arial" w:hAnsi="Arial" w:cs="Arial"/>
+        </w:rPr>
+        <w:t>,</w:t>
+      </w:r>
+      <w:r>
+        <w:rPr>
+          <w:rFonts w:ascii="Arial" w:hAnsi="Arial" w:cs="Arial"/>
+        </w:rPr>
+        <w:t xml:space="preserve"> cualquier persona </w:t>
+      </w:r>
+      <w:r>
+        <w:rPr>
+          <w:rFonts w:ascii="Arial" w:hAnsi="Arial" w:cs="Arial"/>
+        </w:rPr>
+        <w:t xml:space="preserve">puede estar </w:t>
+      </w:r>
+      <w:r>
+        <w:rPr>
+          <w:rFonts w:ascii="Arial" w:hAnsi="Arial" w:cs="Arial"/>
+        </w:rPr>
+        <w:t>conectada</w:t>
+      </w:r>
+      <w:r>
+        <w:rPr>
+          <w:rFonts w:ascii="Arial" w:hAnsi="Arial" w:cs="Arial"/>
+        </w:rPr>
+        <w:t xml:space="preserve"> mediante </w:t>
+      </w:r>
+      <w:r>
+        <w:rPr>
+          <w:rFonts w:ascii="Arial" w:hAnsi="Arial" w:cs="Arial"/>
+        </w:rPr>
+        <w:lastRenderedPageBreak/>
+        <w:t>un teléfono celular o tablet.</w:t>
+      </w:r>
+      <w:r>
+        <w:rPr>
+          <w:rFonts w:ascii="Arial" w:hAnsi="Arial" w:cs="Arial"/>
+        </w:rPr>
+        <w:t xml:space="preserve"> </w:t>
+      </w:r>
+      <w:r>
+        <w:rPr>
+          <w:rFonts w:ascii="Arial" w:hAnsi="Arial" w:cs="Arial"/>
+        </w:rPr>
+        <w:t>E</w:t>
+      </w:r>
+      <w:r>
+        <w:rPr>
+          <w:rFonts w:ascii="Arial" w:hAnsi="Arial" w:cs="Arial"/>
+        </w:rPr>
+        <w:t>sto</w:t>
+      </w:r>
+      <w:r>
+        <w:rPr>
+          <w:rFonts w:ascii="Arial" w:hAnsi="Arial" w:cs="Arial"/>
+        </w:rPr>
+        <w:t xml:space="preserve"> conlleva a que la aplicación de carta gourmet pueda funcionar en cualquier lugar que cuente con las condiciones adecuadas.</w:t>
       </w:r>
     </w:p>
     <w:p>
@@ -3872,28 +4076,103 @@
           <w:rFonts w:ascii="Arial" w:hAnsi="Arial" w:cs="Arial"/>
           <w:sz w:val="24"/>
           <w:szCs w:val="24"/>
-        </w:rPr>
-        <w:t>Aportes:</w:t>
+          <w:lang w:val="es-MX"/>
+        </w:rPr>
+        <w:t>Además</w:t>
+      </w:r>
+      <w:r>
+        <w:rPr>
+          <w:rFonts w:ascii="Arial" w:hAnsi="Arial" w:cs="Arial"/>
+          <w:color w:val="FF0000"/>
+          <w:sz w:val="24"/>
+          <w:szCs w:val="24"/>
+        </w:rPr>
+        <w:t xml:space="preserve"> </w:t>
+      </w:r>
+      <w:r>
+        <w:rPr>
+          <w:rFonts w:ascii="Arial" w:hAnsi="Arial" w:cs="Arial"/>
+          <w:sz w:val="24"/>
+          <w:szCs w:val="24"/>
+        </w:rPr>
+        <w:t xml:space="preserve"> aumentaran la cantidad de proyectos que ayudan a personas con capacidades diferentes, que generalmente no son tenidas en cuentas por las empresas desarrolladoras de software privadas de nuestra provincia.</w:t>
       </w:r>
     </w:p>
     <w:p>
       <w:pPr>
-        <w:pStyle w:val="Textocomentario"/>
         <w:spacing w:line="360" w:lineRule="auto"/>
         <w:jc w:val="both"/>
         <w:rPr>
           <w:rFonts w:ascii="Arial" w:hAnsi="Arial" w:cs="Arial"/>
-          <w:sz w:val="22"/>
-          <w:szCs w:val="22"/>
-        </w:rPr>
-      </w:pPr>
-      <w:r>
+          <w:b/>
+        </w:rPr>
+      </w:pPr>
+      <w:r>
+        <w:rPr>
+          <w:rFonts w:ascii="Arial" w:hAnsi="Arial" w:cs="Arial"/>
+          <w:b/>
+        </w:rPr>
+        <w:t>Académico:</w:t>
+      </w:r>
+    </w:p>
+    <w:p>
+      <w:pPr>
+        <w:spacing w:line="360" w:lineRule="auto"/>
+        <w:jc w:val="both"/>
         <w:rPr>
           <w:rFonts w:ascii="Arial" w:hAnsi="Arial" w:cs="Arial"/>
           <w:sz w:val="24"/>
           <w:szCs w:val="24"/>
-        </w:rPr>
-        <w:t>En el plano social</w:t>
+          <w:lang w:val="es-MX"/>
+        </w:rPr>
+      </w:pPr>
+      <w:r>
+        <w:rPr>
+          <w:rFonts w:ascii="Arial" w:hAnsi="Arial" w:cs="Arial"/>
+        </w:rPr>
+        <w:t>D</w:t>
+      </w:r>
+      <w:r>
+        <w:rPr>
+          <w:rFonts w:ascii="Arial" w:hAnsi="Arial" w:cs="Arial"/>
+        </w:rPr>
+        <w:t>esarrollar u</w:t>
+      </w:r>
+      <w:r>
+        <w:rPr>
+          <w:rFonts w:ascii="Arial" w:hAnsi="Arial" w:cs="Arial"/>
+        </w:rPr>
+        <w:t>n prototipo de esta magnitud</w:t>
+      </w:r>
+      <w:r>
+        <w:rPr>
+          <w:rFonts w:ascii="Arial" w:hAnsi="Arial" w:cs="Arial"/>
+        </w:rPr>
+        <w:t xml:space="preserve"> permitirá adquirir experiencia en e</w:t>
+      </w:r>
+      <w:r>
+        <w:rPr>
+          <w:rFonts w:ascii="Arial" w:hAnsi="Arial" w:cs="Arial"/>
+        </w:rPr>
+        <w:t>l desarrollo de sistemas siguiendo</w:t>
+      </w:r>
+      <w:r>
+        <w:rPr>
+          <w:rFonts w:ascii="Arial" w:hAnsi="Arial" w:cs="Arial"/>
+        </w:rPr>
+        <w:t xml:space="preserve"> todas las etapas del proceso de desarrollo, logrando así afianzar los conceptos estudiados a lo largo de la carrera.</w:t>
+      </w:r>
+      <w:r>
+        <w:rPr>
+          <w:rFonts w:ascii="Arial" w:hAnsi="Arial" w:cs="Arial"/>
+        </w:rPr>
+        <w:t xml:space="preserve"> Además</w:t>
+      </w:r>
+      <w:r>
+        <w:rPr>
+          <w:rFonts w:ascii="Arial" w:hAnsi="Arial" w:cs="Arial"/>
+        </w:rPr>
+        <w:t xml:space="preserve"> permitirá incursionar en temas complementarios en la currícula, como el uso de herramientas para el desarrollo de aplicaciones móviles para realidad aumentada, aprender a seleccionar el lenguaje de programación más adecuado a nuestras necesidades, </w:t>
       </w:r>
       <w:r>
         <w:rPr>
@@ -3901,354 +4180,13 @@
           <w:sz w:val="24"/>
           <w:szCs w:val="24"/>
         </w:rPr>
-        <w:t xml:space="preserve">, el sistema logrará </w:t>
-      </w:r>
-      <w:r>
-        <w:rPr>
-          <w:rFonts w:ascii="Arial" w:hAnsi="Arial" w:cs="Arial"/>
-          <w:sz w:val="22"/>
-          <w:szCs w:val="22"/>
-        </w:rPr>
-        <w:t>aumentar</w:t>
-      </w:r>
-      <w:r>
-        <w:rPr>
-          <w:rFonts w:ascii="Arial" w:hAnsi="Arial" w:cs="Arial"/>
-          <w:sz w:val="22"/>
-          <w:szCs w:val="22"/>
-        </w:rPr>
-        <w:t xml:space="preserve"> la i</w:t>
-      </w:r>
-      <w:r>
-        <w:rPr>
-          <w:rFonts w:ascii="Arial" w:hAnsi="Arial" w:cs="Arial"/>
-          <w:sz w:val="22"/>
-          <w:szCs w:val="22"/>
-        </w:rPr>
-        <w:t xml:space="preserve">nclusión social </w:t>
-      </w:r>
-      <w:r>
-        <w:rPr>
-          <w:rFonts w:ascii="Arial" w:hAnsi="Arial" w:cs="Arial"/>
-          <w:sz w:val="22"/>
-          <w:szCs w:val="22"/>
-        </w:rPr>
-        <w:t xml:space="preserve">de </w:t>
-      </w:r>
-      <w:r>
-        <w:rPr>
-          <w:rFonts w:ascii="Arial" w:hAnsi="Arial" w:cs="Arial"/>
-          <w:sz w:val="22"/>
-          <w:szCs w:val="22"/>
-        </w:rPr>
-        <w:t xml:space="preserve">las personas sordas e hipoacúsicas </w:t>
-      </w:r>
-      <w:r>
-        <w:rPr>
-          <w:rFonts w:ascii="Arial" w:hAnsi="Arial" w:cs="Arial"/>
-          <w:sz w:val="22"/>
-          <w:szCs w:val="22"/>
-        </w:rPr>
-        <w:t xml:space="preserve">y </w:t>
-      </w:r>
-      <w:r>
-        <w:rPr>
-          <w:rFonts w:ascii="Arial" w:hAnsi="Arial" w:cs="Arial"/>
-          <w:sz w:val="22"/>
-          <w:szCs w:val="22"/>
-        </w:rPr>
-        <w:t xml:space="preserve">les </w:t>
-      </w:r>
-      <w:r>
-        <w:rPr>
-          <w:rFonts w:ascii="Arial" w:hAnsi="Arial" w:cs="Arial"/>
-          <w:sz w:val="22"/>
-          <w:szCs w:val="22"/>
-        </w:rPr>
-        <w:t>dará</w:t>
-      </w:r>
-      <w:r>
-        <w:rPr>
-          <w:rFonts w:ascii="Arial" w:hAnsi="Arial" w:cs="Arial"/>
-          <w:sz w:val="22"/>
-          <w:szCs w:val="22"/>
-        </w:rPr>
-        <w:t xml:space="preserve"> una </w:t>
-      </w:r>
-      <w:r>
-        <w:rPr>
-          <w:rFonts w:ascii="Arial" w:hAnsi="Arial" w:cs="Arial"/>
-          <w:sz w:val="22"/>
-          <w:szCs w:val="22"/>
-        </w:rPr>
-        <w:t>mayor inde</w:t>
-      </w:r>
-      <w:r>
-        <w:rPr>
-          <w:rFonts w:ascii="Arial" w:hAnsi="Arial" w:cs="Arial"/>
-          <w:sz w:val="22"/>
-          <w:szCs w:val="22"/>
-        </w:rPr>
-        <w:t>pendencia en sus vidas al lograr</w:t>
-      </w:r>
-      <w:r>
-        <w:rPr>
-          <w:rFonts w:ascii="Arial" w:hAnsi="Arial" w:cs="Arial"/>
-          <w:sz w:val="22"/>
-          <w:szCs w:val="22"/>
-        </w:rPr>
-        <w:t xml:space="preserve"> que sean tratada</w:t>
-      </w:r>
-      <w:r>
-        <w:rPr>
-          <w:rFonts w:ascii="Arial" w:hAnsi="Arial" w:cs="Arial"/>
-          <w:sz w:val="22"/>
-          <w:szCs w:val="22"/>
-        </w:rPr>
-        <w:t>s con igualdad ante los entes gastronómico</w:t>
-      </w:r>
-      <w:r>
-        <w:rPr>
-          <w:rFonts w:ascii="Arial" w:hAnsi="Arial" w:cs="Arial"/>
-          <w:sz w:val="22"/>
-          <w:szCs w:val="22"/>
-        </w:rPr>
-        <w:t>s.</w:t>
-      </w:r>
-    </w:p>
-    <w:p>
-      <w:pPr>
-        <w:pStyle w:val="Textocomentario"/>
-        <w:spacing w:line="360" w:lineRule="auto"/>
-        <w:jc w:val="both"/>
-        <w:rPr>
-          <w:rFonts w:ascii="Arial" w:hAnsi="Arial" w:cs="Arial"/>
-          <w:sz w:val="22"/>
-          <w:szCs w:val="22"/>
-        </w:rPr>
-      </w:pPr>
-      <w:r>
-        <w:rPr>
-          <w:rFonts w:ascii="Arial" w:hAnsi="Arial" w:cs="Arial"/>
-          <w:sz w:val="22"/>
-          <w:szCs w:val="22"/>
-        </w:rPr>
-        <w:lastRenderedPageBreak/>
-        <w:t xml:space="preserve">Tecnológicamente, </w:t>
-      </w:r>
-      <w:r>
-        <w:rPr>
-          <w:rFonts w:ascii="Arial" w:hAnsi="Arial" w:cs="Arial"/>
-          <w:sz w:val="22"/>
-          <w:szCs w:val="22"/>
-        </w:rPr>
-        <w:t xml:space="preserve">el </w:t>
-      </w:r>
-      <w:r>
-        <w:rPr>
-          <w:rFonts w:ascii="Arial" w:hAnsi="Arial" w:cs="Arial"/>
-          <w:sz w:val="22"/>
-          <w:szCs w:val="22"/>
-        </w:rPr>
-        <w:t xml:space="preserve">sistema </w:t>
-      </w:r>
-      <w:r>
-        <w:rPr>
-          <w:rFonts w:ascii="Arial" w:hAnsi="Arial" w:cs="Arial"/>
-          <w:sz w:val="22"/>
-          <w:szCs w:val="22"/>
-        </w:rPr>
-        <w:t>combina tecnologías actuales(realidad aumentada y aplicación mobile) logrando un producto innovador en el ámbito gastronómico.</w:t>
-      </w:r>
-      <w:r>
-        <w:rPr>
-          <w:rFonts w:ascii="Arial" w:hAnsi="Arial" w:cs="Arial"/>
-          <w:sz w:val="22"/>
-          <w:szCs w:val="22"/>
-        </w:rPr>
-        <w:t xml:space="preserve"> </w:t>
-      </w:r>
-    </w:p>
-    <w:p>
-      <w:pPr>
-        <w:pStyle w:val="Textocomentario"/>
-        <w:spacing w:line="360" w:lineRule="auto"/>
-        <w:jc w:val="both"/>
-        <w:rPr>
-          <w:rFonts w:ascii="Arial" w:hAnsi="Arial" w:cs="Arial"/>
-        </w:rPr>
-      </w:pPr>
-      <w:r>
-        <w:rPr>
-          <w:rFonts w:ascii="Arial" w:hAnsi="Arial" w:cs="Arial"/>
-          <w:color w:val="FF0000"/>
-        </w:rPr>
-        <w:t xml:space="preserve">Académicamente </w:t>
-      </w:r>
-      <w:r>
-        <w:rPr>
-          <w:rFonts w:ascii="Arial" w:hAnsi="Arial" w:cs="Arial"/>
-        </w:rPr>
-        <w:t xml:space="preserve"> aumentaran la cantidad de </w:t>
-      </w:r>
-      <w:r>
-        <w:rPr>
-          <w:rFonts w:ascii="Arial" w:hAnsi="Arial" w:cs="Arial"/>
-        </w:rPr>
-        <w:t>proyect</w:t>
-      </w:r>
-      <w:r>
-        <w:rPr>
-          <w:rFonts w:ascii="Arial" w:hAnsi="Arial" w:cs="Arial"/>
-        </w:rPr>
-        <w:t>os</w:t>
-      </w:r>
-      <w:r>
-        <w:rPr>
-          <w:rFonts w:ascii="Arial" w:hAnsi="Arial" w:cs="Arial"/>
-        </w:rPr>
-        <w:t xml:space="preserve"> </w:t>
-      </w:r>
-      <w:r>
-        <w:rPr>
-          <w:rFonts w:ascii="Arial" w:hAnsi="Arial" w:cs="Arial"/>
-        </w:rPr>
-        <w:t>que ayuda</w:t>
-      </w:r>
-      <w:r>
-        <w:rPr>
-          <w:rFonts w:ascii="Arial" w:hAnsi="Arial" w:cs="Arial"/>
-        </w:rPr>
-        <w:t xml:space="preserve">n a personas con </w:t>
-      </w:r>
-      <w:r>
-        <w:rPr>
-          <w:rFonts w:ascii="Arial" w:hAnsi="Arial" w:cs="Arial"/>
-        </w:rPr>
-        <w:t>capacidad</w:t>
-      </w:r>
-      <w:r>
-        <w:rPr>
-          <w:rFonts w:ascii="Arial" w:hAnsi="Arial" w:cs="Arial"/>
-        </w:rPr>
-        <w:t>es diferentes</w:t>
-      </w:r>
-      <w:r>
-        <w:rPr>
-          <w:rFonts w:ascii="Arial" w:hAnsi="Arial" w:cs="Arial"/>
-        </w:rPr>
-        <w:t xml:space="preserve">, que generalmente no son tenidas en cuentas por las empresas desarrolladoras </w:t>
-      </w:r>
-      <w:r>
-        <w:rPr>
-          <w:rFonts w:ascii="Arial" w:hAnsi="Arial" w:cs="Arial"/>
-        </w:rPr>
-        <w:t>de software</w:t>
-      </w:r>
-      <w:r>
-        <w:rPr>
-          <w:rFonts w:ascii="Arial" w:hAnsi="Arial" w:cs="Arial"/>
-        </w:rPr>
-        <w:t xml:space="preserve"> privadas</w:t>
-      </w:r>
-      <w:r>
-        <w:rPr>
-          <w:rFonts w:ascii="Arial" w:hAnsi="Arial" w:cs="Arial"/>
-        </w:rPr>
-        <w:t xml:space="preserve"> </w:t>
-      </w:r>
-      <w:r>
-        <w:rPr>
-          <w:rFonts w:ascii="Arial" w:hAnsi="Arial" w:cs="Arial"/>
-        </w:rPr>
-        <w:t>de nuestra provincia</w:t>
-      </w:r>
-      <w:r>
-        <w:rPr>
-          <w:rFonts w:ascii="Arial" w:hAnsi="Arial" w:cs="Arial"/>
-        </w:rPr>
-        <w:t>.</w:t>
-      </w:r>
-    </w:p>
-    <w:p>
-      <w:pPr>
-        <w:spacing w:line="360" w:lineRule="auto"/>
-        <w:jc w:val="both"/>
-        <w:rPr>
-          <w:rFonts w:ascii="Arial" w:hAnsi="Arial" w:cs="Arial"/>
-          <w:lang w:val="es-MX"/>
-        </w:rPr>
-      </w:pPr>
-      <w:r>
-        <w:rPr>
-          <w:rFonts w:ascii="Arial" w:hAnsi="Arial" w:cs="Arial"/>
-        </w:rPr>
-        <w:t xml:space="preserve">En el plano </w:t>
-      </w:r>
-      <w:r>
-        <w:rPr>
-          <w:rFonts w:ascii="Arial" w:hAnsi="Arial" w:cs="Arial"/>
-          <w:color w:val="FF0000"/>
-        </w:rPr>
-        <w:t>personal</w:t>
-      </w:r>
-      <w:r>
-        <w:rPr>
-          <w:rFonts w:ascii="Arial" w:hAnsi="Arial" w:cs="Arial"/>
-        </w:rPr>
-        <w:t>, el d</w:t>
-      </w:r>
-      <w:r>
-        <w:rPr>
-          <w:rFonts w:ascii="Arial" w:hAnsi="Arial" w:cs="Arial"/>
-        </w:rPr>
-        <w:t>esarrollar u</w:t>
-      </w:r>
-      <w:r>
-        <w:rPr>
-          <w:rFonts w:ascii="Arial" w:hAnsi="Arial" w:cs="Arial"/>
-        </w:rPr>
-        <w:t>n prototipo de esta magnitud</w:t>
-      </w:r>
-      <w:r>
-        <w:rPr>
-          <w:rFonts w:ascii="Arial" w:hAnsi="Arial" w:cs="Arial"/>
-        </w:rPr>
-        <w:t xml:space="preserve"> permitirá adquirir experiencia en e</w:t>
-      </w:r>
-      <w:r>
-        <w:rPr>
-          <w:rFonts w:ascii="Arial" w:hAnsi="Arial" w:cs="Arial"/>
-        </w:rPr>
-        <w:t xml:space="preserve">l desarrollo de sistemas </w:t>
-      </w:r>
-      <w:r>
-        <w:rPr>
-          <w:rFonts w:ascii="Arial" w:hAnsi="Arial" w:cs="Arial"/>
-        </w:rPr>
-        <w:t>siguiendo</w:t>
-      </w:r>
-      <w:r>
-        <w:rPr>
-          <w:rFonts w:ascii="Arial" w:hAnsi="Arial" w:cs="Arial"/>
-        </w:rPr>
-        <w:t xml:space="preserve"> todas las etapas del proceso de desarrollo, logrando así afianzar los conceptos estudiados a lo largo de la carrera.</w:t>
-      </w:r>
-      <w:r>
-        <w:rPr>
-          <w:rFonts w:ascii="Arial" w:hAnsi="Arial" w:cs="Arial"/>
-        </w:rPr>
-        <w:t xml:space="preserve"> Además</w:t>
-      </w:r>
-      <w:r>
-        <w:rPr>
-          <w:rFonts w:ascii="Arial" w:hAnsi="Arial" w:cs="Arial"/>
-        </w:rPr>
-        <w:t xml:space="preserve"> permitirá incursionar en temas complementarios en la currícula, como el uso de herramientas para el desarrollo de aplicaciones móviles para realidad aumentada, aprender a seleccionar el lenguaje de programación más adecuado a nuestras necesidades, selección de </w:t>
-      </w:r>
-      <w:r>
-        <w:rPr>
-          <w:rFonts w:ascii="Arial" w:hAnsi="Arial" w:cs="Arial"/>
+        <w:t xml:space="preserve">selección de </w:t>
+      </w:r>
+      <w:r>
+        <w:rPr>
+          <w:rFonts w:ascii="Arial" w:hAnsi="Arial" w:cs="Arial"/>
+          <w:sz w:val="24"/>
+          <w:szCs w:val="24"/>
           <w:lang w:val="es-MX"/>
         </w:rPr>
         <w:t>Framework para realidad aumentada, entre otras posibilidades.</w:t>
@@ -4459,7 +4397,19 @@
         <w:rPr>
           <w:rFonts w:ascii="Arial" w:hAnsi="Arial" w:cs="Arial"/>
         </w:rPr>
-        <w:t xml:space="preserve"> con sistema operativo Android.</w:t>
+        <w:t xml:space="preserve"> con sistema operativo </w:t>
+      </w:r>
+      <w:r>
+        <w:rPr>
+          <w:rFonts w:ascii="Arial" w:hAnsi="Arial" w:cs="Arial"/>
+        </w:rPr>
+        <w:t>Androide</w:t>
+      </w:r>
+      <w:r>
+        <w:rPr>
+          <w:rFonts w:ascii="Arial" w:hAnsi="Arial" w:cs="Arial"/>
+        </w:rPr>
+        <w:t>.</w:t>
       </w:r>
     </w:p>
     <w:p>
@@ -4588,7 +4538,7 @@
         <w:rPr>
           <w:rFonts w:ascii="Arial" w:hAnsi="Arial" w:cs="Arial"/>
         </w:rPr>
-        <w:t xml:space="preserve"> y consultar diarios digitales.</w:t>
+        <w:t xml:space="preserve"> y consultar diarios digitales utilizando tecnología de realidad aumentada.</w:t>
       </w:r>
     </w:p>
     <w:p>
@@ -4609,6 +4559,7 @@
         <w:rPr>
           <w:rFonts w:ascii="Arial" w:hAnsi="Arial" w:cs="Arial"/>
         </w:rPr>
+        <w:lastRenderedPageBreak/>
         <w:t>Contara con un modulo de administración donde el usuario</w:t>
       </w:r>
       <w:r>
@@ -4627,14 +4578,7 @@
         <w:rPr>
           <w:rFonts w:ascii="Arial" w:hAnsi="Arial" w:cs="Arial"/>
         </w:rPr>
-        <w:t xml:space="preserve">, con el permiso adecuado, podrá ver e imprimir los pedidos que se realizaron, gestionar </w:t>
-      </w:r>
-      <w:r>
-        <w:rPr>
-          <w:rFonts w:ascii="Arial" w:hAnsi="Arial" w:cs="Arial"/>
-        </w:rPr>
-        <w:lastRenderedPageBreak/>
-        <w:t xml:space="preserve">los videos de </w:t>
+        <w:t xml:space="preserve">, con el permiso adecuado, podrá ver e imprimir los pedidos que se realizaron, gestionar los videos de </w:t>
       </w:r>
       <w:r>
         <w:rPr>
@@ -5448,6 +5392,7 @@
         <w:rPr>
           <w:rFonts w:ascii="Arial" w:hAnsi="Arial" w:cs="Arial"/>
         </w:rPr>
+        <w:lastRenderedPageBreak/>
         <w:t>C</w:t>
       </w:r>
       <w:r>
@@ -5508,7 +5453,6 @@
         <w:rPr>
           <w:rFonts w:ascii="Arial" w:hAnsi="Arial" w:cs="Arial"/>
         </w:rPr>
-        <w:lastRenderedPageBreak/>
         <w:t>C++.</w:t>
       </w:r>
     </w:p>
@@ -6179,6 +6123,7 @@
           <w:b/>
           <w:lang w:val="es-MX"/>
         </w:rPr>
+        <w:lastRenderedPageBreak/>
         <w:t xml:space="preserve">Actualización de la </w:t>
       </w:r>
       <w:r>
@@ -6222,7 +6167,6 @@
           <w:color w:val="000000"/>
           <w:lang w:val="es-AR" w:eastAsia="es-AR"/>
         </w:rPr>
-        <w:lastRenderedPageBreak/>
         <w:t xml:space="preserve">ETAPA DE </w:t>
       </w:r>
       <w:r>
@@ -6578,6 +6522,7 @@
           <w:b/>
           <w:lang w:val="es-MX"/>
         </w:rPr>
+        <w:lastRenderedPageBreak/>
         <w:t>Actualización de la Documentació</w:t>
       </w:r>
       <w:r>
@@ -6729,7 +6674,6 @@
                 <w:sz w:val="24"/>
                 <w:szCs w:val="24"/>
               </w:rPr>
-              <w:lastRenderedPageBreak/>
               <w:t>Semanas</w:t>
             </w:r>
           </w:p>
@@ -16320,7 +16264,7 @@
                 <w:szCs w:val="18"/>
                 <w:lang w:val="es-AR" w:eastAsia="es-AR"/>
               </w:rPr>
-              <w:t>Preparación de defensa</w:t>
+              <w:t xml:space="preserve">Preparación de </w:t>
             </w:r>
             <w:r>
               <w:rPr>
@@ -16330,6 +16274,17 @@
                 <w:szCs w:val="18"/>
                 <w:lang w:val="es-AR" w:eastAsia="es-AR"/>
               </w:rPr>
+              <w:lastRenderedPageBreak/>
+              <w:t>defensa</w:t>
+            </w:r>
+            <w:r>
+              <w:rPr>
+                <w:rFonts w:ascii="Arial" w:eastAsia="Times New Roman" w:hAnsi="Arial" w:cs="Arial"/>
+                <w:color w:val="000000"/>
+                <w:sz w:val="18"/>
+                <w:szCs w:val="18"/>
+                <w:lang w:val="es-AR" w:eastAsia="es-AR"/>
+              </w:rPr>
               <w:t>.</w:t>
             </w:r>
           </w:p>
@@ -17127,7 +17082,6 @@
           <w:u w:val="single"/>
           <w:lang w:val="es-MX"/>
         </w:rPr>
-        <w:lastRenderedPageBreak/>
         <w:t>DISTRIBUCIÓN DE PROPIEDAD INTELECTUAL</w:t>
       </w:r>
     </w:p>
@@ -17713,6 +17667,7 @@
           <w:rFonts w:ascii="Arial" w:eastAsia="Times New Roman" w:hAnsi="Arial" w:cs="Arial"/>
           <w:lang w:val="es-AR" w:eastAsia="es-AR"/>
         </w:rPr>
+        <w:lastRenderedPageBreak/>
         <w:t>[</w:t>
       </w:r>
       <w:r>
@@ -17947,7 +17902,6 @@
         <w:rPr>
           <w:rFonts w:ascii="Arial" w:hAnsi="Arial" w:cs="Arial"/>
         </w:rPr>
-        <w:lastRenderedPageBreak/>
         <w:t>Recuperado el 15 de octubre del 2013 de</w:t>
       </w:r>
       <w:r>
@@ -18325,7 +18279,7 @@
             <w:rPr>
               <w:noProof/>
             </w:rPr>
-            <w:t>3</w:t>
+            <w:t>5</w:t>
           </w:r>
         </w:fldSimple>
       </w:p>
@@ -18380,8 +18334,16 @@
       <w:pStyle w:val="Encabezado"/>
     </w:pPr>
     <w:r>
-      <w:t>Universidad Nacional de Jujuy – Facultad de Ingeniería - 2013</w:t>
+      <w:t>Universidad Nacional de Jujuy</w:t>
     </w:r>
+    <w:r>
+      <w:t xml:space="preserve"> – Facultad de Ingeniería – 2014</w:t>
+    </w:r>
+  </w:p>
+  <w:p>
+    <w:pPr>
+      <w:pStyle w:val="Encabezado"/>
+    </w:pPr>
   </w:p>
   <w:p>
     <w:pPr>
@@ -23151,7 +23113,7 @@
 </file>
 
 <file path=customXml/itemProps1.xml><?xml version="1.0" encoding="utf-8"?>
-<ds:datastoreItem xmlns:ds="http://schemas.openxmlformats.org/officeDocument/2006/customXml" ds:itemID="{CA0CE1AE-11FE-4D5C-873F-D500B00155F3}">
+<ds:datastoreItem xmlns:ds="http://schemas.openxmlformats.org/officeDocument/2006/customXml" ds:itemID="{9F95BA36-9550-4BC6-85DC-7C77A5108409}">
   <ds:schemaRefs>
     <ds:schemaRef ds:uri="http://schemas.openxmlformats.org/officeDocument/2006/bibliography"/>
   </ds:schemaRefs>

</xml_diff>

<commit_message>
Correccion de algunos errores, creo que esta lista para presentar a la comision
</commit_message>
<xml_diff>
--- a/Documentacion/Anteproyecto presentado/ANTEPROYECTO FINAL-reform 3.docx
+++ b/Documentacion/Anteproyecto presentado/ANTEPROYECTO FINAL-reform 3.docx
@@ -3009,7 +3009,7 @@
           <w:b/>
           <w:color w:val="FF0000"/>
         </w:rPr>
-        <w:t xml:space="preserve">VERSION ANTERIOR </w:t>
+        <w:t>R</w:t>
       </w:r>
       <w:r>
         <w:rPr>
@@ -3017,17 +3017,7 @@
           <w:b/>
           <w:color w:val="FF0000"/>
         </w:rPr>
-        <w:t>(</w:t>
-      </w:r>
-      <w:r>
-        <w:rPr>
-          <w:rFonts w:ascii="Arial" w:hAnsi="Arial" w:cs="Arial"/>
-          <w:color w:val="FF0000"/>
-          <w:sz w:val="18"/>
-          <w:szCs w:val="18"/>
-          <w:lang w:val="es-CR"/>
-        </w:rPr>
-        <w:t>Reformular el objetivo principal del proyecto.</w:t>
+        <w:t>edactamos varios objetivos, cuál cree</w:t>
       </w:r>
       <w:r>
         <w:rPr>
@@ -3035,7 +3025,7 @@
           <w:b/>
           <w:color w:val="FF0000"/>
         </w:rPr>
-        <w:t>)</w:t>
+        <w:t>n</w:t>
       </w:r>
       <w:r>
         <w:rPr>
@@ -3043,7 +3033,7 @@
           <w:b/>
           <w:color w:val="FF0000"/>
         </w:rPr>
-        <w:t xml:space="preserve"> </w:t>
+        <w:t xml:space="preserve"> que estaría bien?:</w:t>
       </w:r>
     </w:p>
     <w:p>
@@ -3052,15 +3042,67 @@
         <w:jc w:val="both"/>
         <w:rPr>
           <w:rFonts w:ascii="Arial" w:hAnsi="Arial" w:cs="Arial"/>
-          <w:color w:val="FF0000"/>
-        </w:rPr>
-      </w:pPr>
-      <w:r>
-        <w:rPr>
-          <w:rFonts w:ascii="Arial" w:hAnsi="Arial" w:cs="Arial"/>
-          <w:color w:val="FF0000"/>
-        </w:rPr>
-        <w:t>Construir un prototipo móvil con Realidad Aumentada  para disminuir la desventajas de la comunicación en personas sordas e hipoacúsicas incluidas en una comunidad mayoritaria de oyentes.</w:t>
+        </w:rPr>
+      </w:pPr>
+      <w:r>
+        <w:rPr>
+          <w:rFonts w:ascii="Arial" w:hAnsi="Arial" w:cs="Arial"/>
+        </w:rPr>
+        <w:t>1)</w:t>
+      </w:r>
+      <w:r>
+        <w:rPr>
+          <w:rFonts w:ascii="Arial" w:hAnsi="Arial" w:cs="Arial"/>
+        </w:rPr>
+        <w:t>Creación</w:t>
+      </w:r>
+      <w:r>
+        <w:rPr>
+          <w:rFonts w:ascii="Arial" w:hAnsi="Arial" w:cs="Arial"/>
+        </w:rPr>
+        <w:t xml:space="preserve"> </w:t>
+      </w:r>
+      <w:r>
+        <w:rPr>
+          <w:rFonts w:ascii="Arial" w:hAnsi="Arial" w:cs="Arial"/>
+        </w:rPr>
+        <w:t xml:space="preserve">de </w:t>
+      </w:r>
+      <w:r>
+        <w:rPr>
+          <w:rFonts w:ascii="Arial" w:hAnsi="Arial" w:cs="Arial"/>
+        </w:rPr>
+        <w:t>un prototipo de carta gourmet interactiva</w:t>
+      </w:r>
+      <w:r>
+        <w:rPr>
+          <w:rFonts w:ascii="Arial" w:hAnsi="Arial" w:cs="Arial"/>
+        </w:rPr>
+        <w:t xml:space="preserve"> con realidad aumentada para disminuir las desventajas de comunicación en personas sordas e hipoacusicas </w:t>
+      </w:r>
+      <w:r>
+        <w:rPr>
+          <w:rFonts w:ascii="Arial" w:hAnsi="Arial" w:cs="Arial"/>
+        </w:rPr>
+        <w:t xml:space="preserve">graves </w:t>
+      </w:r>
+      <w:r>
+        <w:rPr>
+          <w:rFonts w:ascii="Arial" w:hAnsi="Arial" w:cs="Arial"/>
+        </w:rPr>
+        <w:t xml:space="preserve">aplicada al sistema </w:t>
+      </w:r>
+      <w:r>
+        <w:rPr>
+          <w:rFonts w:ascii="Arial" w:hAnsi="Arial" w:cs="Arial"/>
+        </w:rPr>
+        <w:t xml:space="preserve">operativo </w:t>
+      </w:r>
+      <w:r>
+        <w:rPr>
+          <w:rFonts w:ascii="Arial" w:hAnsi="Arial" w:cs="Arial"/>
+        </w:rPr>
+        <w:t>android.</w:t>
       </w:r>
     </w:p>
     <w:p>
@@ -3069,24 +3111,25 @@
         <w:jc w:val="both"/>
         <w:rPr>
           <w:rFonts w:ascii="Arial" w:hAnsi="Arial" w:cs="Arial"/>
-          <w:color w:val="FF0000"/>
-        </w:rPr>
-      </w:pPr>
-      <w:r>
-        <w:rPr>
-          <w:rFonts w:ascii="Arial" w:hAnsi="Arial" w:cs="Arial"/>
-          <w:b/>
-          <w:color w:val="FF0000"/>
-        </w:rPr>
-        <w:t xml:space="preserve">VERSION </w:t>
-      </w:r>
-      <w:r>
-        <w:rPr>
-          <w:rFonts w:ascii="Arial" w:hAnsi="Arial" w:cs="Arial"/>
-          <w:b/>
-          <w:color w:val="FF0000"/>
-        </w:rPr>
-        <w:t>NUEVA</w:t>
+        </w:rPr>
+      </w:pPr>
+      <w:r>
+        <w:rPr>
+          <w:rFonts w:ascii="Arial" w:hAnsi="Arial" w:cs="Arial"/>
+        </w:rPr>
+        <w:t>2)</w:t>
+      </w:r>
+      <w:r>
+        <w:rPr>
+          <w:rFonts w:ascii="Arial" w:hAnsi="Arial" w:cs="Arial"/>
+        </w:rPr>
+        <w:t>Creación de un prototipo de carta gourmet interactiva con realidad aumentada para superar las desventajas de comunicación en personas sordas e hipoacusicas graves.</w:t>
+      </w:r>
+      <w:r>
+        <w:rPr>
+          <w:rFonts w:ascii="Arial" w:hAnsi="Arial" w:cs="Arial"/>
+        </w:rPr>
+        <w:t xml:space="preserve"> </w:t>
       </w:r>
     </w:p>
     <w:p>
@@ -3095,17 +3138,92 @@
         <w:jc w:val="both"/>
         <w:rPr>
           <w:rFonts w:ascii="Arial" w:hAnsi="Arial" w:cs="Arial"/>
+        </w:rPr>
+      </w:pPr>
+      <w:r>
+        <w:rPr>
+          <w:rFonts w:ascii="Arial" w:hAnsi="Arial" w:cs="Arial"/>
+        </w:rPr>
+        <w:t>3)</w:t>
+      </w:r>
+      <w:r>
+        <w:rPr>
+          <w:rFonts w:ascii="Arial" w:hAnsi="Arial" w:cs="Arial"/>
+        </w:rPr>
+        <w:t xml:space="preserve">Desarrollo de un </w:t>
+      </w:r>
+      <w:r>
+        <w:rPr>
+          <w:rFonts w:ascii="Arial" w:hAnsi="Arial" w:cs="Arial"/>
+        </w:rPr>
+        <w:t>Prototipo Funcional</w:t>
+      </w:r>
+      <w:r>
+        <w:rPr>
+          <w:rFonts w:ascii="Arial" w:hAnsi="Arial" w:cs="Arial"/>
           <w:b/>
-          <w:color w:val="FF0000"/>
-        </w:rPr>
-      </w:pPr>
-      <w:r>
-        <w:rPr>
-          <w:rFonts w:ascii="Arial" w:hAnsi="Arial" w:cs="Arial"/>
-          <w:b/>
-          <w:color w:val="FF0000"/>
-        </w:rPr>
-        <w:t>redactamos varios objetivos, cuál cree que estaría bien?:</w:t>
+        </w:rPr>
+        <w:t xml:space="preserve"> </w:t>
+      </w:r>
+      <w:r>
+        <w:rPr>
+          <w:rFonts w:ascii="Arial" w:hAnsi="Arial" w:cs="Arial"/>
+        </w:rPr>
+        <w:t xml:space="preserve"> de </w:t>
+      </w:r>
+      <w:r>
+        <w:rPr>
+          <w:rFonts w:ascii="Arial" w:hAnsi="Arial" w:cs="Arial"/>
+        </w:rPr>
+        <w:t xml:space="preserve">carta gourmet para </w:t>
+      </w:r>
+      <w:r>
+        <w:rPr>
+          <w:rFonts w:ascii="Arial" w:hAnsi="Arial" w:cs="Arial"/>
+        </w:rPr>
+        <w:t>personas sordas e hipoacusicas graves</w:t>
+      </w:r>
+      <w:r>
+        <w:rPr>
+          <w:rFonts w:ascii="Arial" w:hAnsi="Arial" w:cs="Arial"/>
+        </w:rPr>
+        <w:t xml:space="preserve"> utilizando</w:t>
+      </w:r>
+      <w:r>
+        <w:rPr>
+          <w:rFonts w:ascii="Arial" w:hAnsi="Arial" w:cs="Arial"/>
+        </w:rPr>
+        <w:t xml:space="preserve"> un </w:t>
+      </w:r>
+      <w:r>
+        <w:rPr>
+          <w:rFonts w:ascii="Arial" w:hAnsi="Arial" w:cs="Arial"/>
+          <w:sz w:val="23"/>
+          <w:szCs w:val="23"/>
+        </w:rPr>
+        <w:t>fra</w:t>
+      </w:r>
+      <w:r>
+        <w:rPr>
+          <w:rFonts w:ascii="Arial" w:hAnsi="Arial" w:cs="Arial"/>
+          <w:sz w:val="23"/>
+          <w:szCs w:val="23"/>
+        </w:rPr>
+        <w:t>mework</w:t>
+      </w:r>
+      <w:r>
+        <w:rPr>
+          <w:rFonts w:ascii="Arial" w:hAnsi="Arial" w:cs="Arial"/>
+          <w:sz w:val="23"/>
+          <w:szCs w:val="23"/>
+        </w:rPr>
+        <w:t xml:space="preserve"> de</w:t>
+      </w:r>
+      <w:r>
+        <w:rPr>
+          <w:rFonts w:ascii="Arial" w:hAnsi="Arial" w:cs="Arial"/>
+        </w:rPr>
+        <w:t xml:space="preserve"> realidad aumentada.</w:t>
       </w:r>
     </w:p>
     <w:p>
@@ -3120,7 +3238,7 @@
         <w:rPr>
           <w:rFonts w:ascii="Arial" w:hAnsi="Arial" w:cs="Arial"/>
         </w:rPr>
-        <w:t>1)</w:t>
+        <w:t>4)</w:t>
       </w:r>
       <w:r>
         <w:rPr>
@@ -3144,342 +3262,101 @@
         <w:rPr>
           <w:rFonts w:ascii="Arial" w:hAnsi="Arial" w:cs="Arial"/>
         </w:rPr>
-        <w:t>un prototipo de carta gourmet interactiva</w:t>
-      </w:r>
-      <w:r>
-        <w:rPr>
-          <w:rFonts w:ascii="Arial" w:hAnsi="Arial" w:cs="Arial"/>
-        </w:rPr>
-        <w:t xml:space="preserve"> con realidad aumentada para disminuir las desventajas de comunicación en personas sordas e hipoacusicas </w:t>
-      </w:r>
-      <w:r>
-        <w:rPr>
-          <w:rFonts w:ascii="Arial" w:hAnsi="Arial" w:cs="Arial"/>
-        </w:rPr>
-        <w:t xml:space="preserve">graves </w:t>
-      </w:r>
-      <w:r>
-        <w:rPr>
-          <w:rFonts w:ascii="Arial" w:hAnsi="Arial" w:cs="Arial"/>
-        </w:rPr>
-        <w:t xml:space="preserve">aplicada al sistema </w:t>
-      </w:r>
-      <w:r>
-        <w:rPr>
-          <w:rFonts w:ascii="Arial" w:hAnsi="Arial" w:cs="Arial"/>
-        </w:rPr>
-        <w:t xml:space="preserve">operativo </w:t>
-      </w:r>
-      <w:r>
-        <w:rPr>
-          <w:rFonts w:ascii="Arial" w:hAnsi="Arial" w:cs="Arial"/>
-        </w:rPr>
-        <w:t>android.</w:t>
+        <w:t xml:space="preserve">un prototipo de carta gourmet interactiva con realidad aumentada para ayudar en la comunicación de </w:t>
+      </w:r>
+      <w:r>
+        <w:rPr>
+          <w:rFonts w:ascii="Arial" w:hAnsi="Arial" w:cs="Arial"/>
+        </w:rPr>
+        <w:t xml:space="preserve"> personas so</w:t>
+      </w:r>
+      <w:r>
+        <w:rPr>
+          <w:rFonts w:ascii="Arial" w:hAnsi="Arial" w:cs="Arial"/>
+        </w:rPr>
+        <w:t xml:space="preserve">rdas e hipoacusicas en el rubro </w:t>
+      </w:r>
+      <w:r>
+        <w:rPr>
+          <w:rFonts w:ascii="Arial" w:hAnsi="Arial" w:cs="Arial"/>
+        </w:rPr>
+        <w:t>gastronómico.</w:t>
       </w:r>
     </w:p>
     <w:p>
       <w:pPr>
+        <w:jc w:val="both"/>
+        <w:rPr>
+          <w:rStyle w:val="null"/>
+          <w:rFonts w:ascii="Arial" w:hAnsi="Arial" w:cs="Arial"/>
+        </w:rPr>
+      </w:pPr>
+      <w:r>
+        <w:rPr>
+          <w:rStyle w:val="null"/>
+          <w:rFonts w:ascii="Arial" w:hAnsi="Arial" w:cs="Arial"/>
+        </w:rPr>
+        <w:t>5)</w:t>
+      </w:r>
+      <w:r>
+        <w:rPr>
+          <w:rStyle w:val="null"/>
+          <w:rFonts w:ascii="Arial" w:hAnsi="Arial" w:cs="Arial"/>
+        </w:rPr>
+        <w:t>Creación de un prototipo funcional</w:t>
+      </w:r>
+      <w:r>
+        <w:rPr>
+          <w:rStyle w:val="null"/>
+          <w:rFonts w:ascii="Arial" w:hAnsi="Arial" w:cs="Arial"/>
+        </w:rPr>
+        <w:t xml:space="preserve"> interactivo </w:t>
+      </w:r>
+      <w:r>
+        <w:rPr>
+          <w:rStyle w:val="null"/>
+          <w:rFonts w:ascii="Arial" w:hAnsi="Arial" w:cs="Arial"/>
+        </w:rPr>
+        <w:t>para</w:t>
+      </w:r>
+      <w:r>
+        <w:rPr>
+          <w:rStyle w:val="null"/>
+          <w:rFonts w:ascii="Arial" w:hAnsi="Arial" w:cs="Arial"/>
+        </w:rPr>
+        <w:t xml:space="preserve"> una</w:t>
+      </w:r>
+      <w:r>
+        <w:rPr>
+          <w:rStyle w:val="null"/>
+          <w:rFonts w:ascii="Arial" w:hAnsi="Arial" w:cs="Arial"/>
+        </w:rPr>
+        <w:t xml:space="preserve"> carta gourmet que permite superar las desventajas de comunicación en personas sordas e hipoacústicas.</w:t>
+      </w:r>
+    </w:p>
+    <w:p>
+      <w:pPr>
+        <w:jc w:val="both"/>
+        <w:rPr>
+          <w:ins w:id="3" w:author="Reinoso elizabeth" w:date="2013-11-05T11:01:00Z"/>
+        </w:rPr>
+      </w:pPr>
+    </w:p>
+    <w:p>
+      <w:pPr>
         <w:spacing w:line="360" w:lineRule="auto"/>
         <w:jc w:val="both"/>
         <w:rPr>
           <w:rFonts w:ascii="Arial" w:hAnsi="Arial" w:cs="Arial"/>
-        </w:rPr>
-      </w:pPr>
-      <w:r>
-        <w:rPr>
-          <w:rFonts w:ascii="Arial" w:hAnsi="Arial" w:cs="Arial"/>
-        </w:rPr>
-        <w:t>2)</w:t>
-      </w:r>
-      <w:r>
-        <w:rPr>
-          <w:rFonts w:ascii="Arial" w:hAnsi="Arial" w:cs="Arial"/>
-        </w:rPr>
-        <w:t>Creación de un prototipo de carta gourmet interactiva con realidad aumentada para superar las desventajas de comunicación en personas sordas e hipoacusicas graves.</w:t>
-      </w:r>
-      <w:r>
-        <w:rPr>
-          <w:rFonts w:ascii="Arial" w:hAnsi="Arial" w:cs="Arial"/>
-        </w:rPr>
-        <w:t xml:space="preserve"> </w:t>
-      </w:r>
-    </w:p>
-    <w:p>
-      <w:pPr>
-        <w:spacing w:line="360" w:lineRule="auto"/>
-        <w:jc w:val="both"/>
-        <w:rPr>
-          <w:rFonts w:ascii="Arial" w:hAnsi="Arial" w:cs="Arial"/>
-        </w:rPr>
-      </w:pPr>
-      <w:r>
-        <w:rPr>
-          <w:rFonts w:ascii="Arial" w:hAnsi="Arial" w:cs="Arial"/>
-        </w:rPr>
-        <w:t>3)</w:t>
-      </w:r>
-      <w:r>
-        <w:rPr>
-          <w:rFonts w:ascii="Arial" w:hAnsi="Arial" w:cs="Arial"/>
-        </w:rPr>
-        <w:t xml:space="preserve">Desarrollo de un </w:t>
-      </w:r>
-      <w:r>
-        <w:rPr>
-          <w:rFonts w:ascii="Arial" w:hAnsi="Arial" w:cs="Arial"/>
-        </w:rPr>
-        <w:t>Prototipo Funcional</w:t>
-      </w:r>
-      <w:r>
-        <w:rPr>
-          <w:rFonts w:ascii="Arial" w:hAnsi="Arial" w:cs="Arial"/>
           <w:b/>
         </w:rPr>
-        <w:t xml:space="preserve"> </w:t>
-      </w:r>
-      <w:r>
-        <w:rPr>
-          <w:rFonts w:ascii="Arial" w:hAnsi="Arial" w:cs="Arial"/>
-        </w:rPr>
-        <w:t xml:space="preserve"> de </w:t>
-      </w:r>
-      <w:r>
-        <w:rPr>
-          <w:rFonts w:ascii="Arial" w:hAnsi="Arial" w:cs="Arial"/>
-        </w:rPr>
-        <w:t xml:space="preserve">carta gourmet para </w:t>
-      </w:r>
-      <w:r>
-        <w:rPr>
-          <w:rFonts w:ascii="Arial" w:hAnsi="Arial" w:cs="Arial"/>
-        </w:rPr>
-        <w:t>personas sordas e hipoacusicas graves</w:t>
-      </w:r>
-      <w:r>
-        <w:rPr>
-          <w:rFonts w:ascii="Arial" w:hAnsi="Arial" w:cs="Arial"/>
-        </w:rPr>
-        <w:t xml:space="preserve"> utilizando</w:t>
-      </w:r>
-      <w:r>
-        <w:rPr>
-          <w:rFonts w:ascii="Arial" w:hAnsi="Arial" w:cs="Arial"/>
-        </w:rPr>
-        <w:t xml:space="preserve"> un </w:t>
-      </w:r>
-      <w:r>
-        <w:rPr>
-          <w:rFonts w:ascii="Arial" w:hAnsi="Arial" w:cs="Arial"/>
-          <w:sz w:val="23"/>
-          <w:szCs w:val="23"/>
-        </w:rPr>
-        <w:t>fremework</w:t>
-      </w:r>
-      <w:r>
-        <w:rPr>
-          <w:rFonts w:ascii="Arial" w:hAnsi="Arial" w:cs="Arial"/>
-          <w:sz w:val="23"/>
-          <w:szCs w:val="23"/>
-        </w:rPr>
-        <w:t xml:space="preserve"> de</w:t>
-      </w:r>
-      <w:r>
-        <w:rPr>
-          <w:rFonts w:ascii="Arial" w:hAnsi="Arial" w:cs="Arial"/>
-        </w:rPr>
-        <w:t xml:space="preserve"> realidad aumentada.</w:t>
-      </w:r>
-    </w:p>
-    <w:p>
-      <w:pPr>
-        <w:spacing w:line="360" w:lineRule="auto"/>
-        <w:jc w:val="both"/>
-        <w:rPr>
-          <w:rFonts w:ascii="Arial" w:hAnsi="Arial" w:cs="Arial"/>
-        </w:rPr>
-      </w:pPr>
-      <w:r>
-        <w:rPr>
-          <w:rFonts w:ascii="Arial" w:hAnsi="Arial" w:cs="Arial"/>
-        </w:rPr>
-        <w:t>4)</w:t>
-      </w:r>
-      <w:r>
-        <w:rPr>
-          <w:rFonts w:ascii="Arial" w:hAnsi="Arial" w:cs="Arial"/>
-        </w:rPr>
-        <w:t>Creación</w:t>
-      </w:r>
-      <w:r>
-        <w:rPr>
-          <w:rFonts w:ascii="Arial" w:hAnsi="Arial" w:cs="Arial"/>
-        </w:rPr>
-        <w:t xml:space="preserve"> </w:t>
-      </w:r>
-      <w:r>
-        <w:rPr>
-          <w:rFonts w:ascii="Arial" w:hAnsi="Arial" w:cs="Arial"/>
-        </w:rPr>
-        <w:t xml:space="preserve">de </w:t>
-      </w:r>
-      <w:r>
-        <w:rPr>
-          <w:rFonts w:ascii="Arial" w:hAnsi="Arial" w:cs="Arial"/>
-        </w:rPr>
-        <w:t xml:space="preserve">un prototipo de carta gourmet interactiva con realidad aumentada para ayudar en la comunicación de </w:t>
-      </w:r>
-      <w:r>
-        <w:rPr>
-          <w:rFonts w:ascii="Arial" w:hAnsi="Arial" w:cs="Arial"/>
-        </w:rPr>
-        <w:t xml:space="preserve"> personas sordas e hipoacusicas en el campo gastronómico.</w:t>
-      </w:r>
-    </w:p>
-    <w:p>
-      <w:pPr>
-        <w:jc w:val="both"/>
-        <w:rPr>
-          <w:rStyle w:val="null"/>
-          <w:rFonts w:ascii="Arial" w:hAnsi="Arial" w:cs="Arial"/>
-        </w:rPr>
-      </w:pPr>
-      <w:r>
-        <w:rPr>
-          <w:rStyle w:val="null"/>
-          <w:rFonts w:ascii="Arial" w:hAnsi="Arial" w:cs="Arial"/>
-        </w:rPr>
-        <w:lastRenderedPageBreak/>
-        <w:t>5)</w:t>
-      </w:r>
-      <w:r>
-        <w:rPr>
-          <w:rStyle w:val="null"/>
-          <w:rFonts w:ascii="Arial" w:hAnsi="Arial" w:cs="Arial"/>
-        </w:rPr>
-        <w:t>Creación de un prototipo funcional</w:t>
-      </w:r>
-      <w:r>
-        <w:rPr>
-          <w:rStyle w:val="null"/>
-          <w:rFonts w:ascii="Arial" w:hAnsi="Arial" w:cs="Arial"/>
-        </w:rPr>
-        <w:t xml:space="preserve"> interactivo </w:t>
-      </w:r>
-      <w:r>
-        <w:rPr>
-          <w:rStyle w:val="null"/>
-          <w:rFonts w:ascii="Arial" w:hAnsi="Arial" w:cs="Arial"/>
-        </w:rPr>
-        <w:t>para</w:t>
-      </w:r>
-      <w:r>
-        <w:rPr>
-          <w:rStyle w:val="null"/>
-          <w:rFonts w:ascii="Arial" w:hAnsi="Arial" w:cs="Arial"/>
-        </w:rPr>
-        <w:t xml:space="preserve"> una</w:t>
-      </w:r>
-      <w:r>
-        <w:rPr>
-          <w:rStyle w:val="null"/>
-          <w:rFonts w:ascii="Arial" w:hAnsi="Arial" w:cs="Arial"/>
-        </w:rPr>
-        <w:t xml:space="preserve"> carta gourmet que permite superar las desventajas de comunicación en personas sordas e hipoacústicas.</w:t>
-      </w:r>
-    </w:p>
-    <w:p>
-      <w:pPr>
-        <w:spacing w:line="360" w:lineRule="auto"/>
-        <w:jc w:val="both"/>
-        <w:rPr>
-          <w:rFonts w:ascii="Arial" w:hAnsi="Arial" w:cs="Arial"/>
-        </w:rPr>
-      </w:pPr>
-      <w:r>
-        <w:rPr>
-          <w:rFonts w:ascii="Arial" w:hAnsi="Arial" w:cs="Arial"/>
-        </w:rPr>
-        <w:t>6)</w:t>
-      </w:r>
-      <w:r>
-        <w:rPr>
-          <w:rFonts w:ascii="Arial" w:hAnsi="Arial" w:cs="Arial"/>
-        </w:rPr>
-        <w:t>Creación de un prototipo de carta gourmet interactiva con realidad aumentada para superar las desventajas de  comunica</w:t>
-      </w:r>
-      <w:r>
-        <w:rPr>
-          <w:rFonts w:ascii="Arial" w:hAnsi="Arial" w:cs="Arial"/>
-        </w:rPr>
-        <w:t>ción en</w:t>
-      </w:r>
-      <w:r>
-        <w:rPr>
-          <w:rFonts w:ascii="Arial" w:hAnsi="Arial" w:cs="Arial"/>
-        </w:rPr>
-        <w:t xml:space="preserve">  personas sordas e hipoacusicas en el campo gastronómico.</w:t>
-      </w:r>
-    </w:p>
-    <w:p>
-      <w:pPr>
-        <w:jc w:val="both"/>
-        <w:rPr>
-          <w:ins w:id="3" w:author="Reinoso elizabeth" w:date="2013-11-05T11:01:00Z"/>
-        </w:rPr>
-      </w:pPr>
-    </w:p>
-    <w:p>
-      <w:pPr>
-        <w:spacing w:line="360" w:lineRule="auto"/>
-        <w:jc w:val="both"/>
+      </w:pPr>
+      <w:r>
         <w:rPr>
           <w:rFonts w:ascii="Arial" w:hAnsi="Arial" w:cs="Arial"/>
           <w:b/>
         </w:rPr>
-      </w:pPr>
-      <w:r>
-        <w:rPr>
-          <w:rFonts w:ascii="Arial" w:hAnsi="Arial" w:cs="Arial"/>
-          <w:b/>
-        </w:rPr>
         <w:t>Secundarios:</w:t>
-      </w:r>
-    </w:p>
-    <w:p>
-      <w:pPr>
-        <w:spacing w:line="360" w:lineRule="auto"/>
-        <w:jc w:val="both"/>
-        <w:rPr>
-          <w:rFonts w:ascii="Arial" w:hAnsi="Arial" w:cs="Arial"/>
-          <w:b/>
-          <w:color w:val="FF0000"/>
-        </w:rPr>
-      </w:pPr>
-      <w:r>
-        <w:rPr>
-          <w:rFonts w:ascii="Arial" w:hAnsi="Arial" w:cs="Arial"/>
-          <w:b/>
-          <w:color w:val="FF0000"/>
-        </w:rPr>
-        <w:t xml:space="preserve">VERSION ANTERIOR  </w:t>
-      </w:r>
-      <w:r>
-        <w:rPr>
-          <w:rFonts w:ascii="Arial" w:hAnsi="Arial" w:cs="Arial"/>
-          <w:b/>
-          <w:color w:val="FF0000"/>
-        </w:rPr>
-        <w:t xml:space="preserve">( </w:t>
-      </w:r>
-      <w:r>
-        <w:rPr>
-          <w:rFonts w:ascii="Arial" w:hAnsi="Arial" w:cs="Arial"/>
-          <w:color w:val="FF0000"/>
-          <w:sz w:val="18"/>
-          <w:szCs w:val="18"/>
-          <w:lang w:val="es-CR"/>
-        </w:rPr>
-        <w:t>Especificar con mayor detalle los objetivos secundarios).</w:t>
       </w:r>
     </w:p>
     <w:p>
@@ -3494,15 +3371,78 @@
         <w:jc w:val="both"/>
         <w:rPr>
           <w:rFonts w:ascii="Arial" w:hAnsi="Arial" w:cs="Arial"/>
-          <w:color w:val="FF0000"/>
-        </w:rPr>
-      </w:pPr>
-      <w:r>
-        <w:rPr>
-          <w:rFonts w:ascii="Arial" w:hAnsi="Arial" w:cs="Arial"/>
-          <w:color w:val="FF0000"/>
-        </w:rPr>
-        <w:t xml:space="preserve">Realizar una investigación de las tecnologías en RA móviles que se aplican en la actualidad </w:t>
+        </w:rPr>
+      </w:pPr>
+      <w:r>
+        <w:rPr>
+          <w:rFonts w:ascii="Arial" w:hAnsi="Arial" w:cs="Arial"/>
+          <w:sz w:val="23"/>
+          <w:szCs w:val="23"/>
+        </w:rPr>
+        <w:lastRenderedPageBreak/>
+        <w:t xml:space="preserve">Realizar </w:t>
+      </w:r>
+      <w:r>
+        <w:rPr>
+          <w:rFonts w:ascii="Arial" w:hAnsi="Arial" w:cs="Arial"/>
+          <w:sz w:val="23"/>
+          <w:szCs w:val="23"/>
+        </w:rPr>
+        <w:t xml:space="preserve">un </w:t>
+      </w:r>
+      <w:r>
+        <w:rPr>
+          <w:rFonts w:ascii="Arial" w:hAnsi="Arial" w:cs="Arial"/>
+          <w:sz w:val="23"/>
+          <w:szCs w:val="23"/>
+        </w:rPr>
+        <w:t xml:space="preserve">análisis de los principales </w:t>
+      </w:r>
+      <w:r>
+        <w:rPr>
+          <w:rFonts w:ascii="Arial" w:hAnsi="Arial" w:cs="Arial"/>
+        </w:rPr>
+        <w:t xml:space="preserve">frameworks </w:t>
+      </w:r>
+      <w:r>
+        <w:rPr>
+          <w:rFonts w:ascii="Arial" w:hAnsi="Arial" w:cs="Arial"/>
+          <w:sz w:val="23"/>
+          <w:szCs w:val="23"/>
+        </w:rPr>
+        <w:t>de realidad aumentada para dispos</w:t>
+      </w:r>
+      <w:r>
+        <w:rPr>
+          <w:rFonts w:ascii="Arial" w:hAnsi="Arial" w:cs="Arial"/>
+          <w:sz w:val="23"/>
+          <w:szCs w:val="23"/>
+        </w:rPr>
+        <w:t xml:space="preserve">itivos móviles y seleccionar el </w:t>
+      </w:r>
+      <w:r>
+        <w:rPr>
+          <w:rFonts w:ascii="Arial" w:hAnsi="Arial" w:cs="Arial"/>
+          <w:sz w:val="23"/>
+          <w:szCs w:val="23"/>
+        </w:rPr>
+        <w:t xml:space="preserve">apropiado para </w:t>
+      </w:r>
+      <w:r>
+        <w:rPr>
+          <w:rFonts w:ascii="Arial" w:hAnsi="Arial" w:cs="Arial"/>
+          <w:sz w:val="23"/>
+          <w:szCs w:val="23"/>
+        </w:rPr>
+        <w:t xml:space="preserve">el desarrollo </w:t>
+      </w:r>
+      <w:r>
+        <w:rPr>
+          <w:rFonts w:ascii="Arial" w:hAnsi="Arial" w:cs="Arial"/>
+          <w:sz w:val="23"/>
+          <w:szCs w:val="23"/>
+        </w:rPr>
+        <w:t xml:space="preserve"> del prototipo.</w:t>
       </w:r>
     </w:p>
     <w:p>
@@ -3517,43 +3457,25 @@
         <w:jc w:val="both"/>
         <w:rPr>
           <w:rFonts w:ascii="Arial" w:hAnsi="Arial" w:cs="Arial"/>
-          <w:color w:val="FF0000"/>
-        </w:rPr>
-      </w:pPr>
-      <w:r>
-        <w:rPr>
-          <w:rFonts w:ascii="Arial" w:hAnsi="Arial" w:cs="Arial"/>
-          <w:color w:val="FF0000"/>
-        </w:rPr>
-        <w:t>Diseñar la arquitectura de software para el prototipo de realidad aumentada en teléfonos móviles.</w:t>
-      </w:r>
-    </w:p>
-    <w:p>
-      <w:pPr>
-        <w:pStyle w:val="Prrafodelista"/>
-        <w:spacing w:line="360" w:lineRule="auto"/>
-        <w:ind w:left="0"/>
-        <w:jc w:val="both"/>
-        <w:rPr>
-          <w:rFonts w:ascii="Arial" w:hAnsi="Arial" w:cs="Arial"/>
-          <w:color w:val="FF0000"/>
-        </w:rPr>
-      </w:pPr>
-      <w:r>
-        <w:rPr>
-          <w:rFonts w:ascii="Arial" w:hAnsi="Arial" w:cs="Arial"/>
-          <w:b/>
-          <w:color w:val="FF0000"/>
-        </w:rPr>
-        <w:t xml:space="preserve">VERSION </w:t>
-      </w:r>
-      <w:r>
-        <w:rPr>
-          <w:rFonts w:ascii="Arial" w:hAnsi="Arial" w:cs="Arial"/>
-          <w:b/>
-          <w:color w:val="FF0000"/>
-        </w:rPr>
-        <w:t>NUEVA</w:t>
+        </w:rPr>
+      </w:pPr>
+      <w:r>
+        <w:rPr>
+          <w:rFonts w:ascii="Arial" w:hAnsi="Arial" w:cs="Arial"/>
+        </w:rPr>
+        <w:t xml:space="preserve">Determinar la metodología de desarrollo </w:t>
+      </w:r>
+      <w:r>
+        <w:rPr>
+          <w:rFonts w:ascii="Arial" w:hAnsi="Arial" w:cs="Arial"/>
+        </w:rPr>
+        <w:t>más</w:t>
+      </w:r>
+      <w:r>
+        <w:rPr>
+          <w:rFonts w:ascii="Arial" w:hAnsi="Arial" w:cs="Arial"/>
+        </w:rPr>
+        <w:t xml:space="preserve"> adecuada para este proyecto.</w:t>
       </w:r>
     </w:p>
     <w:p>
@@ -3573,58 +3495,26 @@
       <w:r>
         <w:rPr>
           <w:rFonts w:ascii="Arial" w:hAnsi="Arial" w:cs="Arial"/>
-          <w:sz w:val="23"/>
-          <w:szCs w:val="23"/>
-        </w:rPr>
-        <w:t xml:space="preserve">Realizar </w:t>
-      </w:r>
-      <w:r>
-        <w:rPr>
-          <w:rFonts w:ascii="Arial" w:hAnsi="Arial" w:cs="Arial"/>
-          <w:sz w:val="23"/>
-          <w:szCs w:val="23"/>
-        </w:rPr>
-        <w:t xml:space="preserve">un </w:t>
-      </w:r>
-      <w:r>
-        <w:rPr>
-          <w:rFonts w:ascii="Arial" w:hAnsi="Arial" w:cs="Arial"/>
-          <w:sz w:val="23"/>
-          <w:szCs w:val="23"/>
-        </w:rPr>
-        <w:t>análisis de los principales fremework</w:t>
-      </w:r>
-      <w:r>
-        <w:rPr>
-          <w:rFonts w:ascii="Arial" w:hAnsi="Arial" w:cs="Arial"/>
-          <w:sz w:val="23"/>
-          <w:szCs w:val="23"/>
-        </w:rPr>
-        <w:t>’s</w:t>
-      </w:r>
-      <w:r>
-        <w:rPr>
-          <w:rFonts w:ascii="Arial" w:hAnsi="Arial" w:cs="Arial"/>
-          <w:sz w:val="23"/>
-          <w:szCs w:val="23"/>
-        </w:rPr>
-        <w:t xml:space="preserve"> de realidad aumentada para dispositivos móviles y seleccionar el apropiado para </w:t>
-      </w:r>
-      <w:r>
-        <w:rPr>
-          <w:rFonts w:ascii="Arial" w:hAnsi="Arial" w:cs="Arial"/>
-          <w:sz w:val="23"/>
-          <w:szCs w:val="23"/>
-        </w:rPr>
-        <w:t xml:space="preserve">el desarrollo </w:t>
-      </w:r>
-      <w:r>
-        <w:rPr>
-          <w:rFonts w:ascii="Arial" w:hAnsi="Arial" w:cs="Arial"/>
-          <w:sz w:val="23"/>
-          <w:szCs w:val="23"/>
-        </w:rPr>
-        <w:t xml:space="preserve"> del prototipo.</w:t>
+        </w:rPr>
+        <w:t>Definir los componentes del siste</w:t>
+      </w:r>
+      <w:r>
+        <w:rPr>
+          <w:rFonts w:ascii="Arial" w:hAnsi="Arial" w:cs="Arial"/>
+        </w:rPr>
+        <w:t>ma y la dependencia entre ellos a través de</w:t>
+      </w:r>
+      <w:r>
+        <w:rPr>
+          <w:rFonts w:ascii="Arial" w:hAnsi="Arial" w:cs="Arial"/>
+        </w:rPr>
+        <w:t xml:space="preserve">l diseño de </w:t>
+      </w:r>
+      <w:r>
+        <w:rPr>
+          <w:rFonts w:ascii="Arial" w:hAnsi="Arial" w:cs="Arial"/>
+        </w:rPr>
+        <w:t>una arquitectura de software.</w:t>
       </w:r>
     </w:p>
     <w:p>
@@ -3645,28 +3535,60 @@
         <w:rPr>
           <w:rFonts w:ascii="Arial" w:hAnsi="Arial" w:cs="Arial"/>
         </w:rPr>
-        <w:t xml:space="preserve">Determinar la metodología de desarrollo </w:t>
-      </w:r>
-      <w:r>
-        <w:rPr>
-          <w:rFonts w:ascii="Arial" w:hAnsi="Arial" w:cs="Arial"/>
-        </w:rPr>
-        <w:t>más</w:t>
-      </w:r>
-      <w:r>
-        <w:rPr>
-          <w:rFonts w:ascii="Arial" w:hAnsi="Arial" w:cs="Arial"/>
-        </w:rPr>
-        <w:t xml:space="preserve"> adecuada para este proyecto.</w:t>
+        <w:t xml:space="preserve">Investigar </w:t>
+      </w:r>
+      <w:r>
+        <w:rPr>
+          <w:rFonts w:ascii="Arial" w:hAnsi="Arial" w:cs="Arial"/>
+        </w:rPr>
+        <w:t xml:space="preserve">la simbología del </w:t>
+      </w:r>
+      <w:r>
+        <w:rPr>
+          <w:rFonts w:ascii="Arial" w:hAnsi="Arial" w:cs="Arial"/>
+        </w:rPr>
+        <w:t>lenguajes de señas, iconos y pictogramas de uso común por</w:t>
+      </w:r>
+      <w:r>
+        <w:rPr>
+          <w:rFonts w:ascii="Arial" w:hAnsi="Arial" w:cs="Arial"/>
+        </w:rPr>
+        <w:t xml:space="preserve"> las</w:t>
+      </w:r>
+      <w:r>
+        <w:rPr>
+          <w:rFonts w:ascii="Arial" w:hAnsi="Arial" w:cs="Arial"/>
+        </w:rPr>
+        <w:t xml:space="preserve"> personas sordas e hipoacusicas graves</w:t>
+      </w:r>
+      <w:r>
+        <w:rPr>
+          <w:rFonts w:ascii="Arial" w:hAnsi="Arial" w:cs="Arial"/>
+        </w:rPr>
+        <w:t xml:space="preserve"> con el fin de </w:t>
+      </w:r>
+      <w:r>
+        <w:rPr>
+          <w:rFonts w:ascii="Arial" w:hAnsi="Arial" w:cs="Arial"/>
+        </w:rPr>
+        <w:t>incorpo</w:t>
+      </w:r>
+      <w:r>
+        <w:rPr>
+          <w:rFonts w:ascii="Arial" w:hAnsi="Arial" w:cs="Arial"/>
+        </w:rPr>
+        <w:t>rarlo</w:t>
+      </w:r>
+      <w:r>
+        <w:rPr>
+          <w:rFonts w:ascii="Arial" w:hAnsi="Arial" w:cs="Arial"/>
+        </w:rPr>
+        <w:t>s al prototipo.</w:t>
       </w:r>
     </w:p>
     <w:p>
       <w:pPr>
         <w:pStyle w:val="Prrafodelista"/>
-        <w:numPr>
-          <w:ilvl w:val="0"/>
-          <w:numId w:val="3"/>
-        </w:numPr>
         <w:spacing w:line="360" w:lineRule="auto"/>
         <w:ind w:left="0"/>
         <w:jc w:val="both"/>
@@ -3674,99 +3596,6 @@
           <w:rFonts w:ascii="Arial" w:hAnsi="Arial" w:cs="Arial"/>
         </w:rPr>
       </w:pPr>
-      <w:r>
-        <w:rPr>
-          <w:rFonts w:ascii="Arial" w:hAnsi="Arial" w:cs="Arial"/>
-        </w:rPr>
-        <w:t>Definir los componentes del siste</w:t>
-      </w:r>
-      <w:r>
-        <w:rPr>
-          <w:rFonts w:ascii="Arial" w:hAnsi="Arial" w:cs="Arial"/>
-        </w:rPr>
-        <w:t>ma y la dependencia entre ellos a través de</w:t>
-      </w:r>
-      <w:r>
-        <w:rPr>
-          <w:rFonts w:ascii="Arial" w:hAnsi="Arial" w:cs="Arial"/>
-        </w:rPr>
-        <w:t xml:space="preserve">l diseño de </w:t>
-      </w:r>
-      <w:r>
-        <w:rPr>
-          <w:rFonts w:ascii="Arial" w:hAnsi="Arial" w:cs="Arial"/>
-        </w:rPr>
-        <w:t>una arquitectura de software.</w:t>
-      </w:r>
-    </w:p>
-    <w:p>
-      <w:pPr>
-        <w:pStyle w:val="Prrafodelista"/>
-        <w:numPr>
-          <w:ilvl w:val="0"/>
-          <w:numId w:val="3"/>
-        </w:numPr>
-        <w:spacing w:line="360" w:lineRule="auto"/>
-        <w:ind w:left="0"/>
-        <w:jc w:val="both"/>
-        <w:rPr>
-          <w:rFonts w:ascii="Arial" w:hAnsi="Arial" w:cs="Arial"/>
-        </w:rPr>
-      </w:pPr>
-      <w:r>
-        <w:rPr>
-          <w:rFonts w:ascii="Arial" w:hAnsi="Arial" w:cs="Arial"/>
-        </w:rPr>
-        <w:t xml:space="preserve">Investigar </w:t>
-      </w:r>
-      <w:r>
-        <w:rPr>
-          <w:rFonts w:ascii="Arial" w:hAnsi="Arial" w:cs="Arial"/>
-        </w:rPr>
-        <w:t xml:space="preserve">la simbología del </w:t>
-      </w:r>
-      <w:r>
-        <w:rPr>
-          <w:rFonts w:ascii="Arial" w:hAnsi="Arial" w:cs="Arial"/>
-        </w:rPr>
-        <w:t>lenguajes de señas, iconos y pictogramas de uso común por</w:t>
-      </w:r>
-      <w:r>
-        <w:rPr>
-          <w:rFonts w:ascii="Arial" w:hAnsi="Arial" w:cs="Arial"/>
-        </w:rPr>
-        <w:t xml:space="preserve"> las</w:t>
-      </w:r>
-      <w:r>
-        <w:rPr>
-          <w:rFonts w:ascii="Arial" w:hAnsi="Arial" w:cs="Arial"/>
-        </w:rPr>
-        <w:t xml:space="preserve"> personas sordas e hipoacusicas graves</w:t>
-      </w:r>
-      <w:r>
-        <w:rPr>
-          <w:rFonts w:ascii="Arial" w:hAnsi="Arial" w:cs="Arial"/>
-        </w:rPr>
-        <w:t xml:space="preserve"> con el fin de </w:t>
-      </w:r>
-      <w:r>
-        <w:rPr>
-          <w:rFonts w:ascii="Arial" w:hAnsi="Arial" w:cs="Arial"/>
-        </w:rPr>
-        <w:t>incorpo</w:t>
-      </w:r>
-      <w:r>
-        <w:rPr>
-          <w:rFonts w:ascii="Arial" w:hAnsi="Arial" w:cs="Arial"/>
-        </w:rPr>
-        <w:t>rarlo</w:t>
-      </w:r>
-      <w:r>
-        <w:rPr>
-          <w:rFonts w:ascii="Arial" w:hAnsi="Arial" w:cs="Arial"/>
-        </w:rPr>
-        <w:t>s al prototipo.</w:t>
-      </w:r>
     </w:p>
     <w:p>
       <w:pPr>
@@ -3794,57 +3623,214 @@
     </w:p>
     <w:p>
       <w:pPr>
-        <w:pStyle w:val="NormalWeb"/>
-        <w:shd w:val="clear" w:color="auto" w:fill="FFFFFF"/>
-        <w:spacing w:line="192" w:lineRule="atLeast"/>
-        <w:rPr>
-          <w:rFonts w:ascii="Arial" w:hAnsi="Arial" w:cs="Arial"/>
-          <w:color w:val="222222"/>
-          <w:sz w:val="20"/>
-          <w:szCs w:val="20"/>
-        </w:rPr>
-      </w:pPr>
-      <w:r>
-        <w:rPr>
-          <w:rFonts w:ascii="Arial" w:hAnsi="Arial" w:cs="Arial"/>
-          <w:b/>
-          <w:color w:val="FF0000"/>
-        </w:rPr>
-        <w:t>VERSION ANTERIOR</w:t>
-      </w:r>
-      <w:r>
-        <w:rPr>
-          <w:rFonts w:ascii="Arial" w:hAnsi="Arial" w:cs="Arial"/>
-          <w:b/>
-          <w:color w:val="FF0000"/>
-        </w:rPr>
-        <w:t xml:space="preserve"> (</w:t>
-      </w:r>
-      <w:r>
-        <w:rPr>
-          <w:rFonts w:ascii="Arial" w:hAnsi="Arial" w:cs="Arial"/>
-          <w:color w:val="FF0000"/>
-          <w:sz w:val="20"/>
-          <w:szCs w:val="20"/>
-          <w:lang w:val="es-CR"/>
-        </w:rPr>
-        <w:t>Identificar el aporte del proyecto</w:t>
-      </w:r>
-      <w:r>
-        <w:rPr>
-          <w:rFonts w:ascii="Arial" w:hAnsi="Arial" w:cs="Arial"/>
-          <w:b/>
-          <w:color w:val="FF0000"/>
-        </w:rPr>
-        <w:t>)</w:t>
-      </w:r>
-      <w:r>
-        <w:rPr>
-          <w:rFonts w:ascii="Arial" w:hAnsi="Arial" w:cs="Arial"/>
-          <w:b/>
-          <w:color w:val="FF0000"/>
-        </w:rPr>
-        <w:t>:</w:t>
+        <w:spacing w:line="360" w:lineRule="auto"/>
+        <w:jc w:val="both"/>
+        <w:rPr>
+          <w:rFonts w:ascii="Arial" w:hAnsi="Arial" w:cs="Arial"/>
+        </w:rPr>
+      </w:pPr>
+      <w:r>
+        <w:rPr>
+          <w:rFonts w:ascii="Arial" w:hAnsi="Arial" w:cs="Arial"/>
+        </w:rPr>
+        <w:t>En el plano legal</w:t>
+      </w:r>
+      <w:r>
+        <w:rPr>
+          <w:rFonts w:ascii="Arial" w:hAnsi="Arial" w:cs="Arial"/>
+        </w:rPr>
+        <w:t>, la L</w:t>
+      </w:r>
+      <w:r>
+        <w:rPr>
+          <w:rFonts w:ascii="Arial" w:hAnsi="Arial" w:cs="Arial"/>
+        </w:rPr>
+        <w:t>e</w:t>
+      </w:r>
+      <w:r>
+        <w:rPr>
+          <w:rFonts w:ascii="Arial" w:hAnsi="Arial" w:cs="Arial"/>
+        </w:rPr>
+        <w:t>y Nacional de Educación Nº</w:t>
+      </w:r>
+      <w:r>
+        <w:rPr>
+          <w:rFonts w:ascii="Arial" w:hAnsi="Arial" w:cs="Arial"/>
+        </w:rPr>
+        <w:t xml:space="preserve"> </w:t>
+      </w:r>
+      <w:r>
+        <w:rPr>
+          <w:rFonts w:ascii="Arial" w:hAnsi="Arial" w:cs="Arial"/>
+        </w:rPr>
+        <w:t xml:space="preserve">26206 </w:t>
+      </w:r>
+      <w:r>
+        <w:rPr>
+          <w:rFonts w:ascii="Arial" w:hAnsi="Arial" w:cs="Arial"/>
+        </w:rPr>
+        <w:t>(LEN)</w:t>
+      </w:r>
+      <w:r>
+        <w:rPr>
+          <w:rFonts w:ascii="Arial" w:hAnsi="Arial" w:cs="Arial"/>
+        </w:rPr>
+        <w:t xml:space="preserve"> </w:t>
+      </w:r>
+      <w:r>
+        <w:rPr>
+          <w:rFonts w:ascii="Arial" w:hAnsi="Arial" w:cs="Arial"/>
+        </w:rPr>
+        <w:t>promulgada en diciembre del 2006,</w:t>
+      </w:r>
+      <w:r>
+        <w:rPr>
+          <w:rFonts w:ascii="Arial" w:hAnsi="Arial" w:cs="Arial"/>
+        </w:rPr>
+        <w:t xml:space="preserve"> </w:t>
+      </w:r>
+      <w:r>
+        <w:rPr>
+          <w:rFonts w:ascii="Arial" w:hAnsi="Arial" w:cs="Arial"/>
+        </w:rPr>
+        <w:t xml:space="preserve">avanza hacia la incorporación de la Alfabetización Tecnológica en el marco de la Alfabetización </w:t>
+      </w:r>
+      <w:r>
+        <w:rPr>
+          <w:rFonts w:ascii="Arial" w:hAnsi="Arial" w:cs="Arial"/>
+        </w:rPr>
+        <w:t>Múltiple</w:t>
+      </w:r>
+      <w:r>
+        <w:rPr>
+          <w:rFonts w:ascii="Arial" w:hAnsi="Arial" w:cs="Arial"/>
+        </w:rPr>
+        <w:t xml:space="preserve">, </w:t>
+      </w:r>
+      <w:r>
+        <w:rPr>
+          <w:rFonts w:ascii="Arial" w:hAnsi="Arial" w:cs="Arial"/>
+        </w:rPr>
+        <w:t xml:space="preserve">que </w:t>
+      </w:r>
+      <w:r>
+        <w:rPr>
+          <w:rFonts w:ascii="Arial" w:hAnsi="Arial" w:cs="Arial"/>
+        </w:rPr>
+        <w:t>a partir del ingreso de las netbooks en las esc</w:t>
+      </w:r>
+      <w:r>
+        <w:rPr>
+          <w:rFonts w:ascii="Arial" w:hAnsi="Arial" w:cs="Arial"/>
+        </w:rPr>
+        <w:t>uelas especiales, permitieron</w:t>
+      </w:r>
+      <w:r>
+        <w:rPr>
+          <w:rFonts w:ascii="Arial" w:hAnsi="Arial" w:cs="Arial"/>
+        </w:rPr>
+        <w:t xml:space="preserve"> el uso de los dispositivos tecnológicos en el ámbito de la educación en general</w:t>
+      </w:r>
+      <w:r>
+        <w:rPr>
+          <w:rFonts w:ascii="Arial" w:hAnsi="Arial" w:cs="Arial"/>
+        </w:rPr>
+        <w:t>,</w:t>
+      </w:r>
+      <w:r>
+        <w:rPr>
+          <w:rFonts w:ascii="Arial" w:hAnsi="Arial" w:cs="Arial"/>
+        </w:rPr>
+        <w:t xml:space="preserve"> para lograr independencia en la comunicación y participación </w:t>
+      </w:r>
+      <w:r>
+        <w:rPr>
+          <w:rFonts w:ascii="Arial" w:hAnsi="Arial" w:cs="Arial"/>
+          <w:lang w:val="es-AR" w:eastAsia="es-AR"/>
+        </w:rPr>
+        <w:t>[</w:t>
+      </w:r>
+      <w:r>
+        <w:rPr>
+          <w:rFonts w:ascii="Arial" w:hAnsi="Arial" w:cs="Arial"/>
+        </w:rPr>
+        <w:t>LEN</w:t>
+      </w:r>
+      <w:r>
+        <w:rPr>
+          <w:rFonts w:ascii="Arial" w:hAnsi="Arial" w:cs="Arial"/>
+          <w:lang w:val="es-AR" w:eastAsia="es-AR"/>
+        </w:rPr>
+        <w:t>,</w:t>
+      </w:r>
+      <w:r>
+        <w:rPr>
+          <w:rFonts w:ascii="Arial" w:hAnsi="Arial" w:cs="Arial"/>
+        </w:rPr>
+        <w:t xml:space="preserve"> 2006</w:t>
+      </w:r>
+      <w:r>
+        <w:rPr>
+          <w:rFonts w:ascii="Arial" w:hAnsi="Arial" w:cs="Arial"/>
+          <w:lang w:val="es-AR" w:eastAsia="es-AR"/>
+        </w:rPr>
+        <w:t>].</w:t>
+      </w:r>
+      <w:r>
+        <w:rPr>
+          <w:rFonts w:ascii="Arial" w:hAnsi="Arial" w:cs="Arial"/>
+          <w:lang w:val="es-AR" w:eastAsia="es-AR"/>
+        </w:rPr>
+        <w:t xml:space="preserve"> </w:t>
+      </w:r>
+      <w:r>
+        <w:rPr>
+          <w:rFonts w:ascii="Arial" w:hAnsi="Arial" w:cs="Arial"/>
+        </w:rPr>
+        <w:t>Y pese a los avances en la alfabetización tecnológica, es un hecho que los dispositivos para personas sordas, ciegas y neuromotoras, se encuentran en un terreno a ser construidos para extender sus beneficios.</w:t>
+      </w:r>
+      <w:r>
+        <w:rPr>
+          <w:rFonts w:ascii="Arial" w:hAnsi="Arial" w:cs="Arial"/>
+        </w:rPr>
+        <w:t xml:space="preserve"> </w:t>
+      </w:r>
+      <w:r>
+        <w:rPr>
+          <w:rFonts w:ascii="Arial" w:hAnsi="Arial" w:cs="Arial"/>
+          <w:lang w:val="es-AR"/>
+        </w:rPr>
+        <w:t>Así</w:t>
+      </w:r>
+      <w:r>
+        <w:rPr>
+          <w:rFonts w:ascii="Arial" w:hAnsi="Arial" w:cs="Arial"/>
+        </w:rPr>
+        <w:t xml:space="preserve"> surge la oportunidad de utilizar las nuevas tecnolo</w:t>
+      </w:r>
+      <w:r>
+        <w:rPr>
+          <w:rFonts w:ascii="Arial" w:hAnsi="Arial" w:cs="Arial"/>
+        </w:rPr>
+        <w:t xml:space="preserve">gías para lograr ayudar a las </w:t>
+      </w:r>
+      <w:r>
+        <w:rPr>
+          <w:rFonts w:ascii="Arial" w:hAnsi="Arial" w:cs="Arial"/>
+        </w:rPr>
+        <w:t>personas</w:t>
+      </w:r>
+      <w:r>
+        <w:rPr>
+          <w:rFonts w:ascii="Arial" w:hAnsi="Arial" w:cs="Arial"/>
+        </w:rPr>
+        <w:t xml:space="preserve"> con capacidades diferentes</w:t>
+      </w:r>
+      <w:r>
+        <w:rPr>
+          <w:rFonts w:ascii="Arial" w:hAnsi="Arial" w:cs="Arial"/>
+        </w:rPr>
+        <w:t>, que por ley deberían contar con las mismas oportunidades que los demás ciudadanos de S.S. de Jujuy.</w:t>
       </w:r>
     </w:p>
     <w:p>
@@ -3853,68 +3839,15 @@
         <w:jc w:val="both"/>
         <w:rPr>
           <w:rFonts w:ascii="Arial" w:hAnsi="Arial" w:cs="Arial"/>
-          <w:color w:val="FF0000"/>
-        </w:rPr>
-      </w:pPr>
-      <w:r>
-        <w:rPr>
-          <w:rFonts w:ascii="Arial" w:hAnsi="Arial" w:cs="Arial"/>
-          <w:color w:val="FF0000"/>
-        </w:rPr>
-        <w:t xml:space="preserve">En la actualidad de la provincia de Jujuy contamos con una tecnología que satisface muchas de nuestras necesidades personales y sociales. Y pese a los avances en la alfabetización tecnológica, es un hecho que los dispositivos para personas sordas, ciegas y neuromotoras, se encuentran en un terreno a ser construidos para extender sus beneficios. Específicamente extender su alcance a personas sordas e hipoacusicas que a partir de la LEN 26206 promulgada en diciembre del 2006, avanza hacia la incorporación de la Alfabetización Tecnológica en el marco de la Alfabetización Multiple a partir del ingreso de las netbooks en las escuelas especiales, permitiéndoles el uso de los dispositivos tecnológicos en el ámbito de la educación en general para lograr independencia en la comunicación y participación </w:t>
-      </w:r>
-      <w:r>
-        <w:rPr>
-          <w:rFonts w:ascii="Arial" w:hAnsi="Arial" w:cs="Arial"/>
-          <w:color w:val="FF0000"/>
-          <w:lang w:val="es-AR" w:eastAsia="es-AR"/>
-        </w:rPr>
-        <w:t>[</w:t>
-      </w:r>
-      <w:r>
-        <w:rPr>
-          <w:rFonts w:ascii="Arial" w:hAnsi="Arial" w:cs="Arial"/>
-          <w:color w:val="FF0000"/>
-        </w:rPr>
-        <w:t>LEN</w:t>
-      </w:r>
-      <w:r>
-        <w:rPr>
-          <w:rFonts w:ascii="Arial" w:hAnsi="Arial" w:cs="Arial"/>
-          <w:color w:val="FF0000"/>
-          <w:lang w:val="es-AR" w:eastAsia="es-AR"/>
-        </w:rPr>
-        <w:t>,</w:t>
-      </w:r>
-      <w:r>
-        <w:rPr>
-          <w:rFonts w:ascii="Arial" w:hAnsi="Arial" w:cs="Arial"/>
-          <w:color w:val="FF0000"/>
-        </w:rPr>
-        <w:t xml:space="preserve"> 2006</w:t>
-      </w:r>
-      <w:r>
-        <w:rPr>
-          <w:rFonts w:ascii="Arial" w:hAnsi="Arial" w:cs="Arial"/>
-          <w:color w:val="FF0000"/>
-          <w:lang w:val="es-AR" w:eastAsia="es-AR"/>
-        </w:rPr>
-        <w:t xml:space="preserve">]. </w:t>
-      </w:r>
-      <w:r>
-        <w:rPr>
-          <w:rFonts w:ascii="Arial" w:hAnsi="Arial" w:cs="Arial"/>
-          <w:color w:val="FF0000"/>
-        </w:rPr>
-        <w:t xml:space="preserve">Por ello surge la necesidad de sacar el máximo provecho a éstas tecnologías para lograr </w:t>
-      </w:r>
-      <w:r>
-        <w:rPr>
-          <w:rFonts w:ascii="Arial" w:hAnsi="Arial" w:cs="Arial"/>
-          <w:color w:val="FF0000"/>
-        </w:rPr>
-        <w:lastRenderedPageBreak/>
-        <w:t>ayudar a estas personas, que por ley deberían contar con las mismas oportunidades que los demás ciudadanos de S.S. de Jujuy.</w:t>
+          <w:b/>
+        </w:rPr>
+      </w:pPr>
+      <w:r>
+        <w:rPr>
+          <w:rFonts w:ascii="Arial" w:hAnsi="Arial" w:cs="Arial"/>
+          <w:b/>
+        </w:rPr>
+        <w:t>Social</w:t>
       </w:r>
     </w:p>
     <w:p>
@@ -3924,7 +3857,6 @@
         <w:jc w:val="both"/>
         <w:rPr>
           <w:rFonts w:ascii="Arial" w:hAnsi="Arial" w:cs="Arial"/>
-          <w:color w:val="FF0000"/>
           <w:sz w:val="22"/>
           <w:szCs w:val="22"/>
         </w:rPr>
@@ -3932,11 +3864,323 @@
       <w:r>
         <w:rPr>
           <w:rFonts w:ascii="Arial" w:hAnsi="Arial" w:cs="Arial"/>
-          <w:color w:val="FF0000"/>
           <w:sz w:val="22"/>
           <w:szCs w:val="22"/>
         </w:rPr>
-        <w:t>Este proyecto se centra en ayudar a las personas sordas e hipoacúsicas graves en el campo culinario, ofreciendo a los negocios gastronómicos los medios necesarios para poder brindar sus servicios favoreciendo la inclusión social de personas sordas y evitando formas de discriminación por desconocimiento en el uso de SAC-Sistemas Alternativos de Comunicación</w:t>
+        <w:t>El proyecto está pensado para ayudar</w:t>
+      </w:r>
+      <w:r>
+        <w:rPr>
+          <w:rFonts w:ascii="Arial" w:hAnsi="Arial" w:cs="Arial"/>
+          <w:sz w:val="22"/>
+          <w:szCs w:val="22"/>
+        </w:rPr>
+        <w:t xml:space="preserve"> a las personas sordas e hipoacúsicas graves en el campo culinario, favoreciendo la incl</w:t>
+      </w:r>
+      <w:r>
+        <w:rPr>
+          <w:rFonts w:ascii="Arial" w:hAnsi="Arial" w:cs="Arial"/>
+          <w:sz w:val="22"/>
+          <w:szCs w:val="22"/>
+        </w:rPr>
+        <w:t xml:space="preserve">usión social </w:t>
+      </w:r>
+      <w:r>
+        <w:rPr>
+          <w:rFonts w:ascii="Arial" w:hAnsi="Arial" w:cs="Arial"/>
+          <w:sz w:val="22"/>
+          <w:szCs w:val="22"/>
+        </w:rPr>
+        <w:t>y evitando formas de discriminación por desconocimiento en el uso de SAC-Sistemas Alternativos de Comunicación</w:t>
+      </w:r>
+      <w:r>
+        <w:rPr>
+          <w:rFonts w:ascii="Arial" w:hAnsi="Arial" w:cs="Arial"/>
+          <w:sz w:val="24"/>
+          <w:szCs w:val="24"/>
+        </w:rPr>
+        <w:t xml:space="preserve">. Por lo tanto, el sistema logrará </w:t>
+      </w:r>
+      <w:r>
+        <w:rPr>
+          <w:rFonts w:ascii="Arial" w:hAnsi="Arial" w:cs="Arial"/>
+          <w:sz w:val="22"/>
+          <w:szCs w:val="22"/>
+        </w:rPr>
+        <w:t>aumentar</w:t>
+      </w:r>
+      <w:r>
+        <w:rPr>
+          <w:rFonts w:ascii="Arial" w:hAnsi="Arial" w:cs="Arial"/>
+          <w:sz w:val="22"/>
+          <w:szCs w:val="22"/>
+        </w:rPr>
+        <w:t xml:space="preserve"> la inclusión social </w:t>
+      </w:r>
+      <w:r>
+        <w:rPr>
+          <w:rFonts w:ascii="Arial" w:hAnsi="Arial" w:cs="Arial"/>
+          <w:sz w:val="22"/>
+          <w:szCs w:val="22"/>
+        </w:rPr>
+        <w:t xml:space="preserve">de </w:t>
+      </w:r>
+      <w:r>
+        <w:rPr>
+          <w:rFonts w:ascii="Arial" w:hAnsi="Arial" w:cs="Arial"/>
+          <w:sz w:val="22"/>
+          <w:szCs w:val="22"/>
+        </w:rPr>
+        <w:t xml:space="preserve">las personas </w:t>
+      </w:r>
+      <w:r>
+        <w:rPr>
+          <w:rFonts w:ascii="Arial" w:hAnsi="Arial" w:cs="Arial"/>
+          <w:sz w:val="22"/>
+          <w:szCs w:val="22"/>
+        </w:rPr>
+        <w:t>con capacidades diferentes</w:t>
+      </w:r>
+      <w:r>
+        <w:rPr>
+          <w:rFonts w:ascii="Arial" w:hAnsi="Arial" w:cs="Arial"/>
+          <w:sz w:val="22"/>
+          <w:szCs w:val="22"/>
+        </w:rPr>
+        <w:t xml:space="preserve"> y les dará una mayor independencia en sus vidas al lograr</w:t>
+      </w:r>
+      <w:r>
+        <w:rPr>
+          <w:rFonts w:ascii="Arial" w:hAnsi="Arial" w:cs="Arial"/>
+          <w:sz w:val="22"/>
+          <w:szCs w:val="22"/>
+        </w:rPr>
+        <w:t xml:space="preserve"> que sean tratadas con igualdad.</w:t>
+      </w:r>
+    </w:p>
+    <w:p>
+      <w:pPr>
+        <w:spacing w:line="360" w:lineRule="auto"/>
+        <w:jc w:val="both"/>
+        <w:rPr>
+          <w:rFonts w:ascii="Arial" w:hAnsi="Arial" w:cs="Arial"/>
+          <w:b/>
+        </w:rPr>
+      </w:pPr>
+      <w:r>
+        <w:rPr>
+          <w:rFonts w:ascii="Arial" w:hAnsi="Arial" w:cs="Arial"/>
+          <w:b/>
+        </w:rPr>
+        <w:t>Tecnológico:</w:t>
+      </w:r>
+    </w:p>
+    <w:p>
+      <w:pPr>
+        <w:spacing w:line="360" w:lineRule="auto"/>
+        <w:jc w:val="both"/>
+        <w:rPr>
+          <w:rFonts w:ascii="Arial" w:hAnsi="Arial" w:cs="Arial"/>
+        </w:rPr>
+      </w:pPr>
+      <w:r>
+        <w:rPr>
+          <w:rFonts w:ascii="Arial" w:hAnsi="Arial" w:cs="Arial"/>
+        </w:rPr>
+        <w:t>En la provincia de Jujuy y en la argentina no existe registro de un</w:t>
+      </w:r>
+      <w:r>
+        <w:rPr>
+          <w:rFonts w:ascii="Arial" w:hAnsi="Arial" w:cs="Arial"/>
+        </w:rPr>
+        <w:t>a</w:t>
+      </w:r>
+      <w:r>
+        <w:rPr>
+          <w:rFonts w:ascii="Arial" w:hAnsi="Arial" w:cs="Arial"/>
+        </w:rPr>
+        <w:t xml:space="preserve"> </w:t>
+      </w:r>
+      <w:r>
+        <w:rPr>
+          <w:rFonts w:ascii="Arial" w:hAnsi="Arial" w:cs="Arial"/>
+        </w:rPr>
+        <w:t>aplicación</w:t>
+      </w:r>
+      <w:r>
+        <w:rPr>
+          <w:rFonts w:ascii="Arial" w:hAnsi="Arial" w:cs="Arial"/>
+        </w:rPr>
+        <w:t xml:space="preserve"> de estas características y </w:t>
+      </w:r>
+      <w:r>
+        <w:rPr>
+          <w:rFonts w:ascii="Arial" w:hAnsi="Arial" w:cs="Arial"/>
+        </w:rPr>
+        <w:t xml:space="preserve">además </w:t>
+      </w:r>
+      <w:r>
+        <w:rPr>
+          <w:rFonts w:ascii="Arial" w:hAnsi="Arial" w:cs="Arial"/>
+        </w:rPr>
+        <w:t xml:space="preserve">el uso de las nuevas tecnologías, como la realidad aumentada, hacen de este sistema un </w:t>
+      </w:r>
+      <w:r>
+        <w:rPr>
+          <w:rFonts w:ascii="Arial" w:hAnsi="Arial" w:cs="Arial"/>
+        </w:rPr>
+        <w:t>producto innovador en el ámbito gastronómico.</w:t>
+      </w:r>
+    </w:p>
+    <w:p>
+      <w:pPr>
+        <w:spacing w:line="360" w:lineRule="auto"/>
+        <w:jc w:val="both"/>
+        <w:rPr>
+          <w:rFonts w:ascii="Arial" w:hAnsi="Arial" w:cs="Arial"/>
+        </w:rPr>
+      </w:pPr>
+      <w:r>
+        <w:rPr>
+          <w:rFonts w:ascii="Arial" w:hAnsi="Arial" w:cs="Arial"/>
+        </w:rPr>
+        <w:t>L</w:t>
+      </w:r>
+      <w:r>
+        <w:rPr>
+          <w:rFonts w:ascii="Arial" w:hAnsi="Arial" w:cs="Arial"/>
+        </w:rPr>
+        <w:t xml:space="preserve">a mayoría de los restaurantes </w:t>
+      </w:r>
+      <w:r>
+        <w:rPr>
+          <w:rFonts w:ascii="Arial" w:hAnsi="Arial" w:cs="Arial"/>
+        </w:rPr>
+        <w:t xml:space="preserve">de la ciudad </w:t>
+      </w:r>
+      <w:r>
+        <w:rPr>
+          <w:rFonts w:ascii="Arial" w:hAnsi="Arial" w:cs="Arial"/>
+        </w:rPr>
+        <w:t>cue</w:t>
+      </w:r>
+      <w:r>
+        <w:rPr>
+          <w:rFonts w:ascii="Arial" w:hAnsi="Arial" w:cs="Arial"/>
+        </w:rPr>
+        <w:t xml:space="preserve">nta con un servicio de wifi y con </w:t>
+      </w:r>
+      <w:r>
+        <w:rPr>
+          <w:rFonts w:ascii="Arial" w:hAnsi="Arial" w:cs="Arial"/>
+        </w:rPr>
+        <w:t xml:space="preserve">el </w:t>
+      </w:r>
+      <w:r>
+        <w:rPr>
+          <w:rFonts w:ascii="Arial" w:hAnsi="Arial" w:cs="Arial"/>
+        </w:rPr>
+        <w:t xml:space="preserve">avance de </w:t>
+      </w:r>
+      <w:r>
+        <w:rPr>
+          <w:rFonts w:ascii="Arial" w:hAnsi="Arial" w:cs="Arial"/>
+        </w:rPr>
+        <w:t xml:space="preserve">las </w:t>
+      </w:r>
+      <w:r>
+        <w:rPr>
+          <w:rFonts w:ascii="Arial" w:hAnsi="Arial" w:cs="Arial"/>
+        </w:rPr>
+        <w:t>tecnología</w:t>
+      </w:r>
+      <w:r>
+        <w:rPr>
+          <w:rFonts w:ascii="Arial" w:hAnsi="Arial" w:cs="Arial"/>
+        </w:rPr>
+        <w:t>s móviles</w:t>
+      </w:r>
+      <w:r>
+        <w:rPr>
+          <w:rFonts w:ascii="Arial" w:hAnsi="Arial" w:cs="Arial"/>
+        </w:rPr>
+        <w:t>,</w:t>
+      </w:r>
+      <w:r>
+        <w:rPr>
+          <w:rFonts w:ascii="Arial" w:hAnsi="Arial" w:cs="Arial"/>
+        </w:rPr>
+        <w:t xml:space="preserve"> cualquier persona </w:t>
+      </w:r>
+      <w:r>
+        <w:rPr>
+          <w:rFonts w:ascii="Arial" w:hAnsi="Arial" w:cs="Arial"/>
+        </w:rPr>
+        <w:t xml:space="preserve">puede estar </w:t>
+      </w:r>
+      <w:r>
+        <w:rPr>
+          <w:rFonts w:ascii="Arial" w:hAnsi="Arial" w:cs="Arial"/>
+        </w:rPr>
+        <w:t>conectada</w:t>
+      </w:r>
+      <w:r>
+        <w:rPr>
+          <w:rFonts w:ascii="Arial" w:hAnsi="Arial" w:cs="Arial"/>
+        </w:rPr>
+        <w:t xml:space="preserve"> mediante </w:t>
+      </w:r>
+      <w:r>
+        <w:rPr>
+          <w:rFonts w:ascii="Arial" w:hAnsi="Arial" w:cs="Arial"/>
+        </w:rPr>
+        <w:lastRenderedPageBreak/>
+        <w:t>un teléfono celular o tablet.</w:t>
+      </w:r>
+      <w:r>
+        <w:rPr>
+          <w:rFonts w:ascii="Arial" w:hAnsi="Arial" w:cs="Arial"/>
+        </w:rPr>
+        <w:t xml:space="preserve"> </w:t>
+      </w:r>
+      <w:r>
+        <w:rPr>
+          <w:rFonts w:ascii="Arial" w:hAnsi="Arial" w:cs="Arial"/>
+        </w:rPr>
+        <w:t>E</w:t>
+      </w:r>
+      <w:r>
+        <w:rPr>
+          <w:rFonts w:ascii="Arial" w:hAnsi="Arial" w:cs="Arial"/>
+        </w:rPr>
+        <w:t>sto</w:t>
+      </w:r>
+      <w:r>
+        <w:rPr>
+          <w:rFonts w:ascii="Arial" w:hAnsi="Arial" w:cs="Arial"/>
+        </w:rPr>
+        <w:t xml:space="preserve"> conlleva a que la aplicación de carta gourmet pueda funcionar en cualquier lugar que cuente con las condiciones adecuadas.</w:t>
+      </w:r>
+    </w:p>
+    <w:p>
+      <w:pPr>
+        <w:pStyle w:val="Textocomentario"/>
+        <w:spacing w:line="360" w:lineRule="auto"/>
+        <w:jc w:val="both"/>
+        <w:rPr>
+          <w:rFonts w:ascii="Arial" w:hAnsi="Arial" w:cs="Arial"/>
+          <w:sz w:val="24"/>
+          <w:szCs w:val="24"/>
+        </w:rPr>
+      </w:pPr>
+      <w:r>
+        <w:rPr>
+          <w:rFonts w:ascii="Arial" w:hAnsi="Arial" w:cs="Arial"/>
+          <w:sz w:val="24"/>
+          <w:szCs w:val="24"/>
+          <w:lang w:val="es-MX"/>
+        </w:rPr>
+        <w:t>Además</w:t>
       </w:r>
       <w:r>
         <w:rPr>
@@ -3950,434 +4194,10 @@
       <w:r>
         <w:rPr>
           <w:rFonts w:ascii="Arial" w:hAnsi="Arial" w:cs="Arial"/>
-          <w:color w:val="FF0000"/>
-          <w:sz w:val="22"/>
-          <w:szCs w:val="22"/>
-          <w:lang w:val="es-AR" w:eastAsia="es-AR"/>
-        </w:rPr>
-        <w:t>[</w:t>
-      </w:r>
-      <w:r>
-        <w:rPr>
-          <w:rFonts w:ascii="Arial" w:hAnsi="Arial" w:cs="Arial"/>
-          <w:color w:val="FF0000"/>
-          <w:sz w:val="22"/>
-          <w:szCs w:val="22"/>
-          <w:lang w:val="es-ES_tradnl" w:eastAsia="es-ES_tradnl"/>
-        </w:rPr>
-        <w:t>Palacios</w:t>
-      </w:r>
-      <w:r>
-        <w:rPr>
-          <w:rFonts w:ascii="Arial" w:hAnsi="Arial" w:cs="Arial"/>
-          <w:color w:val="FF0000"/>
-          <w:sz w:val="22"/>
-          <w:szCs w:val="22"/>
-          <w:lang w:val="es-AR" w:eastAsia="es-AR"/>
-        </w:rPr>
-        <w:t>, 2008]</w:t>
-      </w:r>
-      <w:r>
-        <w:rPr>
-          <w:rFonts w:ascii="Arial" w:hAnsi="Arial" w:cs="Arial"/>
-          <w:color w:val="FF0000"/>
-          <w:sz w:val="22"/>
-          <w:szCs w:val="22"/>
-        </w:rPr>
-        <w:t>.</w:t>
-      </w:r>
-      <w:r>
-        <w:rPr>
-          <w:rFonts w:ascii="Arial" w:hAnsi="Arial" w:cs="Arial"/>
-          <w:color w:val="FF0000"/>
           <w:sz w:val="24"/>
           <w:szCs w:val="24"/>
         </w:rPr>
-        <w:t xml:space="preserve"> </w:t>
-      </w:r>
-      <w:r>
-        <w:rPr>
-          <w:rFonts w:ascii="Arial" w:hAnsi="Arial" w:cs="Arial"/>
-          <w:color w:val="FF0000"/>
-          <w:sz w:val="22"/>
-          <w:szCs w:val="22"/>
-        </w:rPr>
-        <w:t>Esto aumentara la inclusión social y les dará una mayor independencia en sus vidas al lograr que sean tratadas con igualdad ante los entes gastronómicos.</w:t>
-      </w:r>
-    </w:p>
-    <w:p>
-      <w:pPr>
-        <w:spacing w:line="360" w:lineRule="auto"/>
-        <w:jc w:val="both"/>
-        <w:rPr>
-          <w:rFonts w:ascii="Arial" w:hAnsi="Arial" w:cs="Arial"/>
-          <w:color w:val="FF0000"/>
-        </w:rPr>
-      </w:pPr>
-      <w:r>
-        <w:rPr>
-          <w:rFonts w:ascii="Arial" w:hAnsi="Arial" w:cs="Arial"/>
-          <w:color w:val="FF0000"/>
-        </w:rPr>
-        <w:t>Académicamente  aumentaran la cantidad de proyectos que ayudan a personas con capacidades diferentes, que generalmente no son tenidas en cuentas por las empresas desarrolladoras de software privadas de nuestra provincia.</w:t>
-      </w:r>
-    </w:p>
-    <w:p>
-      <w:pPr>
-        <w:spacing w:line="360" w:lineRule="auto"/>
-        <w:jc w:val="both"/>
-        <w:rPr>
-          <w:rFonts w:ascii="Arial" w:hAnsi="Arial" w:cs="Arial"/>
-          <w:color w:val="FF0000"/>
-        </w:rPr>
-      </w:pPr>
-      <w:r>
-        <w:rPr>
-          <w:rFonts w:ascii="Arial" w:hAnsi="Arial" w:cs="Arial"/>
-          <w:color w:val="FF0000"/>
-        </w:rPr>
-        <w:t>Desarrollar un prototipo de esta magnitud nos permitirá adquirir experiencia en el desarrollo de sistemas desde el inicio hasta el fin siguiendo todas las etapas del proceso de desarrollo, logrando así afianzar los conceptos estudiados a lo largo de la carrera. Además nos permitirá incursionar en temas complementarios en la currícula, como el uso de herramientas para el desarrollo de aplicaciones móviles para realidad aumentada, aprender a seleccionar el lenguaje de programación más adecuado a nuestras necesidades,</w:t>
-      </w:r>
-      <w:r>
-        <w:rPr>
-          <w:rFonts w:cs="Calibri"/>
-          <w:color w:val="FF0000"/>
-        </w:rPr>
-        <w:t xml:space="preserve"> </w:t>
-      </w:r>
-      <w:r>
-        <w:rPr>
-          <w:rFonts w:ascii="Arial" w:hAnsi="Arial" w:cs="Arial"/>
-          <w:color w:val="FF0000"/>
-        </w:rPr>
-        <w:t xml:space="preserve">uso de simuladores de teléfonos móviles, selección de </w:t>
-      </w:r>
-      <w:r>
-        <w:rPr>
-          <w:rFonts w:ascii="Arial" w:hAnsi="Arial" w:cs="Arial"/>
-          <w:color w:val="FF0000"/>
-          <w:lang w:val="es-MX"/>
-        </w:rPr>
-        <w:t>Framework para realidad aumentada, entre otras posibilidades.</w:t>
-      </w:r>
-    </w:p>
-    <w:p>
-      <w:pPr>
-        <w:pStyle w:val="NormalWeb"/>
-        <w:shd w:val="clear" w:color="auto" w:fill="FFFFFF"/>
-        <w:spacing w:line="192" w:lineRule="atLeast"/>
-        <w:rPr>
-          <w:rFonts w:ascii="Arial" w:hAnsi="Arial" w:cs="Arial"/>
-          <w:color w:val="222222"/>
-          <w:sz w:val="20"/>
-          <w:szCs w:val="20"/>
-        </w:rPr>
-      </w:pPr>
-      <w:r>
-        <w:rPr>
-          <w:rFonts w:ascii="Arial" w:hAnsi="Arial" w:cs="Arial"/>
-          <w:b/>
-          <w:color w:val="FF0000"/>
-        </w:rPr>
-        <w:t>VERSION NUEVA:</w:t>
-      </w:r>
-      <w:r>
-        <w:rPr>
-          <w:rFonts w:ascii="Arial" w:hAnsi="Arial" w:cs="Arial"/>
-          <w:b/>
-          <w:color w:val="FF0000"/>
-        </w:rPr>
-        <w:t>REORGANIZAMOS LA JUSTIFICACION</w:t>
-      </w:r>
-      <w:r>
-        <w:rPr>
-          <w:rFonts w:ascii="Arial" w:hAnsi="Arial" w:cs="Arial"/>
-          <w:b/>
-          <w:color w:val="FF0000"/>
-        </w:rPr>
-        <w:t xml:space="preserve"> </w:t>
-      </w:r>
-      <w:r>
-        <w:rPr>
-          <w:rFonts w:ascii="Arial" w:hAnsi="Arial" w:cs="Arial"/>
-          <w:b/>
-          <w:color w:val="FF0000"/>
-        </w:rPr>
-        <w:t>SEGÚN LO QUE NOS EXPLICA PEREZ.</w:t>
-      </w:r>
-    </w:p>
-    <w:p>
-      <w:pPr>
-        <w:spacing w:line="360" w:lineRule="auto"/>
-        <w:jc w:val="both"/>
-        <w:rPr>
-          <w:rFonts w:ascii="Arial" w:hAnsi="Arial" w:cs="Arial"/>
-        </w:rPr>
-      </w:pPr>
-      <w:r>
-        <w:rPr>
-          <w:rFonts w:ascii="Arial" w:hAnsi="Arial" w:cs="Arial"/>
-        </w:rPr>
-        <w:t>En el plano legal</w:t>
-      </w:r>
-      <w:r>
-        <w:rPr>
-          <w:rFonts w:ascii="Arial" w:hAnsi="Arial" w:cs="Arial"/>
-        </w:rPr>
-        <w:t>, la L</w:t>
-      </w:r>
-      <w:r>
-        <w:rPr>
-          <w:rFonts w:ascii="Arial" w:hAnsi="Arial" w:cs="Arial"/>
-        </w:rPr>
-        <w:t>e</w:t>
-      </w:r>
-      <w:r>
-        <w:rPr>
-          <w:rFonts w:ascii="Arial" w:hAnsi="Arial" w:cs="Arial"/>
-        </w:rPr>
-        <w:t>y Nacional de Educación Nº</w:t>
-      </w:r>
-      <w:r>
-        <w:rPr>
-          <w:rFonts w:ascii="Arial" w:hAnsi="Arial" w:cs="Arial"/>
-        </w:rPr>
-        <w:t xml:space="preserve"> </w:t>
-      </w:r>
-      <w:r>
-        <w:rPr>
-          <w:rFonts w:ascii="Arial" w:hAnsi="Arial" w:cs="Arial"/>
-        </w:rPr>
-        <w:t xml:space="preserve">26206 </w:t>
-      </w:r>
-      <w:r>
-        <w:rPr>
-          <w:rFonts w:ascii="Arial" w:hAnsi="Arial" w:cs="Arial"/>
-        </w:rPr>
-        <w:t>(LEN)</w:t>
-      </w:r>
-      <w:r>
-        <w:rPr>
-          <w:rFonts w:ascii="Arial" w:hAnsi="Arial" w:cs="Arial"/>
-        </w:rPr>
-        <w:t xml:space="preserve"> </w:t>
-      </w:r>
-      <w:r>
-        <w:rPr>
-          <w:rFonts w:ascii="Arial" w:hAnsi="Arial" w:cs="Arial"/>
-        </w:rPr>
-        <w:t>promulgada en diciembre del 2006,</w:t>
-      </w:r>
-      <w:r>
-        <w:rPr>
-          <w:rFonts w:ascii="Arial" w:hAnsi="Arial" w:cs="Arial"/>
-        </w:rPr>
-        <w:t xml:space="preserve"> </w:t>
-      </w:r>
-      <w:r>
-        <w:rPr>
-          <w:rFonts w:ascii="Arial" w:hAnsi="Arial" w:cs="Arial"/>
-        </w:rPr>
-        <w:t xml:space="preserve">avanza hacia la incorporación de la Alfabetización Tecnológica en el marco de la Alfabetización </w:t>
-      </w:r>
-      <w:r>
-        <w:rPr>
-          <w:rFonts w:ascii="Arial" w:hAnsi="Arial" w:cs="Arial"/>
-        </w:rPr>
-        <w:t>Múltiple</w:t>
-      </w:r>
-      <w:r>
-        <w:rPr>
-          <w:rFonts w:ascii="Arial" w:hAnsi="Arial" w:cs="Arial"/>
-        </w:rPr>
-        <w:t xml:space="preserve">, </w:t>
-      </w:r>
-      <w:r>
-        <w:rPr>
-          <w:rFonts w:ascii="Arial" w:hAnsi="Arial" w:cs="Arial"/>
-        </w:rPr>
-        <w:t xml:space="preserve">que </w:t>
-      </w:r>
-      <w:r>
-        <w:rPr>
-          <w:rFonts w:ascii="Arial" w:hAnsi="Arial" w:cs="Arial"/>
-        </w:rPr>
-        <w:t>a partir del ingreso de las netbooks en las esc</w:t>
-      </w:r>
-      <w:r>
-        <w:rPr>
-          <w:rFonts w:ascii="Arial" w:hAnsi="Arial" w:cs="Arial"/>
-        </w:rPr>
-        <w:t>uelas especiales, permitieron</w:t>
-      </w:r>
-      <w:r>
-        <w:rPr>
-          <w:rFonts w:ascii="Arial" w:hAnsi="Arial" w:cs="Arial"/>
-        </w:rPr>
-        <w:t xml:space="preserve"> el uso de los dispositivos tecnológicos en el ámbito de la educación en general</w:t>
-      </w:r>
-      <w:r>
-        <w:rPr>
-          <w:rFonts w:ascii="Arial" w:hAnsi="Arial" w:cs="Arial"/>
-        </w:rPr>
-        <w:t>,</w:t>
-      </w:r>
-      <w:r>
-        <w:rPr>
-          <w:rFonts w:ascii="Arial" w:hAnsi="Arial" w:cs="Arial"/>
-        </w:rPr>
-        <w:t xml:space="preserve"> para lograr independencia en la comunicación y participación </w:t>
-      </w:r>
-      <w:r>
-        <w:rPr>
-          <w:rFonts w:ascii="Arial" w:hAnsi="Arial" w:cs="Arial"/>
-          <w:lang w:val="es-AR" w:eastAsia="es-AR"/>
-        </w:rPr>
-        <w:t>[</w:t>
-      </w:r>
-      <w:r>
-        <w:rPr>
-          <w:rFonts w:ascii="Arial" w:hAnsi="Arial" w:cs="Arial"/>
-        </w:rPr>
-        <w:t>LEN</w:t>
-      </w:r>
-      <w:r>
-        <w:rPr>
-          <w:rFonts w:ascii="Arial" w:hAnsi="Arial" w:cs="Arial"/>
-          <w:lang w:val="es-AR" w:eastAsia="es-AR"/>
-        </w:rPr>
-        <w:t>,</w:t>
-      </w:r>
-      <w:r>
-        <w:rPr>
-          <w:rFonts w:ascii="Arial" w:hAnsi="Arial" w:cs="Arial"/>
-        </w:rPr>
-        <w:t xml:space="preserve"> 2006</w:t>
-      </w:r>
-      <w:r>
-        <w:rPr>
-          <w:rFonts w:ascii="Arial" w:hAnsi="Arial" w:cs="Arial"/>
-          <w:lang w:val="es-AR" w:eastAsia="es-AR"/>
-        </w:rPr>
-        <w:t>].</w:t>
-      </w:r>
-      <w:r>
-        <w:rPr>
-          <w:rFonts w:ascii="Arial" w:hAnsi="Arial" w:cs="Arial"/>
-          <w:lang w:val="es-AR" w:eastAsia="es-AR"/>
-        </w:rPr>
-        <w:t xml:space="preserve"> </w:t>
-      </w:r>
-      <w:r>
-        <w:rPr>
-          <w:rFonts w:ascii="Arial" w:hAnsi="Arial" w:cs="Arial"/>
-        </w:rPr>
-        <w:t>Y pese a los avances en la alfabetización tecnológica, es un hecho que los dispositivos para personas sordas, ciegas y neuromotoras, se encuentran en un terreno a ser construidos para extender sus beneficios.</w:t>
-      </w:r>
-      <w:r>
-        <w:rPr>
-          <w:rFonts w:ascii="Arial" w:hAnsi="Arial" w:cs="Arial"/>
-        </w:rPr>
-        <w:t xml:space="preserve"> </w:t>
-      </w:r>
-      <w:r>
-        <w:rPr>
-          <w:rFonts w:ascii="Arial" w:hAnsi="Arial" w:cs="Arial"/>
-          <w:lang w:val="es-AR"/>
-        </w:rPr>
-        <w:t>Así</w:t>
-      </w:r>
-      <w:r>
-        <w:rPr>
-          <w:rFonts w:ascii="Arial" w:hAnsi="Arial" w:cs="Arial"/>
-        </w:rPr>
-        <w:t xml:space="preserve"> surge la oportunidad de utilizar las nuevas tecnolo</w:t>
-      </w:r>
-      <w:r>
-        <w:rPr>
-          <w:rFonts w:ascii="Arial" w:hAnsi="Arial" w:cs="Arial"/>
-        </w:rPr>
-        <w:t xml:space="preserve">gías para lograr ayudar a las </w:t>
-      </w:r>
-      <w:r>
-        <w:rPr>
-          <w:rFonts w:ascii="Arial" w:hAnsi="Arial" w:cs="Arial"/>
-        </w:rPr>
-        <w:t>personas</w:t>
-      </w:r>
-      <w:r>
-        <w:rPr>
-          <w:rFonts w:ascii="Arial" w:hAnsi="Arial" w:cs="Arial"/>
-        </w:rPr>
-        <w:t xml:space="preserve"> con capacidades diferentes</w:t>
-      </w:r>
-      <w:r>
-        <w:rPr>
-          <w:rFonts w:ascii="Arial" w:hAnsi="Arial" w:cs="Arial"/>
-        </w:rPr>
-        <w:t>, que por ley deberían contar con las mismas oportunidades que los demás ciudadanos de S.S. de Jujuy.</w:t>
-      </w:r>
-    </w:p>
-    <w:p>
-      <w:pPr>
-        <w:spacing w:line="360" w:lineRule="auto"/>
-        <w:jc w:val="both"/>
-        <w:rPr>
-          <w:rFonts w:ascii="Arial" w:hAnsi="Arial" w:cs="Arial"/>
-          <w:b/>
-        </w:rPr>
-      </w:pPr>
-      <w:r>
-        <w:rPr>
-          <w:rFonts w:ascii="Arial" w:hAnsi="Arial" w:cs="Arial"/>
-          <w:b/>
-        </w:rPr>
-        <w:t>Social</w:t>
-      </w:r>
-    </w:p>
-    <w:p>
-      <w:pPr>
-        <w:pStyle w:val="Textocomentario"/>
-        <w:spacing w:line="360" w:lineRule="auto"/>
-        <w:jc w:val="both"/>
-        <w:rPr>
-          <w:rFonts w:ascii="Arial" w:hAnsi="Arial" w:cs="Arial"/>
-          <w:sz w:val="22"/>
-          <w:szCs w:val="22"/>
-        </w:rPr>
-      </w:pPr>
-      <w:r>
-        <w:rPr>
-          <w:rFonts w:ascii="Arial" w:hAnsi="Arial" w:cs="Arial"/>
-          <w:sz w:val="22"/>
-          <w:szCs w:val="22"/>
-        </w:rPr>
-        <w:lastRenderedPageBreak/>
-        <w:t>El proyecto está pensado para ayudar</w:t>
-      </w:r>
-      <w:r>
-        <w:rPr>
-          <w:rFonts w:ascii="Arial" w:hAnsi="Arial" w:cs="Arial"/>
-          <w:sz w:val="22"/>
-          <w:szCs w:val="22"/>
-        </w:rPr>
-        <w:t xml:space="preserve"> a las personas sordas e hipoacúsicas graves en el campo culinario, favoreciendo la incl</w:t>
-      </w:r>
-      <w:r>
-        <w:rPr>
-          <w:rFonts w:ascii="Arial" w:hAnsi="Arial" w:cs="Arial"/>
-          <w:sz w:val="22"/>
-          <w:szCs w:val="22"/>
-        </w:rPr>
-        <w:t xml:space="preserve">usión social </w:t>
-      </w:r>
-      <w:r>
-        <w:rPr>
-          <w:rFonts w:ascii="Arial" w:hAnsi="Arial" w:cs="Arial"/>
-          <w:sz w:val="22"/>
-          <w:szCs w:val="22"/>
-        </w:rPr>
-        <w:t>y evitando formas de discriminación por desconocimiento en el uso de SAC-Sistemas Alternativos de Comunicación</w:t>
+        <w:t xml:space="preserve"> aumentaran la</w:t>
       </w:r>
       <w:r>
         <w:rPr>
@@ -4385,292 +4205,31 @@
           <w:sz w:val="24"/>
           <w:szCs w:val="24"/>
         </w:rPr>
-        <w:t xml:space="preserve">. Por lo tanto, el sistema logrará </w:t>
-      </w:r>
-      <w:r>
-        <w:rPr>
-          <w:rFonts w:ascii="Arial" w:hAnsi="Arial" w:cs="Arial"/>
-          <w:sz w:val="22"/>
-          <w:szCs w:val="22"/>
-        </w:rPr>
-        <w:t>aumentar</w:t>
-      </w:r>
-      <w:r>
-        <w:rPr>
-          <w:rFonts w:ascii="Arial" w:hAnsi="Arial" w:cs="Arial"/>
-          <w:sz w:val="22"/>
-          <w:szCs w:val="22"/>
-        </w:rPr>
-        <w:t xml:space="preserve"> la inclusión social </w:t>
-      </w:r>
-      <w:r>
-        <w:rPr>
-          <w:rFonts w:ascii="Arial" w:hAnsi="Arial" w:cs="Arial"/>
-          <w:sz w:val="22"/>
-          <w:szCs w:val="22"/>
-        </w:rPr>
-        <w:t xml:space="preserve">de </w:t>
-      </w:r>
-      <w:r>
-        <w:rPr>
-          <w:rFonts w:ascii="Arial" w:hAnsi="Arial" w:cs="Arial"/>
-          <w:sz w:val="22"/>
-          <w:szCs w:val="22"/>
-        </w:rPr>
-        <w:t xml:space="preserve">las personas </w:t>
-      </w:r>
-      <w:r>
-        <w:rPr>
-          <w:rFonts w:ascii="Arial" w:hAnsi="Arial" w:cs="Arial"/>
-          <w:sz w:val="22"/>
-          <w:szCs w:val="22"/>
-        </w:rPr>
-        <w:t>con capacidades diferentes</w:t>
-      </w:r>
-      <w:r>
-        <w:rPr>
-          <w:rFonts w:ascii="Arial" w:hAnsi="Arial" w:cs="Arial"/>
-          <w:sz w:val="22"/>
-          <w:szCs w:val="22"/>
-        </w:rPr>
-        <w:t xml:space="preserve"> y les dará una mayor independencia en sus vidas al lograr que sean tratadas con igualdad ante los entes gastronómicos</w:t>
-      </w:r>
-      <w:r>
-        <w:rPr>
-          <w:rFonts w:ascii="Arial" w:hAnsi="Arial" w:cs="Arial"/>
-          <w:sz w:val="22"/>
-          <w:szCs w:val="22"/>
-        </w:rPr>
-        <w:t>.</w:t>
-      </w:r>
-    </w:p>
-    <w:p>
-      <w:pPr>
-        <w:spacing w:line="360" w:lineRule="auto"/>
-        <w:jc w:val="both"/>
-        <w:rPr>
-          <w:rFonts w:ascii="Arial" w:hAnsi="Arial" w:cs="Arial"/>
-          <w:b/>
-        </w:rPr>
-      </w:pPr>
-      <w:r>
-        <w:rPr>
-          <w:rFonts w:ascii="Arial" w:hAnsi="Arial" w:cs="Arial"/>
-          <w:b/>
-        </w:rPr>
-        <w:t>Tecnológico:</w:t>
-      </w:r>
-    </w:p>
-    <w:p>
-      <w:pPr>
-        <w:spacing w:line="360" w:lineRule="auto"/>
-        <w:jc w:val="both"/>
-        <w:rPr>
-          <w:rFonts w:ascii="Arial" w:hAnsi="Arial" w:cs="Arial"/>
-        </w:rPr>
-      </w:pPr>
-      <w:r>
-        <w:rPr>
-          <w:rFonts w:ascii="Arial" w:hAnsi="Arial" w:cs="Arial"/>
-        </w:rPr>
-        <w:t>En la provincia de Jujuy y en la argentina no existe registro de un</w:t>
-      </w:r>
-      <w:r>
-        <w:rPr>
-          <w:rFonts w:ascii="Arial" w:hAnsi="Arial" w:cs="Arial"/>
-        </w:rPr>
-        <w:t>a</w:t>
-      </w:r>
-      <w:r>
-        <w:rPr>
-          <w:rFonts w:ascii="Arial" w:hAnsi="Arial" w:cs="Arial"/>
-        </w:rPr>
-        <w:t xml:space="preserve"> </w:t>
-      </w:r>
-      <w:r>
-        <w:rPr>
-          <w:rFonts w:ascii="Arial" w:hAnsi="Arial" w:cs="Arial"/>
-        </w:rPr>
-        <w:t>aplicación</w:t>
-      </w:r>
-      <w:r>
-        <w:rPr>
-          <w:rFonts w:ascii="Arial" w:hAnsi="Arial" w:cs="Arial"/>
-        </w:rPr>
-        <w:t xml:space="preserve"> de estas características y el uso de las nuevas tecnologías, como la realidad aumentada, hacen de este sistema un </w:t>
-      </w:r>
-      <w:r>
-        <w:rPr>
-          <w:rFonts w:ascii="Arial" w:hAnsi="Arial" w:cs="Arial"/>
-        </w:rPr>
-        <w:t>producto innovador en el ámbito gastronómico.</w:t>
-      </w:r>
-    </w:p>
-    <w:p>
-      <w:pPr>
-        <w:spacing w:line="360" w:lineRule="auto"/>
-        <w:jc w:val="both"/>
-        <w:rPr>
-          <w:rFonts w:ascii="Arial" w:hAnsi="Arial" w:cs="Arial"/>
-        </w:rPr>
-      </w:pPr>
-      <w:r>
-        <w:rPr>
-          <w:rFonts w:ascii="Arial" w:hAnsi="Arial" w:cs="Arial"/>
-        </w:rPr>
-        <w:t>L</w:t>
-      </w:r>
-      <w:r>
-        <w:rPr>
-          <w:rFonts w:ascii="Arial" w:hAnsi="Arial" w:cs="Arial"/>
-        </w:rPr>
-        <w:t xml:space="preserve">a mayoría de los restaurantes </w:t>
-      </w:r>
-      <w:r>
-        <w:rPr>
-          <w:rFonts w:ascii="Arial" w:hAnsi="Arial" w:cs="Arial"/>
-        </w:rPr>
-        <w:t xml:space="preserve">de la ciudad </w:t>
-      </w:r>
-      <w:r>
-        <w:rPr>
-          <w:rFonts w:ascii="Arial" w:hAnsi="Arial" w:cs="Arial"/>
-        </w:rPr>
-        <w:t>cue</w:t>
-      </w:r>
-      <w:r>
-        <w:rPr>
-          <w:rFonts w:ascii="Arial" w:hAnsi="Arial" w:cs="Arial"/>
-        </w:rPr>
-        <w:t xml:space="preserve">nta con un servicio de wifi y con </w:t>
-      </w:r>
-      <w:r>
-        <w:rPr>
-          <w:rFonts w:ascii="Arial" w:hAnsi="Arial" w:cs="Arial"/>
-        </w:rPr>
-        <w:t xml:space="preserve">el </w:t>
-      </w:r>
-      <w:r>
-        <w:rPr>
-          <w:rFonts w:ascii="Arial" w:hAnsi="Arial" w:cs="Arial"/>
-        </w:rPr>
-        <w:t xml:space="preserve">avance de </w:t>
-      </w:r>
-      <w:r>
-        <w:rPr>
-          <w:rFonts w:ascii="Arial" w:hAnsi="Arial" w:cs="Arial"/>
-        </w:rPr>
-        <w:t xml:space="preserve">las </w:t>
-      </w:r>
-      <w:r>
-        <w:rPr>
-          <w:rFonts w:ascii="Arial" w:hAnsi="Arial" w:cs="Arial"/>
-        </w:rPr>
-        <w:t>tecnología</w:t>
-      </w:r>
-      <w:r>
-        <w:rPr>
-          <w:rFonts w:ascii="Arial" w:hAnsi="Arial" w:cs="Arial"/>
-        </w:rPr>
-        <w:t>s móviles</w:t>
-      </w:r>
-      <w:r>
-        <w:rPr>
-          <w:rFonts w:ascii="Arial" w:hAnsi="Arial" w:cs="Arial"/>
-        </w:rPr>
-        <w:t>,</w:t>
-      </w:r>
-      <w:r>
-        <w:rPr>
-          <w:rFonts w:ascii="Arial" w:hAnsi="Arial" w:cs="Arial"/>
-        </w:rPr>
-        <w:t xml:space="preserve"> cualquier persona </w:t>
-      </w:r>
-      <w:r>
-        <w:rPr>
-          <w:rFonts w:ascii="Arial" w:hAnsi="Arial" w:cs="Arial"/>
-        </w:rPr>
-        <w:t xml:space="preserve">puede estar </w:t>
-      </w:r>
-      <w:r>
-        <w:rPr>
-          <w:rFonts w:ascii="Arial" w:hAnsi="Arial" w:cs="Arial"/>
-        </w:rPr>
-        <w:t>conectada</w:t>
-      </w:r>
-      <w:r>
-        <w:rPr>
-          <w:rFonts w:ascii="Arial" w:hAnsi="Arial" w:cs="Arial"/>
-        </w:rPr>
-        <w:t xml:space="preserve"> mediante </w:t>
-      </w:r>
-      <w:r>
-        <w:rPr>
-          <w:rFonts w:ascii="Arial" w:hAnsi="Arial" w:cs="Arial"/>
-        </w:rPr>
-        <w:t>un teléfono celular o tablet.</w:t>
-      </w:r>
-      <w:r>
-        <w:rPr>
-          <w:rFonts w:ascii="Arial" w:hAnsi="Arial" w:cs="Arial"/>
-        </w:rPr>
-        <w:t xml:space="preserve"> </w:t>
-      </w:r>
-      <w:r>
-        <w:rPr>
-          <w:rFonts w:ascii="Arial" w:hAnsi="Arial" w:cs="Arial"/>
-        </w:rPr>
-        <w:t>E</w:t>
-      </w:r>
-      <w:r>
-        <w:rPr>
-          <w:rFonts w:ascii="Arial" w:hAnsi="Arial" w:cs="Arial"/>
-        </w:rPr>
-        <w:t>sto</w:t>
-      </w:r>
-      <w:r>
-        <w:rPr>
-          <w:rFonts w:ascii="Arial" w:hAnsi="Arial" w:cs="Arial"/>
-        </w:rPr>
-        <w:t xml:space="preserve"> conlleva a que la aplicación de carta gourmet pueda funcionar en cualquier lugar que cuente con las condiciones adecuadas.</w:t>
-      </w:r>
-    </w:p>
-    <w:p>
-      <w:pPr>
-        <w:pStyle w:val="Textocomentario"/>
-        <w:spacing w:line="360" w:lineRule="auto"/>
-        <w:jc w:val="both"/>
+        <w:t xml:space="preserve"> cantidad de proyectos que ayude</w:t>
+      </w:r>
+      <w:r>
         <w:rPr>
           <w:rFonts w:ascii="Arial" w:hAnsi="Arial" w:cs="Arial"/>
           <w:sz w:val="24"/>
           <w:szCs w:val="24"/>
         </w:rPr>
-      </w:pPr>
+        <w:t>n a</w:t>
+      </w:r>
       <w:r>
         <w:rPr>
           <w:rFonts w:ascii="Arial" w:hAnsi="Arial" w:cs="Arial"/>
           <w:sz w:val="24"/>
           <w:szCs w:val="24"/>
-          <w:lang w:val="es-MX"/>
-        </w:rPr>
-        <w:t>Además</w:t>
-      </w:r>
-      <w:r>
-        <w:rPr>
-          <w:rFonts w:ascii="Arial" w:hAnsi="Arial" w:cs="Arial"/>
-          <w:color w:val="FF0000"/>
+        </w:rPr>
+        <w:t xml:space="preserve"> estas</w:t>
+      </w:r>
+      <w:r>
+        <w:rPr>
+          <w:rFonts w:ascii="Arial" w:hAnsi="Arial" w:cs="Arial"/>
           <w:sz w:val="24"/>
           <w:szCs w:val="24"/>
         </w:rPr>
-        <w:t xml:space="preserve"> </w:t>
-      </w:r>
-      <w:r>
-        <w:rPr>
-          <w:rFonts w:ascii="Arial" w:hAnsi="Arial" w:cs="Arial"/>
-          <w:sz w:val="24"/>
-          <w:szCs w:val="24"/>
-        </w:rPr>
-        <w:t xml:space="preserve"> aumentaran la cantidad de proyectos que ayudan a personas con capacidades diferentes, que generalmente no son tenidas en cuentas por las empresas desarrolladoras de software privadas de nuestra provincia.</w:t>
+        <w:t xml:space="preserve"> personas con capacidades diferentes, que generalmente no son tenidas en cuentas por las empresas desarrolladoras de software privadas de nuestra provincia.</w:t>
       </w:r>
     </w:p>
     <w:p>
@@ -4884,7 +4443,23 @@
           <w:sz w:val="22"/>
           <w:szCs w:val="22"/>
         </w:rPr>
-        <w:t>ara impactar principalmente en personas sordas e hipoacùsicas graves</w:t>
+        <w:t xml:space="preserve">ara impactar principalmente en </w:t>
+      </w:r>
+      <w:r>
+        <w:rPr>
+          <w:rFonts w:ascii="Arial" w:hAnsi="Arial" w:cs="Arial"/>
+          <w:sz w:val="22"/>
+          <w:szCs w:val="22"/>
+        </w:rPr>
+        <w:t>personas sordas e hipoacú</w:t>
+      </w:r>
+      <w:r>
+        <w:rPr>
+          <w:rFonts w:ascii="Arial" w:hAnsi="Arial" w:cs="Arial"/>
+          <w:sz w:val="22"/>
+          <w:szCs w:val="22"/>
+        </w:rPr>
+        <w:t>sicas graves</w:t>
       </w:r>
       <w:r>
         <w:rPr>
@@ -4921,7 +4496,6 @@
         <w:rPr>
           <w:rFonts w:ascii="Arial" w:hAnsi="Arial" w:cs="Arial"/>
         </w:rPr>
-        <w:lastRenderedPageBreak/>
         <w:t xml:space="preserve">El mismo </w:t>
       </w:r>
       <w:r>
@@ -4979,65 +4553,13 @@
         <w:rPr>
           <w:rFonts w:ascii="Arial" w:hAnsi="Arial" w:cs="Arial"/>
         </w:rPr>
-        <w:t>Androide</w:t>
+        <w:t>Android</w:t>
       </w:r>
       <w:r>
         <w:rPr>
           <w:rFonts w:ascii="Arial" w:hAnsi="Arial" w:cs="Arial"/>
         </w:rPr>
         <w:t>.</w:t>
-      </w:r>
-    </w:p>
-    <w:p>
-      <w:pPr>
-        <w:pStyle w:val="NormalWeb"/>
-        <w:shd w:val="clear" w:color="auto" w:fill="FFFFFF"/>
-        <w:spacing w:line="177" w:lineRule="atLeast"/>
-        <w:rPr>
-          <w:rFonts w:ascii="Arial" w:hAnsi="Arial" w:cs="Arial"/>
-          <w:color w:val="FF0000"/>
-          <w:sz w:val="18"/>
-          <w:szCs w:val="18"/>
-        </w:rPr>
-      </w:pPr>
-      <w:r>
-        <w:rPr>
-          <w:rFonts w:ascii="Arial" w:hAnsi="Arial" w:cs="Arial"/>
-          <w:b/>
-          <w:color w:val="FF0000"/>
-        </w:rPr>
-        <w:t>ESTOS SON NUEVOS</w:t>
-      </w:r>
-      <w:r>
-        <w:rPr>
-          <w:rFonts w:ascii="Arial" w:hAnsi="Arial" w:cs="Arial"/>
-          <w:color w:val="FF0000"/>
-        </w:rPr>
-        <w:t xml:space="preserve"> (</w:t>
-      </w:r>
-      <w:r>
-        <w:rPr>
-          <w:rFonts w:ascii="Arial" w:hAnsi="Arial" w:cs="Arial"/>
-          <w:color w:val="FF0000"/>
-          <w:sz w:val="18"/>
-          <w:szCs w:val="18"/>
-          <w:lang w:val="es-CR"/>
-        </w:rPr>
-        <w:t>En el Alcance, especificar claramente las funcionalidades del prototipo y el contexto de aplicación.</w:t>
-      </w:r>
-      <w:r>
-        <w:rPr>
-          <w:rFonts w:ascii="Arial" w:hAnsi="Arial" w:cs="Arial"/>
-          <w:color w:val="FF0000"/>
-        </w:rPr>
-        <w:t>)</w:t>
-      </w:r>
-      <w:r>
-        <w:rPr>
-          <w:rFonts w:ascii="Arial" w:hAnsi="Arial" w:cs="Arial"/>
-          <w:color w:val="FF0000"/>
-        </w:rPr>
-        <w:t>:</w:t>
       </w:r>
     </w:p>
     <w:p>
@@ -5058,13 +4580,43 @@
         <w:rPr>
           <w:rFonts w:ascii="Arial" w:hAnsi="Arial" w:cs="Arial"/>
         </w:rPr>
-        <w:t xml:space="preserve">El sistema utilizara iconos y pictogramas  de uso común en personas sordas e </w:t>
-      </w:r>
-      <w:r>
-        <w:rPr>
-          <w:rFonts w:ascii="Arial" w:hAnsi="Arial" w:cs="Arial"/>
-        </w:rPr>
-        <w:t>hipoacusicas graves</w:t>
+        <w:t>El sistema utilizara icono</w:t>
+      </w:r>
+      <w:r>
+        <w:rPr>
+          <w:rFonts w:ascii="Arial" w:hAnsi="Arial" w:cs="Arial"/>
+        </w:rPr>
+        <w:t>s y pictogramas  de uso común por</w:t>
+      </w:r>
+      <w:r>
+        <w:rPr>
+          <w:rFonts w:ascii="Arial" w:hAnsi="Arial" w:cs="Arial"/>
+        </w:rPr>
+        <w:t xml:space="preserve"> </w:t>
+      </w:r>
+      <w:r>
+        <w:rPr>
+          <w:rFonts w:ascii="Arial" w:hAnsi="Arial" w:cs="Arial"/>
+        </w:rPr>
+        <w:t xml:space="preserve">las </w:t>
+      </w:r>
+      <w:r>
+        <w:rPr>
+          <w:rFonts w:ascii="Arial" w:hAnsi="Arial" w:cs="Arial"/>
+        </w:rPr>
+        <w:t xml:space="preserve">personas sordas e </w:t>
+      </w:r>
+      <w:r>
+        <w:rPr>
+          <w:rFonts w:ascii="Arial" w:hAnsi="Arial" w:cs="Arial"/>
+        </w:rPr>
+        <w:t>hipoacú</w:t>
+      </w:r>
+      <w:r>
+        <w:rPr>
+          <w:rFonts w:ascii="Arial" w:hAnsi="Arial" w:cs="Arial"/>
+        </w:rPr>
+        <w:t>sicas graves</w:t>
       </w:r>
       <w:r>
         <w:rPr>
@@ -5091,7 +4643,19 @@
         <w:rPr>
           <w:rFonts w:ascii="Arial" w:hAnsi="Arial" w:cs="Arial"/>
         </w:rPr>
-        <w:t>El sistema contara con una carta gourmet de realidad aumentada, donde el cliente mediante la cámara del dispositivo podrá realizar un pedido si ayuda de un intermediario. El mismo será enviado vía web a un servidor local para su posterior impresión.</w:t>
+        <w:t xml:space="preserve">El sistema </w:t>
+      </w:r>
+      <w:r>
+        <w:rPr>
+          <w:rFonts w:ascii="Arial" w:hAnsi="Arial" w:cs="Arial"/>
+        </w:rPr>
+        <w:t>contara con una carta gourmet con</w:t>
+      </w:r>
+      <w:r>
+        <w:rPr>
+          <w:rFonts w:ascii="Arial" w:hAnsi="Arial" w:cs="Arial"/>
+        </w:rPr>
+        <w:t xml:space="preserve"> realidad aumentada, donde el cliente mediante la cámara del dispositivo podrá realizar un pedido si ayuda de un intermediario. El mismo será enviado vía web a un servidor local para su posterior impresión.</w:t>
       </w:r>
     </w:p>
     <w:p>
@@ -5112,61 +4676,37 @@
         <w:rPr>
           <w:rFonts w:ascii="Arial" w:hAnsi="Arial" w:cs="Arial"/>
         </w:rPr>
-        <w:t xml:space="preserve">La </w:t>
-      </w:r>
-      <w:r>
-        <w:rPr>
-          <w:rFonts w:ascii="Arial" w:hAnsi="Arial" w:cs="Arial"/>
-        </w:rPr>
-        <w:t>aplicación</w:t>
-      </w:r>
-      <w:r>
-        <w:rPr>
-          <w:rFonts w:ascii="Arial" w:hAnsi="Arial" w:cs="Arial"/>
-        </w:rPr>
-        <w:t xml:space="preserve"> brindara servicios adicionales como: </w:t>
-      </w:r>
-      <w:r>
-        <w:rPr>
-          <w:rFonts w:ascii="Arial" w:hAnsi="Arial" w:cs="Arial"/>
-        </w:rPr>
-        <w:t xml:space="preserve">la </w:t>
-      </w:r>
-      <w:r>
-        <w:rPr>
-          <w:rFonts w:ascii="Arial" w:hAnsi="Arial" w:cs="Arial"/>
-        </w:rPr>
-        <w:t>reproducción de</w:t>
-      </w:r>
-      <w:r>
-        <w:rPr>
-          <w:rFonts w:ascii="Arial" w:hAnsi="Arial" w:cs="Arial"/>
-        </w:rPr>
-        <w:t xml:space="preserve"> un video de </w:t>
-      </w:r>
-      <w:r>
-        <w:rPr>
-          <w:rFonts w:ascii="Arial" w:hAnsi="Arial" w:cs="Arial"/>
-        </w:rPr>
-        <w:t xml:space="preserve">las </w:t>
-      </w:r>
-      <w:r>
-        <w:rPr>
-          <w:rFonts w:ascii="Arial" w:hAnsi="Arial" w:cs="Arial"/>
-        </w:rPr>
-        <w:t>"Recomendaciones del chef"</w:t>
-      </w:r>
-      <w:r>
-        <w:rPr>
-          <w:rFonts w:ascii="Arial" w:hAnsi="Arial" w:cs="Arial"/>
-        </w:rPr>
-        <w:t xml:space="preserve"> </w:t>
-      </w:r>
-      <w:r>
-        <w:rPr>
-          <w:rFonts w:ascii="Arial" w:hAnsi="Arial" w:cs="Arial"/>
-        </w:rPr>
-        <w:t xml:space="preserve"> y consultar diarios digitales utilizando tecnología de realidad aumentada.</w:t>
+        <w:t xml:space="preserve">Los elementos virtuales que componen la carta gourmet serán generados mediante realidad aumentada. Estos </w:t>
+      </w:r>
+      <w:r>
+        <w:rPr>
+          <w:rFonts w:ascii="Arial" w:hAnsi="Arial" w:cs="Arial"/>
+        </w:rPr>
+        <w:t xml:space="preserve">elementos son: </w:t>
+      </w:r>
+      <w:r>
+        <w:rPr>
+          <w:rFonts w:ascii="Arial" w:hAnsi="Arial" w:cs="Arial"/>
+        </w:rPr>
+        <w:t xml:space="preserve"> los modelos  3D que representarán el plato a servir</w:t>
+      </w:r>
+      <w:r>
+        <w:rPr>
+          <w:rFonts w:ascii="Arial" w:hAnsi="Arial" w:cs="Arial"/>
+        </w:rPr>
+        <w:t xml:space="preserve">, </w:t>
+      </w:r>
+      <w:r>
+        <w:rPr>
+          <w:rFonts w:ascii="Arial" w:hAnsi="Arial" w:cs="Arial"/>
+        </w:rPr>
+        <w:t>los</w:t>
+      </w:r>
+      <w:r>
+        <w:rPr>
+          <w:rFonts w:ascii="Arial" w:hAnsi="Arial" w:cs="Arial"/>
+        </w:rPr>
+        <w:t xml:space="preserve"> textos y botones virtuales inmerso en la carta que permitirán seleccionar un objeto 3D y posteriormente realizar el pedido.</w:t>
       </w:r>
     </w:p>
     <w:p>
@@ -5187,6 +4727,172 @@
         <w:rPr>
           <w:rFonts w:ascii="Arial" w:hAnsi="Arial" w:cs="Arial"/>
         </w:rPr>
+        <w:lastRenderedPageBreak/>
+        <w:t xml:space="preserve">La </w:t>
+      </w:r>
+      <w:r>
+        <w:rPr>
+          <w:rFonts w:ascii="Arial" w:hAnsi="Arial" w:cs="Arial"/>
+        </w:rPr>
+        <w:t>aplicación</w:t>
+      </w:r>
+      <w:r>
+        <w:rPr>
+          <w:rFonts w:ascii="Arial" w:hAnsi="Arial" w:cs="Arial"/>
+        </w:rPr>
+        <w:t xml:space="preserve"> brin</w:t>
+      </w:r>
+      <w:r>
+        <w:rPr>
+          <w:rFonts w:ascii="Arial" w:hAnsi="Arial" w:cs="Arial"/>
+        </w:rPr>
+        <w:t>dará</w:t>
+      </w:r>
+      <w:r>
+        <w:rPr>
+          <w:rFonts w:ascii="Arial" w:hAnsi="Arial" w:cs="Arial"/>
+        </w:rPr>
+        <w:t xml:space="preserve"> servicios adicionales como</w:t>
+      </w:r>
+      <w:r>
+        <w:rPr>
+          <w:rFonts w:ascii="Arial" w:hAnsi="Arial" w:cs="Arial"/>
+        </w:rPr>
+        <w:t xml:space="preserve"> </w:t>
+      </w:r>
+      <w:r>
+        <w:rPr>
+          <w:rFonts w:ascii="Arial" w:hAnsi="Arial" w:cs="Arial"/>
+        </w:rPr>
+        <w:t xml:space="preserve">la </w:t>
+      </w:r>
+      <w:r>
+        <w:rPr>
+          <w:rFonts w:ascii="Arial" w:hAnsi="Arial" w:cs="Arial"/>
+        </w:rPr>
+        <w:t>reproducción de</w:t>
+      </w:r>
+      <w:r>
+        <w:rPr>
+          <w:rFonts w:ascii="Arial" w:hAnsi="Arial" w:cs="Arial"/>
+        </w:rPr>
+        <w:t xml:space="preserve"> un video referido a las </w:t>
+      </w:r>
+      <w:r>
+        <w:rPr>
+          <w:rFonts w:ascii="Arial" w:hAnsi="Arial" w:cs="Arial"/>
+        </w:rPr>
+        <w:t xml:space="preserve"> </w:t>
+      </w:r>
+      <w:r>
+        <w:rPr>
+          <w:rFonts w:ascii="Arial" w:hAnsi="Arial" w:cs="Arial"/>
+        </w:rPr>
+        <w:t>"Recomendaciones del chef"</w:t>
+      </w:r>
+      <w:r>
+        <w:rPr>
+          <w:rFonts w:ascii="Arial" w:hAnsi="Arial" w:cs="Arial"/>
+        </w:rPr>
+        <w:t xml:space="preserve"> </w:t>
+      </w:r>
+      <w:r>
+        <w:rPr>
+          <w:rFonts w:ascii="Arial" w:hAnsi="Arial" w:cs="Arial"/>
+        </w:rPr>
+        <w:t xml:space="preserve"> y</w:t>
+      </w:r>
+      <w:r>
+        <w:rPr>
+          <w:rFonts w:ascii="Arial" w:hAnsi="Arial" w:cs="Arial"/>
+        </w:rPr>
+        <w:t xml:space="preserve"> </w:t>
+      </w:r>
+      <w:r>
+        <w:rPr>
+          <w:rFonts w:ascii="Arial" w:hAnsi="Arial" w:cs="Arial"/>
+        </w:rPr>
+        <w:t>la consulta</w:t>
+      </w:r>
+      <w:r>
+        <w:rPr>
+          <w:rFonts w:ascii="Arial" w:hAnsi="Arial" w:cs="Arial"/>
+        </w:rPr>
+        <w:t xml:space="preserve"> </w:t>
+      </w:r>
+      <w:r>
+        <w:rPr>
+          <w:rFonts w:ascii="Arial" w:hAnsi="Arial" w:cs="Arial"/>
+        </w:rPr>
+        <w:t>de</w:t>
+      </w:r>
+      <w:r>
+        <w:rPr>
+          <w:rFonts w:ascii="Arial" w:hAnsi="Arial" w:cs="Arial"/>
+        </w:rPr>
+        <w:t xml:space="preserve"> </w:t>
+      </w:r>
+      <w:r>
+        <w:rPr>
+          <w:rFonts w:ascii="Arial" w:hAnsi="Arial" w:cs="Arial"/>
+        </w:rPr>
+        <w:t>diarios digitales</w:t>
+      </w:r>
+      <w:r>
+        <w:rPr>
+          <w:rFonts w:ascii="Arial" w:hAnsi="Arial" w:cs="Arial"/>
+        </w:rPr>
+        <w:t xml:space="preserve"> más visitados de Jujuy.</w:t>
+      </w:r>
+      <w:r>
+        <w:rPr>
+          <w:rFonts w:ascii="Arial" w:hAnsi="Arial" w:cs="Arial"/>
+        </w:rPr>
+        <w:t xml:space="preserve"> </w:t>
+      </w:r>
+      <w:r>
+        <w:rPr>
+          <w:rFonts w:ascii="Arial" w:hAnsi="Arial" w:cs="Arial"/>
+        </w:rPr>
+        <w:t>El video y los diarios digitales son elementos virtuales generados mediante la realidad aumentada</w:t>
+      </w:r>
+      <w:r>
+        <w:rPr>
+          <w:rFonts w:ascii="Arial" w:hAnsi="Arial" w:cs="Arial"/>
+        </w:rPr>
+        <w:t xml:space="preserve"> dentro de la</w:t>
+      </w:r>
+      <w:r>
+        <w:rPr>
+          <w:rFonts w:ascii="Arial" w:hAnsi="Arial" w:cs="Arial"/>
+        </w:rPr>
+        <w:t xml:space="preserve"> carta</w:t>
+      </w:r>
+      <w:r>
+        <w:rPr>
+          <w:rFonts w:ascii="Arial" w:hAnsi="Arial" w:cs="Arial"/>
+        </w:rPr>
+        <w:t xml:space="preserve"> gourmet.</w:t>
+      </w:r>
+    </w:p>
+    <w:p>
+      <w:pPr>
+        <w:pStyle w:val="Prrafodelista"/>
+        <w:numPr>
+          <w:ilvl w:val="0"/>
+          <w:numId w:val="4"/>
+        </w:numPr>
+        <w:spacing w:line="360" w:lineRule="auto"/>
+        <w:ind w:left="0"/>
+        <w:jc w:val="both"/>
+        <w:rPr>
+          <w:rFonts w:ascii="Arial" w:hAnsi="Arial" w:cs="Arial"/>
+        </w:rPr>
+      </w:pPr>
+      <w:r>
+        <w:rPr>
+          <w:rFonts w:ascii="Arial" w:hAnsi="Arial" w:cs="Arial"/>
+        </w:rPr>
         <w:t>Contara con un modulo de administración donde el usuario</w:t>
       </w:r>
       <w:r>
@@ -5205,7 +4911,19 @@
         <w:rPr>
           <w:rFonts w:ascii="Arial" w:hAnsi="Arial" w:cs="Arial"/>
         </w:rPr>
-        <w:t xml:space="preserve">, con el permiso adecuado, podrá ver e imprimir los pedidos que se realizaron, gestionar los videos de </w:t>
+        <w:t>, con el permiso adecuado, podrá ver e imprimir los pedidos que se rea</w:t>
+      </w:r>
+      <w:r>
+        <w:rPr>
+          <w:rFonts w:ascii="Arial" w:hAnsi="Arial" w:cs="Arial"/>
+        </w:rPr>
+        <w:t xml:space="preserve">lizaron, gestionar los videos referidos a las </w:t>
+      </w:r>
+      <w:r>
+        <w:rPr>
+          <w:rFonts w:ascii="Arial" w:hAnsi="Arial" w:cs="Arial"/>
+        </w:rPr>
+        <w:t xml:space="preserve"> </w:t>
       </w:r>
       <w:r>
         <w:rPr>
@@ -5489,7 +5207,19 @@
         <w:rPr>
           <w:rFonts w:ascii="Arial" w:hAnsi="Arial" w:cs="Arial"/>
         </w:rPr>
-        <w:t xml:space="preserve">frameworks para el desarrollo de aplicaciones de RA para </w:t>
+        <w:t xml:space="preserve">frameworks para el </w:t>
+      </w:r>
+      <w:r>
+        <w:rPr>
+          <w:rFonts w:ascii="Arial" w:hAnsi="Arial" w:cs="Arial"/>
+        </w:rPr>
+        <w:t>desarrollo de aplicaciones de realidad aumentada</w:t>
+      </w:r>
+      <w:r>
+        <w:rPr>
+          <w:rFonts w:ascii="Arial" w:hAnsi="Arial" w:cs="Arial"/>
+        </w:rPr>
+        <w:t xml:space="preserve"> para </w:t>
       </w:r>
       <w:r>
         <w:rPr>
@@ -5540,15 +5270,7 @@
           <w:rFonts w:ascii="Arial" w:eastAsia="Times New Roman" w:hAnsi="Arial" w:cs="Arial"/>
           <w:lang w:val="es-AR" w:eastAsia="es-AR"/>
         </w:rPr>
-        <w:t xml:space="preserve">Utiliza como </w:t>
-      </w:r>
-      <w:r>
-        <w:rPr>
-          <w:rFonts w:ascii="Arial" w:eastAsia="Times New Roman" w:hAnsi="Arial" w:cs="Arial"/>
-          <w:lang w:val="es-AR" w:eastAsia="es-AR"/>
-        </w:rPr>
-        <w:lastRenderedPageBreak/>
-        <w:t xml:space="preserve">lenguaje de programación C++ y posibilita comunicarte con otros lenguajes de programación como java. </w:t>
+        <w:t xml:space="preserve">Utiliza como lenguaje de programación C++ y posibilita comunicarte con otros lenguajes de programación como java. </w:t>
       </w:r>
       <w:r>
         <w:rPr>
@@ -5614,7 +5336,21 @@
           <w:rFonts w:ascii="Arial" w:hAnsi="Arial" w:cs="Arial"/>
           <w:lang w:val="es-AR"/>
         </w:rPr>
-        <w:t>s una plataforma de desarrollo de aplicaciones de RA para</w:t>
+        <w:t xml:space="preserve">s una plataforma de </w:t>
+      </w:r>
+      <w:r>
+        <w:rPr>
+          <w:rFonts w:ascii="Arial" w:hAnsi="Arial" w:cs="Arial"/>
+          <w:lang w:val="es-AR"/>
+        </w:rPr>
+        <w:t>desarrollo de aplicaciones de realidad aumentada</w:t>
+      </w:r>
+      <w:r>
+        <w:rPr>
+          <w:rFonts w:ascii="Arial" w:hAnsi="Arial" w:cs="Arial"/>
+          <w:lang w:val="es-AR"/>
+        </w:rPr>
+        <w:t xml:space="preserve"> para</w:t>
       </w:r>
       <w:r>
         <w:rPr>
@@ -5890,6 +5626,7 @@
           <w:rFonts w:ascii="Arial" w:hAnsi="Arial" w:cs="Arial"/>
           <w:lang w:val="es-AR"/>
         </w:rPr>
+        <w:lastRenderedPageBreak/>
         <w:t>multipla</w:t>
       </w:r>
       <w:r>
@@ -6398,7 +6135,6 @@
           <w:rFonts w:ascii="Arial" w:eastAsia="Times New Roman" w:hAnsi="Arial" w:cs="Arial"/>
           <w:lang w:val="es-AR" w:eastAsia="es-AR"/>
         </w:rPr>
-        <w:lastRenderedPageBreak/>
         <w:t xml:space="preserve">Durante esta etapa se procede a recolectar información acerca de lo distintos sistemas móvil utilizados para personas con capacidades </w:t>
       </w:r>
       <w:r>
@@ -6677,6 +6413,7 @@
           <w:rFonts w:ascii="Arial" w:hAnsi="Arial" w:cs="Arial"/>
           <w:lang w:val="es-MX"/>
         </w:rPr>
+        <w:lastRenderedPageBreak/>
         <w:t>En esta etapa se ele</w:t>
       </w:r>
       <w:r>
@@ -7001,15 +6738,7 @@
           <w:rFonts w:ascii="Arial" w:eastAsia="Times New Roman" w:hAnsi="Arial" w:cs="Arial"/>
           <w:lang w:val="es-AR" w:eastAsia="es-AR"/>
         </w:rPr>
-        <w:t xml:space="preserve">. [Pressman, 2002]. En esta etapa se seleccionará los patrones de Diseño de Arquitectura necesario para el prototipo y sus correspondientes diagramas del sistema. Se </w:t>
-      </w:r>
-      <w:r>
-        <w:rPr>
-          <w:rFonts w:ascii="Arial" w:eastAsia="Times New Roman" w:hAnsi="Arial" w:cs="Arial"/>
-          <w:lang w:val="es-AR" w:eastAsia="es-AR"/>
-        </w:rPr>
-        <w:lastRenderedPageBreak/>
-        <w:t>realizaran los diagramas de Base de datos y de estructura del sistema correspondientes.</w:t>
+        <w:t>. [Pressman, 2002]. En esta etapa se seleccionará los patrones de Diseño de Arquitectura necesario para el prototipo y sus correspondientes diagramas del sistema. Se realizaran los diagramas de Base de datos y de estructura del sistema correspondientes.</w:t>
       </w:r>
       <w:r>
         <w:rPr>
@@ -7140,7 +6869,16 @@
           <w:color w:val="000000"/>
           <w:lang w:val="es-AR" w:eastAsia="es-AR"/>
         </w:rPr>
-        <w:t xml:space="preserve"> su especificación y las funciones que provee no presentan errores ni defectos. En caso de existir anomalías se procede a realizar las correcciones pertinentes y se somete al proceso de  prueba nuevamente. [Sommerville, 2005]. Se realizará en el prototipo pruebas de integración de los componentes y pruebas de aceptación en el lugar gastronómico con personas con capacidad auditiva disminuida. Finalmente estas pruebas de documentarán.</w:t>
+        <w:t xml:space="preserve"> su especificación y las funciones que provee no presentan errores ni defectos. En caso de existir anomalías se procede a realizar las correcciones pertinentes y se somete al proceso de  prueba nuevamente. </w:t>
+      </w:r>
+      <w:r>
+        <w:rPr>
+          <w:rFonts w:ascii="Arial" w:eastAsia="Times New Roman" w:hAnsi="Arial" w:cs="Arial"/>
+          <w:color w:val="000000"/>
+          <w:lang w:val="es-AR" w:eastAsia="es-AR"/>
+        </w:rPr>
+        <w:lastRenderedPageBreak/>
+        <w:t>[Sommerville, 2005]. Se realizará en el prototipo pruebas de integración de los componentes y pruebas de aceptación en el lugar gastronómico con personas con capacidad auditiva disminuida. Finalmente estas pruebas de documentarán.</w:t>
       </w:r>
     </w:p>
     <w:p>
@@ -10738,17 +10476,7 @@
                 <w:szCs w:val="18"/>
                 <w:lang w:val="es-MX"/>
               </w:rPr>
-              <w:t xml:space="preserve">elección de una </w:t>
-            </w:r>
-            <w:r>
-              <w:rPr>
-                <w:rFonts w:ascii="Arial" w:hAnsi="Arial" w:cs="Arial"/>
-                <w:sz w:val="18"/>
-                <w:szCs w:val="18"/>
-                <w:lang w:val="es-MX"/>
-              </w:rPr>
-              <w:lastRenderedPageBreak/>
-              <w:t>metodología de Desarrollo Ágil</w:t>
+              <w:t>elección de una metodología de Desarrollo Ágil</w:t>
             </w:r>
           </w:p>
         </w:tc>
@@ -11499,7 +11227,6 @@
                 <w:szCs w:val="18"/>
                 <w:lang w:val="es-MX"/>
               </w:rPr>
-              <w:lastRenderedPageBreak/>
               <w:t>Actualización de la Documentación</w:t>
             </w:r>
           </w:p>
@@ -16163,6 +15890,7 @@
                 <w:szCs w:val="18"/>
                 <w:lang w:val="es-MX"/>
               </w:rPr>
+              <w:lastRenderedPageBreak/>
               <w:t>Actualización de la Documentación</w:t>
             </w:r>
           </w:p>
@@ -17708,56 +17436,6 @@
     </w:p>
     <w:p>
       <w:pPr>
-        <w:pStyle w:val="NormalWeb"/>
-        <w:shd w:val="clear" w:color="auto" w:fill="FFFFFF"/>
-        <w:spacing w:line="192" w:lineRule="atLeast"/>
-        <w:rPr>
-          <w:rFonts w:ascii="Arial" w:hAnsi="Arial" w:cs="Arial"/>
-          <w:color w:val="FF0000"/>
-          <w:sz w:val="20"/>
-          <w:szCs w:val="20"/>
-        </w:rPr>
-      </w:pPr>
-      <w:r>
-        <w:rPr>
-          <w:rFonts w:ascii="Arial" w:hAnsi="Arial" w:cs="Arial"/>
-          <w:b/>
-          <w:color w:val="FF0000"/>
-          <w:lang w:val="es-MX"/>
-        </w:rPr>
-        <w:t>ESTO ES NUEVO</w:t>
-      </w:r>
-      <w:r>
-        <w:rPr>
-          <w:rFonts w:ascii="Arial" w:hAnsi="Arial" w:cs="Arial"/>
-          <w:color w:val="FF0000"/>
-          <w:lang w:val="es-MX"/>
-        </w:rPr>
-        <w:t xml:space="preserve"> (</w:t>
-      </w:r>
-      <w:r>
-        <w:rPr>
-          <w:rFonts w:ascii="Arial" w:hAnsi="Arial" w:cs="Arial"/>
-          <w:color w:val="FF0000"/>
-          <w:sz w:val="20"/>
-          <w:szCs w:val="20"/>
-          <w:lang w:val="es-CR"/>
-        </w:rPr>
-        <w:t>Incluir la distribución de la propiedad intelectual)</w:t>
-      </w:r>
-      <w:r>
-        <w:rPr>
-          <w:rFonts w:ascii="Arial" w:hAnsi="Arial" w:cs="Arial"/>
-          <w:color w:val="FF0000"/>
-          <w:sz w:val="20"/>
-          <w:szCs w:val="20"/>
-          <w:lang w:val="es-CR"/>
-        </w:rPr>
-        <w:t>:</w:t>
-      </w:r>
-    </w:p>
-    <w:p>
-      <w:pPr>
         <w:spacing w:after="0" w:line="360" w:lineRule="auto"/>
         <w:rPr>
           <w:rFonts w:ascii="Arial" w:hAnsi="Arial" w:cs="Arial"/>
@@ -17795,51 +17473,13 @@
     </w:p>
     <w:p>
       <w:pPr>
-        <w:pStyle w:val="NormalWeb"/>
-        <w:shd w:val="clear" w:color="auto" w:fill="FFFFFF"/>
-        <w:spacing w:line="177" w:lineRule="atLeast"/>
-        <w:rPr>
-          <w:rFonts w:ascii="Arial" w:hAnsi="Arial" w:cs="Arial"/>
-          <w:color w:val="FF0000"/>
-          <w:sz w:val="18"/>
-          <w:szCs w:val="18"/>
-        </w:rPr>
-      </w:pPr>
-      <w:r>
-        <w:rPr>
-          <w:rFonts w:ascii="Arial" w:hAnsi="Arial" w:cs="Arial"/>
-          <w:b/>
-          <w:color w:val="FF0000"/>
+        <w:spacing w:after="0" w:line="360" w:lineRule="auto"/>
+        <w:jc w:val="both"/>
+        <w:rPr>
+          <w:rFonts w:ascii="Arial" w:hAnsi="Arial" w:cs="Arial"/>
           <w:lang w:val="es-MX"/>
         </w:rPr>
-        <w:t>ESTO ES NUEVO</w:t>
-      </w:r>
-      <w:r>
-        <w:rPr>
-          <w:rFonts w:ascii="Arial" w:hAnsi="Arial" w:cs="Arial"/>
-          <w:color w:val="FF0000"/>
-          <w:lang w:val="es-MX"/>
-        </w:rPr>
-        <w:t xml:space="preserve"> (</w:t>
-      </w:r>
-      <w:r>
-        <w:rPr>
-          <w:rFonts w:ascii="Arial" w:hAnsi="Arial" w:cs="Arial"/>
-          <w:color w:val="FF0000"/>
-          <w:sz w:val="18"/>
-          <w:szCs w:val="18"/>
-          <w:lang w:val="es-CR"/>
-        </w:rPr>
-        <w:t>Incluir la conformación del equipo de trabajo y descripción de las tareas asignadas.</w:t>
-      </w:r>
-      <w:r>
-        <w:rPr>
-          <w:rFonts w:ascii="Arial" w:hAnsi="Arial" w:cs="Arial"/>
-          <w:color w:val="FF0000"/>
-          <w:lang w:val="es-MX"/>
-        </w:rPr>
-        <w:t>)</w:t>
-      </w:r>
+      </w:pPr>
     </w:p>
     <w:p>
       <w:pPr>
@@ -17892,16 +17532,7 @@
           <w:bCs/>
           <w:color w:val="000000"/>
         </w:rPr>
-        <w:t xml:space="preserve">, tiene como responsabilidad brindar la orientación y el apoyo necesario para que los alumnos puedan dar cumplimiento a la presentación y defensa del proyecto final en tiempo y forma. Además verificar </w:t>
-      </w:r>
-      <w:r>
-        <w:rPr>
-          <w:rFonts w:ascii="Arial" w:eastAsia="Times New Roman" w:hAnsi="Arial" w:cs="Arial"/>
-          <w:bCs/>
-          <w:color w:val="000000"/>
-        </w:rPr>
-        <w:lastRenderedPageBreak/>
-        <w:t>el cumplimiento del cronograma y actividades planteadas durante el transcurso del proyecto.</w:t>
+        <w:t>, tiene como responsabilidad brindar la orientación y el apoyo necesario para que los alumnos puedan dar cumplimiento a la presentación y defensa del proyecto final en tiempo y forma. Además verificar el cumplimiento del cronograma y actividades planteadas durante el transcurso del proyecto.</w:t>
       </w:r>
     </w:p>
     <w:p>
@@ -18251,6 +17882,7 @@
           <w:rFonts w:ascii="Arial" w:eastAsia="Times New Roman" w:hAnsi="Arial" w:cs="Arial"/>
           <w:lang w:val="es-AR" w:eastAsia="es-AR"/>
         </w:rPr>
+        <w:lastRenderedPageBreak/>
         <w:t>[</w:t>
       </w:r>
       <w:r>
@@ -18861,16 +18493,7 @@
           <w:sz w:val="22"/>
           <w:szCs w:val="22"/>
         </w:rPr>
-        <w:t xml:space="preserve"> </w:t>
-      </w:r>
-      <w:r>
-        <w:rPr>
-          <w:rFonts w:ascii="Arial" w:hAnsi="Arial" w:cs="Arial"/>
-          <w:sz w:val="22"/>
-          <w:szCs w:val="22"/>
-        </w:rPr>
-        <w:lastRenderedPageBreak/>
-        <w:t>http://ar.noticias.yahoo.com/realidad-aumentada-ayudar-integraci%C3%B3n-laboral-discapacitados-070011994.html</w:t>
+        <w:t xml:space="preserve"> http://ar.noticias.yahoo.com/realidad-aumentada-ayudar-integraci%C3%B3n-laboral-discapacitados-070011994.html</w:t>
       </w:r>
     </w:p>
     <w:p>
@@ -19025,7 +18648,7 @@
             <w:rPr>
               <w:noProof/>
             </w:rPr>
-            <w:t>5</w:t>
+            <w:t>13</w:t>
           </w:r>
         </w:fldSimple>
       </w:p>

</xml_diff>